<commit_message>
added mycp pic to section IV
</commit_message>
<xml_diff>
--- a/project2-report.docx
+++ b/project2-report.docx
@@ -860,10 +860,7 @@
     <w:p/>
     <w:p/>
     <w:p/>
-    <w:p>
-      <w:bookmarkStart w:id="1" w:name="_GoBack"/>
-      <w:bookmarkEnd w:id="1"/>
-    </w:p>
+    <w:p/>
     <w:p>
       <w:pPr>
         <w:rPr>
@@ -1083,6 +1080,79 @@
         </w:rPr>
       </w:pPr>
       <w:r>
+        <w:rPr>
+          <w:b/>
+          <w:noProof/>
+          <w:u w:val="single"/>
+        </w:rPr>
+        <w:drawing>
+          <wp:inline distT="0" distB="0" distL="0" distR="0">
+            <wp:extent cx="3905250" cy="676275"/>
+            <wp:effectExtent l="0" t="0" r="0" b="9525"/>
+            <wp:docPr id="6" name="Picture 6" descr="C:\Users\Carlo\Downloads\mycd.png"/>
+            <wp:cNvGraphicFramePr>
+              <a:graphicFrameLocks xmlns:a="http://schemas.openxmlformats.org/drawingml/2006/main" noChangeAspect="1"/>
+            </wp:cNvGraphicFramePr>
+            <a:graphic xmlns:a="http://schemas.openxmlformats.org/drawingml/2006/main">
+              <a:graphicData uri="http://schemas.openxmlformats.org/drawingml/2006/picture">
+                <pic:pic xmlns:pic="http://schemas.openxmlformats.org/drawingml/2006/picture">
+                  <pic:nvPicPr>
+                    <pic:cNvPr id="0" name="Picture 6" descr="C:\Users\Carlo\Downloads\mycd.png"/>
+                    <pic:cNvPicPr>
+                      <a:picLocks noChangeAspect="1" noChangeArrowheads="1"/>
+                    </pic:cNvPicPr>
+                  </pic:nvPicPr>
+                  <pic:blipFill>
+                    <a:blip r:embed="rId6">
+                      <a:extLst>
+                        <a:ext uri="{28A0092B-C50C-407E-A947-70E740481C1C}">
+                          <a14:useLocalDpi xmlns:a14="http://schemas.microsoft.com/office/drawing/2010/main" val="0"/>
+                        </a:ext>
+                      </a:extLst>
+                    </a:blip>
+                    <a:srcRect/>
+                    <a:stretch>
+                      <a:fillRect/>
+                    </a:stretch>
+                  </pic:blipFill>
+                  <pic:spPr bwMode="auto">
+                    <a:xfrm>
+                      <a:off x="0" y="0"/>
+                      <a:ext cx="3905250" cy="676275"/>
+                    </a:xfrm>
+                    <a:prstGeom prst="rect">
+                      <a:avLst/>
+                    </a:prstGeom>
+                    <a:noFill/>
+                    <a:ln>
+                      <a:noFill/>
+                    </a:ln>
+                  </pic:spPr>
+                </pic:pic>
+              </a:graphicData>
+            </a:graphic>
+          </wp:inline>
+        </w:drawing>
+      </w:r>
+      <w:bookmarkStart w:id="1" w:name="_GoBack"/>
+      <w:bookmarkEnd w:id="1"/>
+    </w:p>
+    <w:p>
+      <w:pPr>
+        <w:rPr>
+          <w:b/>
+          <w:u w:val="single"/>
+        </w:rPr>
+      </w:pPr>
+    </w:p>
+    <w:p>
+      <w:pPr>
+        <w:rPr>
+          <w:b/>
+          <w:u w:val="single"/>
+        </w:rPr>
+      </w:pPr>
+      <w:r>
         <w:t xml:space="preserve">7) </w:t>
       </w:r>
       <w:proofErr w:type="spellStart"/>
@@ -1134,7 +1204,7 @@
                     </pic:cNvPicPr>
                   </pic:nvPicPr>
                   <pic:blipFill>
-                    <a:blip r:embed="rId6">
+                    <a:blip r:embed="rId7">
                       <a:extLst>
                         <a:ext uri="{28A0092B-C50C-407E-A947-70E740481C1C}">
                           <a14:useLocalDpi xmlns:a14="http://schemas.microsoft.com/office/drawing/2010/main" val="0"/>

</xml_diff>

<commit_message>
added kdbg mysh screen shot
</commit_message>
<xml_diff>
--- a/project2-report.docx
+++ b/project2-report.docx
@@ -1,6 +1,6 @@
 
 <file path=word/document.xml><?xml version="1.0" encoding="utf-8"?>
-<w:document xmlns:wpc="http://schemas.microsoft.com/office/word/2010/wordprocessingCanvas" xmlns:mo="http://schemas.microsoft.com/office/mac/office/2008/main" xmlns:mc="http://schemas.openxmlformats.org/markup-compatibility/2006" xmlns:mv="urn:schemas-microsoft-com:mac:vml" xmlns:o="urn:schemas-microsoft-com:office:office" xmlns:r="http://schemas.openxmlformats.org/officeDocument/2006/relationships" xmlns:m="http://schemas.openxmlformats.org/officeDocument/2006/math" xmlns:v="urn:schemas-microsoft-com:vml" xmlns:wp14="http://schemas.microsoft.com/office/word/2010/wordprocessingDrawing" xmlns:wp="http://schemas.openxmlformats.org/drawingml/2006/wordprocessingDrawing" xmlns:w10="urn:schemas-microsoft-com:office:word" xmlns:w="http://schemas.openxmlformats.org/wordprocessingml/2006/main" xmlns:w14="http://schemas.microsoft.com/office/word/2010/wordml" xmlns:wpg="http://schemas.microsoft.com/office/word/2010/wordprocessingGroup" xmlns:wpi="http://schemas.microsoft.com/office/word/2010/wordprocessingInk" xmlns:wne="http://schemas.microsoft.com/office/word/2006/wordml" xmlns:wps="http://schemas.microsoft.com/office/word/2010/wordprocessingShape" mc:Ignorable="w14 wp14">
+<w:document xmlns:wpc="http://schemas.microsoft.com/office/word/2010/wordprocessingCanvas" xmlns:cx="http://schemas.microsoft.com/office/drawing/2014/chartex" xmlns:cx1="http://schemas.microsoft.com/office/drawing/2015/9/8/chartex" xmlns:cx2="http://schemas.microsoft.com/office/drawing/2015/10/21/chartex" xmlns:cx3="http://schemas.microsoft.com/office/drawing/2016/5/9/chartex" xmlns:cx4="http://schemas.microsoft.com/office/drawing/2016/5/10/chartex" xmlns:cx5="http://schemas.microsoft.com/office/drawing/2016/5/11/chartex" xmlns:mc="http://schemas.openxmlformats.org/markup-compatibility/2006" xmlns:o="urn:schemas-microsoft-com:office:office" xmlns:r="http://schemas.openxmlformats.org/officeDocument/2006/relationships" xmlns:m="http://schemas.openxmlformats.org/officeDocument/2006/math" xmlns:v="urn:schemas-microsoft-com:vml" xmlns:wp14="http://schemas.microsoft.com/office/word/2010/wordprocessingDrawing" xmlns:wp="http://schemas.openxmlformats.org/drawingml/2006/wordprocessingDrawing" xmlns:w10="urn:schemas-microsoft-com:office:word" xmlns:w="http://schemas.openxmlformats.org/wordprocessingml/2006/main" xmlns:w14="http://schemas.microsoft.com/office/word/2010/wordml" xmlns:w15="http://schemas.microsoft.com/office/word/2012/wordml" xmlns:w16se="http://schemas.microsoft.com/office/word/2015/wordml/symex" xmlns:wpg="http://schemas.microsoft.com/office/word/2010/wordprocessingGroup" xmlns:wpi="http://schemas.microsoft.com/office/word/2010/wordprocessingInk" xmlns:wne="http://schemas.microsoft.com/office/word/2006/wordml" xmlns:wps="http://schemas.microsoft.com/office/word/2010/wordprocessingShape" mc:Ignorable="w14 w15 w16se wp14">
   <w:background w:color="FFFFFF"/>
   <w:body>
     <w:p>
@@ -139,8 +139,13 @@
         <w:jc w:val="center"/>
       </w:pPr>
       <w:r>
-        <w:t>Jason Flinn</w:t>
-      </w:r>
+        <w:t xml:space="preserve">Jason </w:t>
+      </w:r>
+      <w:proofErr w:type="spellStart"/>
+      <w:r>
+        <w:t>Flinn</w:t>
+      </w:r>
+      <w:proofErr w:type="spellEnd"/>
     </w:p>
     <w:p>
       <w:pPr>
@@ -204,10 +209,56 @@
       <w:pPr>
         <w:ind w:firstLine="720"/>
       </w:pPr>
-      <w:bookmarkStart w:id="0" w:name="_GoBack"/>
-      <w:bookmarkEnd w:id="0"/>
-      <w:r>
-        <w:t xml:space="preserve">In this project, we built our own shell and basic Linux commands.  Mark McDermott coded mycp and mycat and wrote section I of the report.  Jason Flinn coded myls and wrote section III of the report.  Carlo Rodriguez coded mysh and wrote section IV of the report.  Benjamin Winston coded mypwd and wrote section II of the report.  Our group met twice at Doc’s Backyard restaurant and coordinated over a Slack chat message channel.  </w:t>
+      <w:r>
+        <w:t xml:space="preserve">In this project, we built our own shell and basic Linux commands.  Mark McDermott coded </w:t>
+      </w:r>
+      <w:proofErr w:type="spellStart"/>
+      <w:r>
+        <w:t>mycp</w:t>
+      </w:r>
+      <w:proofErr w:type="spellEnd"/>
+      <w:r>
+        <w:t xml:space="preserve"> and </w:t>
+      </w:r>
+      <w:proofErr w:type="spellStart"/>
+      <w:r>
+        <w:t>mycat</w:t>
+      </w:r>
+      <w:proofErr w:type="spellEnd"/>
+      <w:r>
+        <w:t xml:space="preserve"> and wrote section I of the report.  Jason </w:t>
+      </w:r>
+      <w:proofErr w:type="spellStart"/>
+      <w:r>
+        <w:t>Flinn</w:t>
+      </w:r>
+      <w:proofErr w:type="spellEnd"/>
+      <w:r>
+        <w:t xml:space="preserve"> coded </w:t>
+      </w:r>
+      <w:proofErr w:type="spellStart"/>
+      <w:r>
+        <w:t>myls</w:t>
+      </w:r>
+      <w:proofErr w:type="spellEnd"/>
+      <w:r>
+        <w:t xml:space="preserve"> and wrote section III of the report.  Carlo Rodriguez coded </w:t>
+      </w:r>
+      <w:proofErr w:type="spellStart"/>
+      <w:r>
+        <w:t>mysh</w:t>
+      </w:r>
+      <w:proofErr w:type="spellEnd"/>
+      <w:r>
+        <w:t xml:space="preserve"> and wrote section IV of the report.  Benjamin Winston coded </w:t>
+      </w:r>
+      <w:proofErr w:type="spellStart"/>
+      <w:r>
+        <w:t>mypwd</w:t>
+      </w:r>
+      <w:proofErr w:type="spellEnd"/>
+      <w:r>
+        <w:t xml:space="preserve"> and wrote section II of the report.  Our group met twice at Doc’s Backyard restaurant and coordinated over a Slack chat message channel.  </w:t>
       </w:r>
     </w:p>
     <w:p>
@@ -240,7 +291,15 @@
     </w:p>
     <w:p>
       <w:r>
-        <w:t>&lt;Makefiles and debugger screen shot - Ben&gt;</w:t>
+        <w:t>&lt;</w:t>
+      </w:r>
+      <w:proofErr w:type="spellStart"/>
+      <w:r>
+        <w:t>Makefiles</w:t>
+      </w:r>
+      <w:proofErr w:type="spellEnd"/>
+      <w:r>
+        <w:t xml:space="preserve"> and debugger screen shot - Ben&gt;</w:t>
       </w:r>
     </w:p>
     <w:p>
@@ -255,6 +314,7 @@
           <w:u w:val="single"/>
         </w:rPr>
       </w:pPr>
+      <w:proofErr w:type="spellStart"/>
       <w:r>
         <w:rPr>
           <w:b/>
@@ -262,6 +322,7 @@
         </w:rPr>
         <w:t>Makefile</w:t>
       </w:r>
+      <w:proofErr w:type="spellEnd"/>
       <w:r>
         <w:rPr>
           <w:b/>
@@ -282,13 +343,47 @@
           <w:u w:val="single"/>
         </w:rPr>
       </w:pPr>
-      <w:r>
-        <w:rPr>
-          <w:b/>
-          <w:u w:val="single"/>
-        </w:rPr>
-        <w:t>Makefiles for mysh and mypwd</w:t>
-      </w:r>
+      <w:proofErr w:type="spellStart"/>
+      <w:r>
+        <w:rPr>
+          <w:b/>
+          <w:u w:val="single"/>
+        </w:rPr>
+        <w:t>Makefiles</w:t>
+      </w:r>
+      <w:proofErr w:type="spellEnd"/>
+      <w:r>
+        <w:rPr>
+          <w:b/>
+          <w:u w:val="single"/>
+        </w:rPr>
+        <w:t xml:space="preserve"> for </w:t>
+      </w:r>
+      <w:proofErr w:type="spellStart"/>
+      <w:r>
+        <w:rPr>
+          <w:b/>
+          <w:u w:val="single"/>
+        </w:rPr>
+        <w:t>mysh</w:t>
+      </w:r>
+      <w:proofErr w:type="spellEnd"/>
+      <w:r>
+        <w:rPr>
+          <w:b/>
+          <w:u w:val="single"/>
+        </w:rPr>
+        <w:t xml:space="preserve"> and </w:t>
+      </w:r>
+      <w:proofErr w:type="spellStart"/>
+      <w:r>
+        <w:rPr>
+          <w:b/>
+          <w:u w:val="single"/>
+        </w:rPr>
+        <w:t>mypwd</w:t>
+      </w:r>
+      <w:proofErr w:type="spellEnd"/>
     </w:p>
     <w:p>
       <w:pPr>
@@ -298,12 +393,14 @@
           <w:u w:val="single"/>
         </w:rPr>
       </w:pPr>
+      <w:proofErr w:type="spellStart"/>
       <w:r>
         <w:rPr>
           <w:u w:val="single"/>
         </w:rPr>
         <w:t>Makefile_mysh</w:t>
       </w:r>
+      <w:proofErr w:type="spellEnd"/>
     </w:p>
     <w:p>
       <w:pPr>
@@ -311,8 +408,15 @@
         <w:ind w:left="360"/>
       </w:pPr>
       <w:r>
-        <w:t>exe: mysh.o</w:t>
-      </w:r>
+        <w:t xml:space="preserve">exe: </w:t>
+      </w:r>
+      <w:proofErr w:type="spellStart"/>
+      <w:proofErr w:type="gramStart"/>
+      <w:r>
+        <w:t>mysh.o</w:t>
+      </w:r>
+      <w:proofErr w:type="spellEnd"/>
+      <w:proofErr w:type="gramEnd"/>
     </w:p>
     <w:p>
       <w:pPr>
@@ -321,17 +425,51 @@
       </w:pPr>
       <w:r>
         <w:tab/>
-        <w:t>gcc -o mysh mysh.o</w:t>
-      </w:r>
+      </w:r>
+      <w:proofErr w:type="spellStart"/>
+      <w:r>
+        <w:t>gcc</w:t>
+      </w:r>
+      <w:proofErr w:type="spellEnd"/>
+      <w:r>
+        <w:t xml:space="preserve"> -o </w:t>
+      </w:r>
+      <w:proofErr w:type="spellStart"/>
+      <w:r>
+        <w:t>mysh</w:t>
+      </w:r>
+      <w:proofErr w:type="spellEnd"/>
+      <w:r>
+        <w:t xml:space="preserve"> </w:t>
+      </w:r>
+      <w:proofErr w:type="spellStart"/>
+      <w:proofErr w:type="gramStart"/>
+      <w:r>
+        <w:t>mysh.o</w:t>
+      </w:r>
+      <w:proofErr w:type="spellEnd"/>
+      <w:proofErr w:type="gramEnd"/>
     </w:p>
     <w:p>
       <w:pPr>
         <w:pStyle w:val="ListParagraph"/>
         <w:ind w:left="360"/>
       </w:pPr>
-      <w:r>
-        <w:t>mysh.o: mysh.c</w:t>
-      </w:r>
+      <w:proofErr w:type="spellStart"/>
+      <w:proofErr w:type="gramStart"/>
+      <w:r>
+        <w:t>mysh.o</w:t>
+      </w:r>
+      <w:proofErr w:type="spellEnd"/>
+      <w:proofErr w:type="gramEnd"/>
+      <w:r>
+        <w:t xml:space="preserve">: </w:t>
+      </w:r>
+      <w:proofErr w:type="spellStart"/>
+      <w:r>
+        <w:t>mysh.c</w:t>
+      </w:r>
+      <w:proofErr w:type="spellEnd"/>
     </w:p>
     <w:p>
       <w:pPr>
@@ -340,16 +478,33 @@
       </w:pPr>
       <w:r>
         <w:tab/>
-        <w:t>gcc -g -c mysh.c</w:t>
-      </w:r>
+      </w:r>
+      <w:proofErr w:type="spellStart"/>
+      <w:r>
+        <w:t>gcc</w:t>
+      </w:r>
+      <w:proofErr w:type="spellEnd"/>
+      <w:r>
+        <w:t xml:space="preserve"> -g -c </w:t>
+      </w:r>
+      <w:proofErr w:type="spellStart"/>
+      <w:r>
+        <w:t>mysh.c</w:t>
+      </w:r>
+      <w:proofErr w:type="spellEnd"/>
     </w:p>
     <w:p>
       <w:pPr>
         <w:pStyle w:val="ListParagraph"/>
         <w:ind w:left="360"/>
       </w:pPr>
-      <w:r>
-        <w:t>.PHONY: clean</w:t>
+      <w:proofErr w:type="gramStart"/>
+      <w:r>
+        <w:t>.PHONY</w:t>
+      </w:r>
+      <w:proofErr w:type="gramEnd"/>
+      <w:r>
+        <w:t>: clean</w:t>
       </w:r>
     </w:p>
     <w:p>
@@ -368,8 +523,20 @@
       </w:pPr>
       <w:r>
         <w:tab/>
-        <w:t>rm -f mysh</w:t>
-      </w:r>
+      </w:r>
+      <w:proofErr w:type="spellStart"/>
+      <w:r>
+        <w:t>rm</w:t>
+      </w:r>
+      <w:proofErr w:type="spellEnd"/>
+      <w:r>
+        <w:t xml:space="preserve"> -f </w:t>
+      </w:r>
+      <w:proofErr w:type="spellStart"/>
+      <w:r>
+        <w:t>mysh</w:t>
+      </w:r>
+      <w:proofErr w:type="spellEnd"/>
     </w:p>
     <w:p>
       <w:pPr>
@@ -378,8 +545,22 @@
       </w:pPr>
       <w:r>
         <w:tab/>
-        <w:t>rm -f mysh.o</w:t>
-      </w:r>
+      </w:r>
+      <w:proofErr w:type="spellStart"/>
+      <w:r>
+        <w:t>rm</w:t>
+      </w:r>
+      <w:proofErr w:type="spellEnd"/>
+      <w:r>
+        <w:t xml:space="preserve"> -f </w:t>
+      </w:r>
+      <w:proofErr w:type="spellStart"/>
+      <w:proofErr w:type="gramStart"/>
+      <w:r>
+        <w:t>mysh.o</w:t>
+      </w:r>
+      <w:proofErr w:type="spellEnd"/>
+      <w:proofErr w:type="gramEnd"/>
     </w:p>
     <w:p>
       <w:pPr>
@@ -392,12 +573,14 @@
         <w:pStyle w:val="ListParagraph"/>
         <w:ind w:left="360"/>
       </w:pPr>
+      <w:proofErr w:type="spellStart"/>
       <w:r>
         <w:rPr>
           <w:u w:val="single"/>
         </w:rPr>
         <w:t>Makefile_mypwd</w:t>
       </w:r>
+      <w:proofErr w:type="spellEnd"/>
     </w:p>
     <w:p>
       <w:pPr>
@@ -405,8 +588,15 @@
         <w:ind w:left="360"/>
       </w:pPr>
       <w:r>
-        <w:t>exe: mypwd.o</w:t>
-      </w:r>
+        <w:t xml:space="preserve">exe: </w:t>
+      </w:r>
+      <w:proofErr w:type="spellStart"/>
+      <w:proofErr w:type="gramStart"/>
+      <w:r>
+        <w:t>mypwd.o</w:t>
+      </w:r>
+      <w:proofErr w:type="spellEnd"/>
+      <w:proofErr w:type="gramEnd"/>
     </w:p>
     <w:p>
       <w:pPr>
@@ -415,17 +605,51 @@
       </w:pPr>
       <w:r>
         <w:tab/>
-        <w:t>gcc -o mypwd mypwd.o</w:t>
-      </w:r>
+      </w:r>
+      <w:proofErr w:type="spellStart"/>
+      <w:r>
+        <w:t>gcc</w:t>
+      </w:r>
+      <w:proofErr w:type="spellEnd"/>
+      <w:r>
+        <w:t xml:space="preserve"> -o </w:t>
+      </w:r>
+      <w:proofErr w:type="spellStart"/>
+      <w:r>
+        <w:t>mypwd</w:t>
+      </w:r>
+      <w:proofErr w:type="spellEnd"/>
+      <w:r>
+        <w:t xml:space="preserve"> </w:t>
+      </w:r>
+      <w:proofErr w:type="spellStart"/>
+      <w:proofErr w:type="gramStart"/>
+      <w:r>
+        <w:t>mypwd.o</w:t>
+      </w:r>
+      <w:proofErr w:type="spellEnd"/>
+      <w:proofErr w:type="gramEnd"/>
     </w:p>
     <w:p>
       <w:pPr>
         <w:pStyle w:val="ListParagraph"/>
         <w:ind w:left="360"/>
       </w:pPr>
-      <w:r>
-        <w:t>mypwd.o: mypwd.c</w:t>
-      </w:r>
+      <w:proofErr w:type="spellStart"/>
+      <w:proofErr w:type="gramStart"/>
+      <w:r>
+        <w:t>mypwd.o</w:t>
+      </w:r>
+      <w:proofErr w:type="spellEnd"/>
+      <w:proofErr w:type="gramEnd"/>
+      <w:r>
+        <w:t xml:space="preserve">: </w:t>
+      </w:r>
+      <w:proofErr w:type="spellStart"/>
+      <w:r>
+        <w:t>mypwd.c</w:t>
+      </w:r>
+      <w:proofErr w:type="spellEnd"/>
     </w:p>
     <w:p>
       <w:pPr>
@@ -434,16 +658,33 @@
       </w:pPr>
       <w:r>
         <w:tab/>
-        <w:t>gcc -g -c mypwd.c</w:t>
-      </w:r>
+      </w:r>
+      <w:proofErr w:type="spellStart"/>
+      <w:r>
+        <w:t>gcc</w:t>
+      </w:r>
+      <w:proofErr w:type="spellEnd"/>
+      <w:r>
+        <w:t xml:space="preserve"> -g -c </w:t>
+      </w:r>
+      <w:proofErr w:type="spellStart"/>
+      <w:r>
+        <w:t>mypwd.c</w:t>
+      </w:r>
+      <w:proofErr w:type="spellEnd"/>
     </w:p>
     <w:p>
       <w:pPr>
         <w:pStyle w:val="ListParagraph"/>
         <w:ind w:left="360"/>
       </w:pPr>
-      <w:r>
-        <w:t>.PHONY: clean</w:t>
+      <w:proofErr w:type="gramStart"/>
+      <w:r>
+        <w:t>.PHONY</w:t>
+      </w:r>
+      <w:proofErr w:type="gramEnd"/>
+      <w:r>
+        <w:t>: clean</w:t>
       </w:r>
     </w:p>
     <w:p>
@@ -462,8 +703,20 @@
       </w:pPr>
       <w:r>
         <w:tab/>
-        <w:t>rm -f mypwd</w:t>
-      </w:r>
+      </w:r>
+      <w:proofErr w:type="spellStart"/>
+      <w:r>
+        <w:t>rm</w:t>
+      </w:r>
+      <w:proofErr w:type="spellEnd"/>
+      <w:r>
+        <w:t xml:space="preserve"> -f </w:t>
+      </w:r>
+      <w:proofErr w:type="spellStart"/>
+      <w:r>
+        <w:t>mypwd</w:t>
+      </w:r>
+      <w:proofErr w:type="spellEnd"/>
     </w:p>
     <w:p>
       <w:pPr>
@@ -472,8 +725,22 @@
       </w:pPr>
       <w:r>
         <w:tab/>
-        <w:t>rm -f mypwd.o</w:t>
-      </w:r>
+      </w:r>
+      <w:proofErr w:type="spellStart"/>
+      <w:r>
+        <w:t>rm</w:t>
+      </w:r>
+      <w:proofErr w:type="spellEnd"/>
+      <w:r>
+        <w:t xml:space="preserve"> -f </w:t>
+      </w:r>
+      <w:proofErr w:type="spellStart"/>
+      <w:proofErr w:type="gramStart"/>
+      <w:r>
+        <w:t>mypwd.o</w:t>
+      </w:r>
+      <w:proofErr w:type="spellEnd"/>
+      <w:proofErr w:type="gramEnd"/>
     </w:p>
     <w:p>
       <w:pPr>
@@ -497,6 +764,82 @@
     </w:p>
     <w:p>
       <w:pPr>
+        <w:pStyle w:val="ListParagraph"/>
+        <w:ind w:left="360"/>
+        <w:rPr>
+          <w:u w:val="single"/>
+        </w:rPr>
+      </w:pPr>
+      <w:r>
+        <w:rPr>
+          <w:u w:val="single"/>
+        </w:rPr>
+        <w:t xml:space="preserve">Verifying variable assignment in </w:t>
+      </w:r>
+      <w:proofErr w:type="spellStart"/>
+      <w:r>
+        <w:rPr>
+          <w:u w:val="single"/>
+        </w:rPr>
+        <w:t>mysh</w:t>
+      </w:r>
+      <w:proofErr w:type="spellEnd"/>
+    </w:p>
+    <w:p>
+      <w:pPr>
+        <w:pStyle w:val="ListParagraph"/>
+        <w:ind w:left="360"/>
+        <w:rPr>
+          <w:b/>
+        </w:rPr>
+      </w:pPr>
+      <w:bookmarkStart w:id="0" w:name="_GoBack"/>
+      <w:r>
+        <w:rPr>
+          <w:b/>
+          <w:noProof/>
+        </w:rPr>
+        <w:lastRenderedPageBreak/>
+        <w:drawing>
+          <wp:inline distT="0" distB="0" distL="0" distR="0" wp14:anchorId="720FD37A" wp14:editId="37D85C37">
+            <wp:extent cx="5486400" cy="2931795"/>
+            <wp:effectExtent l="0" t="0" r="0" b="1905"/>
+            <wp:docPr id="1" name="Picture 1"/>
+            <wp:cNvGraphicFramePr>
+              <a:graphicFrameLocks xmlns:a="http://schemas.openxmlformats.org/drawingml/2006/main" noChangeAspect="1"/>
+            </wp:cNvGraphicFramePr>
+            <a:graphic xmlns:a="http://schemas.openxmlformats.org/drawingml/2006/main">
+              <a:graphicData uri="http://schemas.openxmlformats.org/drawingml/2006/picture">
+                <pic:pic xmlns:pic="http://schemas.openxmlformats.org/drawingml/2006/picture">
+                  <pic:nvPicPr>
+                    <pic:cNvPr id="1" name="mysh screen shot.png"/>
+                    <pic:cNvPicPr/>
+                  </pic:nvPicPr>
+                  <pic:blipFill>
+                    <a:blip r:embed="rId5"/>
+                    <a:stretch>
+                      <a:fillRect/>
+                    </a:stretch>
+                  </pic:blipFill>
+                  <pic:spPr>
+                    <a:xfrm>
+                      <a:off x="0" y="0"/>
+                      <a:ext cx="5486400" cy="2931795"/>
+                    </a:xfrm>
+                    <a:prstGeom prst="rect">
+                      <a:avLst/>
+                    </a:prstGeom>
+                  </pic:spPr>
+                </pic:pic>
+              </a:graphicData>
+            </a:graphic>
+          </wp:inline>
+        </w:drawing>
+      </w:r>
+      <w:bookmarkEnd w:id="0"/>
+    </w:p>
+    <w:p>
+      <w:pPr>
         <w:rPr>
           <w:b/>
           <w:u w:val="single"/>
@@ -577,8 +920,17 @@
           <w:b/>
           <w:u w:val="single"/>
         </w:rPr>
-        <w:t>Description of mysh.c</w:t>
-      </w:r>
+        <w:t xml:space="preserve">Description of </w:t>
+      </w:r>
+      <w:proofErr w:type="spellStart"/>
+      <w:r>
+        <w:rPr>
+          <w:b/>
+          <w:u w:val="single"/>
+        </w:rPr>
+        <w:t>mysh.c</w:t>
+      </w:r>
+      <w:proofErr w:type="spellEnd"/>
     </w:p>
     <w:p>
       <w:pPr>
@@ -591,73 +943,410 @@
     <w:p>
       <w:r>
         <w:tab/>
-        <w:t xml:space="preserve">Our "mysh.c" program uses the "fork()", "pipe()", and the "execvp()" functions to create a shell that takes in user input and gives the correct response in </w:t>
+        <w:t>Our "</w:t>
+      </w:r>
+      <w:proofErr w:type="spellStart"/>
+      <w:r>
+        <w:t>mysh.c</w:t>
+      </w:r>
+      <w:proofErr w:type="spellEnd"/>
+      <w:r>
+        <w:t>" program uses the "</w:t>
+      </w:r>
+      <w:proofErr w:type="gramStart"/>
+      <w:r>
+        <w:t>fork(</w:t>
+      </w:r>
+      <w:proofErr w:type="gramEnd"/>
+      <w:r>
+        <w:t>)", "pipe()", and the "</w:t>
+      </w:r>
+      <w:proofErr w:type="spellStart"/>
+      <w:r>
+        <w:t>execvp</w:t>
+      </w:r>
+      <w:proofErr w:type="spellEnd"/>
+      <w:r>
+        <w:t xml:space="preserve">()" functions to create a shell that takes in user input and gives the correct response in regards to the commands and options they pass to the shell.  We incorporated an infinite "while" loop so that the user can constantly feed input to the shell. </w:t>
+      </w:r>
+      <w:r>
+        <w:t xml:space="preserve">First, the shell will create variables that hold the strings </w:t>
+      </w:r>
+      <w:bookmarkStart w:id="1" w:name="_Hlk480848171"/>
+      <w:r>
+        <w:t xml:space="preserve">"my", "&gt;", "&lt;", "|", and </w:t>
+      </w:r>
+      <w:bookmarkEnd w:id="1"/>
+      <w:proofErr w:type="gramStart"/>
+      <w:r>
+        <w:t>"./</w:t>
+      </w:r>
+      <w:proofErr w:type="gramEnd"/>
+      <w:r>
+        <w:t xml:space="preserve">". These characters are detected later for their proper usage. The shell also creates integer variables to manipulate </w:t>
+      </w:r>
+      <w:proofErr w:type="spellStart"/>
+      <w:r>
+        <w:t>stdin</w:t>
+      </w:r>
+      <w:proofErr w:type="spellEnd"/>
+      <w:r>
+        <w:t xml:space="preserve"> and </w:t>
+      </w:r>
+      <w:proofErr w:type="spellStart"/>
+      <w:r>
+        <w:t>stdout</w:t>
+      </w:r>
+      <w:proofErr w:type="spellEnd"/>
+      <w:r>
+        <w:t>.</w:t>
+      </w:r>
+    </w:p>
+    <w:p>
+      <w:r>
+        <w:tab/>
+        <w:t>Our shell then forks into a child process and reads in the users desired commands and options. It will parse each command and option using the "</w:t>
+      </w:r>
+      <w:proofErr w:type="spellStart"/>
+      <w:proofErr w:type="gramStart"/>
+      <w:r>
+        <w:t>strtok</w:t>
+      </w:r>
+      <w:proofErr w:type="spellEnd"/>
+      <w:r>
+        <w:t>(</w:t>
+      </w:r>
+      <w:proofErr w:type="gramEnd"/>
+      <w:r>
+        <w:t xml:space="preserve">)" function by separating by a space. Each command and option are put into a pointer </w:t>
+      </w:r>
+      <w:proofErr w:type="spellStart"/>
+      <w:r>
+        <w:t>pointer</w:t>
+      </w:r>
+      <w:proofErr w:type="spellEnd"/>
+      <w:r>
+        <w:t xml:space="preserve"> char variable called "res". From this point, the first element of "res" will be put into a variable called "</w:t>
+      </w:r>
+      <w:proofErr w:type="spellStart"/>
+      <w:r>
+        <w:t>cmd</w:t>
+      </w:r>
+      <w:proofErr w:type="spellEnd"/>
+      <w:r>
+        <w:t>", and that variable</w:t>
+      </w:r>
+      <w:r>
+        <w:t>, and maybe the an element from "res",</w:t>
+      </w:r>
+      <w:r>
+        <w:t xml:space="preserve"> will be compared with the variables from the first paragraph ("my", "&gt;", "&lt;", "|", and </w:t>
+      </w:r>
+      <w:proofErr w:type="gramStart"/>
+      <w:r>
+        <w:t>"./</w:t>
+      </w:r>
+      <w:proofErr w:type="gramEnd"/>
+      <w:r>
+        <w:t xml:space="preserve">"). </w:t>
+      </w:r>
+    </w:p>
+    <w:p>
+      <w:r>
+        <w:tab/>
+        <w:t xml:space="preserve">First, it will compare to check if the </w:t>
+      </w:r>
+      <w:proofErr w:type="spellStart"/>
+      <w:r>
+        <w:t>cmd</w:t>
+      </w:r>
+      <w:proofErr w:type="spellEnd"/>
+      <w:r>
+        <w:t xml:space="preserve"> variable starts with the characters </w:t>
+      </w:r>
+      <w:proofErr w:type="gramStart"/>
+      <w:r>
+        <w:t>"my"</w:t>
+      </w:r>
+      <w:proofErr w:type="gramEnd"/>
+      <w:r>
+        <w:t xml:space="preserve">. It does this so that it can concatenate the </w:t>
+      </w:r>
+      <w:proofErr w:type="gramStart"/>
+      <w:r>
+        <w:t>"./</w:t>
+      </w:r>
+      <w:proofErr w:type="gramEnd"/>
+      <w:r>
+        <w:t xml:space="preserve">" char to the beginning of </w:t>
+      </w:r>
+      <w:proofErr w:type="spellStart"/>
+      <w:r>
+        <w:t>cmd</w:t>
+      </w:r>
+      <w:proofErr w:type="spellEnd"/>
+      <w:r>
+        <w:t xml:space="preserve"> so that it can run the executables created from the custom commands needed for the project. </w:t>
+      </w:r>
+    </w:p>
+    <w:p>
+      <w:r>
+        <w:tab/>
+        <w:t>Second, it will compare to check if "</w:t>
+      </w:r>
+      <w:proofErr w:type="gramStart"/>
+      <w:r>
+        <w:t>res[</w:t>
+      </w:r>
+      <w:proofErr w:type="gramEnd"/>
+      <w:r>
+        <w:t>1]" contains a "&lt;" character for input redirection. If so, it will increment "</w:t>
+      </w:r>
+      <w:proofErr w:type="gramStart"/>
+      <w:r>
+        <w:t>res[</w:t>
+      </w:r>
+      <w:proofErr w:type="gramEnd"/>
+      <w:r>
+        <w:t xml:space="preserve">1]" to remove the "&lt;" character and open </w:t>
       </w:r>
       <w:r>
         <w:lastRenderedPageBreak/>
-        <w:t xml:space="preserve">regards to the commands and options they pass to the shell.  We incorporated an infinite "while" loop so that the user can constantly feed input to the shell. </w:t>
-      </w:r>
-      <w:r>
-        <w:t xml:space="preserve">First, the shell will create variables that hold the strings </w:t>
-      </w:r>
-      <w:bookmarkStart w:id="1" w:name="_Hlk480848171"/>
-      <w:r>
-        <w:t xml:space="preserve">"my", "&gt;", "&lt;", "|", and </w:t>
-      </w:r>
-      <w:bookmarkEnd w:id="1"/>
-      <w:r>
-        <w:t>"./". These characters are detected later for their proper usage. The shell also creates integer variables to manipulate stdin and stdout.</w:t>
+        <w:t xml:space="preserve">res[1] as a read only </w:t>
+      </w:r>
+      <w:proofErr w:type="spellStart"/>
+      <w:r>
+        <w:t>stdin</w:t>
+      </w:r>
+      <w:proofErr w:type="spellEnd"/>
+      <w:r>
+        <w:t xml:space="preserve"> and instantiate that into the variable "</w:t>
+      </w:r>
+      <w:proofErr w:type="spellStart"/>
+      <w:r>
+        <w:t>mystdin</w:t>
+      </w:r>
+      <w:proofErr w:type="spellEnd"/>
+      <w:r>
+        <w:t xml:space="preserve">". It will close </w:t>
+      </w:r>
+      <w:proofErr w:type="spellStart"/>
+      <w:proofErr w:type="gramStart"/>
+      <w:r>
+        <w:t>stdin</w:t>
+      </w:r>
+      <w:proofErr w:type="spellEnd"/>
+      <w:r>
+        <w:t>(</w:t>
+      </w:r>
+      <w:proofErr w:type="gramEnd"/>
+      <w:r>
+        <w:t xml:space="preserve">0) and dup2 to change </w:t>
+      </w:r>
+      <w:proofErr w:type="spellStart"/>
+      <w:r>
+        <w:t>stdin</w:t>
+      </w:r>
+      <w:proofErr w:type="spellEnd"/>
+      <w:r>
+        <w:t xml:space="preserve"> to "</w:t>
+      </w:r>
+      <w:proofErr w:type="spellStart"/>
+      <w:r>
+        <w:t>mystdin</w:t>
+      </w:r>
+      <w:proofErr w:type="spellEnd"/>
+      <w:r>
+        <w:t>" instead.</w:t>
       </w:r>
     </w:p>
     <w:p>
       <w:r>
         <w:tab/>
-        <w:t>Our shell then forks into a child process and reads in the users desired commands and options. It will parse each command and option using the "strtok()" function by separating by a space. Each command and option are put into a pointer pointer char variable called "res". From this point, the first element of "res" will be put into a variable called "cmd", and that variable</w:t>
-      </w:r>
-      <w:r>
-        <w:t>, and maybe the an element from "res",</w:t>
-      </w:r>
-      <w:r>
-        <w:t xml:space="preserve"> will be compared with the variables from the first paragraph ("my", "&gt;", "&lt;", "|", and "./"). </w:t>
+        <w:t>Third, it will compare to check if "</w:t>
+      </w:r>
+      <w:proofErr w:type="gramStart"/>
+      <w:r>
+        <w:t>res[</w:t>
+      </w:r>
+      <w:proofErr w:type="gramEnd"/>
+      <w:r>
+        <w:t>1]" contains a "|" character for piping. the shell will then use the "</w:t>
+      </w:r>
+      <w:proofErr w:type="gramStart"/>
+      <w:r>
+        <w:t>pipe(</w:t>
+      </w:r>
+      <w:proofErr w:type="gramEnd"/>
+      <w:r>
+        <w:t xml:space="preserve">)" function to create </w:t>
+      </w:r>
+      <w:proofErr w:type="spellStart"/>
+      <w:r>
+        <w:t>interprocess</w:t>
+      </w:r>
+      <w:proofErr w:type="spellEnd"/>
+      <w:r>
+        <w:t xml:space="preserve"> communication</w:t>
+      </w:r>
+      <w:r>
+        <w:t xml:space="preserve"> using the variable "</w:t>
+      </w:r>
+      <w:proofErr w:type="spellStart"/>
+      <w:r>
+        <w:t>pipefd</w:t>
+      </w:r>
+      <w:proofErr w:type="spellEnd"/>
+      <w:r>
+        <w:t>[2]"</w:t>
+      </w:r>
+      <w:r>
+        <w:t xml:space="preserve">. From here, another child process will be created for the "reading" process. </w:t>
+      </w:r>
+      <w:r>
+        <w:t xml:space="preserve"> The child will use "dup2" to put reassign </w:t>
+      </w:r>
+      <w:proofErr w:type="spellStart"/>
+      <w:r>
+        <w:t>stdin</w:t>
+      </w:r>
+      <w:proofErr w:type="spellEnd"/>
+      <w:r>
+        <w:t xml:space="preserve"> to "</w:t>
+      </w:r>
+      <w:proofErr w:type="spellStart"/>
+      <w:proofErr w:type="gramStart"/>
+      <w:r>
+        <w:t>pipefd</w:t>
+      </w:r>
+      <w:proofErr w:type="spellEnd"/>
+      <w:r>
+        <w:t>[</w:t>
+      </w:r>
+      <w:proofErr w:type="gramEnd"/>
+      <w:r>
+        <w:t>0]", and then close "</w:t>
+      </w:r>
+      <w:proofErr w:type="spellStart"/>
+      <w:r>
+        <w:t>pipefd</w:t>
+      </w:r>
+      <w:proofErr w:type="spellEnd"/>
+      <w:r>
+        <w:t xml:space="preserve">[1]" since it does not need to do any writing. The child will then use </w:t>
+      </w:r>
+      <w:proofErr w:type="spellStart"/>
+      <w:r>
+        <w:t>execvp</w:t>
+      </w:r>
+      <w:proofErr w:type="spellEnd"/>
+      <w:r>
+        <w:t xml:space="preserve"> to do the first command. Once the child dies, the parent uses "dup2" on "</w:t>
+      </w:r>
+      <w:proofErr w:type="spellStart"/>
+      <w:proofErr w:type="gramStart"/>
+      <w:r>
+        <w:t>pipefd</w:t>
+      </w:r>
+      <w:proofErr w:type="spellEnd"/>
+      <w:r>
+        <w:t>[</w:t>
+      </w:r>
+      <w:proofErr w:type="gramEnd"/>
+      <w:r>
+        <w:t xml:space="preserve">1]" and "1" to reassign </w:t>
+      </w:r>
+      <w:proofErr w:type="spellStart"/>
+      <w:r>
+        <w:t>stdout</w:t>
+      </w:r>
+      <w:proofErr w:type="spellEnd"/>
+      <w:r>
+        <w:t xml:space="preserve"> and then close "</w:t>
+      </w:r>
+      <w:proofErr w:type="spellStart"/>
+      <w:r>
+        <w:t>pipefd</w:t>
+      </w:r>
+      <w:proofErr w:type="spellEnd"/>
+      <w:r>
+        <w:t xml:space="preserve">[0] because it does not need to do any reading. </w:t>
+      </w:r>
+      <w:proofErr w:type="spellStart"/>
+      <w:r>
+        <w:t>execvp</w:t>
+      </w:r>
+      <w:proofErr w:type="spellEnd"/>
+      <w:r>
+        <w:t xml:space="preserve"> will then be called on the second command, and then "continue" is called so we can start the while loop again. </w:t>
       </w:r>
     </w:p>
     <w:p>
       <w:r>
         <w:tab/>
-        <w:t xml:space="preserve">First, it will compare to check if the cmd variable starts with the characters "my". It does this so that it can concatenate the "./" char to the beginning of cmd so that it can run the executables created from the custom commands needed for the project. </w:t>
+        <w:t>Last, it will compare to check if "</w:t>
+      </w:r>
+      <w:proofErr w:type="gramStart"/>
+      <w:r>
+        <w:t>res[</w:t>
+      </w:r>
+      <w:proofErr w:type="gramEnd"/>
+      <w:r>
+        <w:t>2]" contains a "&gt;" character for output redirection. If so, it will increment "</w:t>
+      </w:r>
+      <w:proofErr w:type="gramStart"/>
+      <w:r>
+        <w:t>res[</w:t>
+      </w:r>
+      <w:proofErr w:type="gramEnd"/>
+      <w:r>
+        <w:t xml:space="preserve">2]" to delete the "&gt;" character and open the file named in "res[2]". If the file does not exist, it is created and given a "write only" permission. This is opened into the integer variable </w:t>
+      </w:r>
+      <w:proofErr w:type="spellStart"/>
+      <w:r>
+        <w:t>mystdout</w:t>
+      </w:r>
+      <w:proofErr w:type="spellEnd"/>
+      <w:r>
+        <w:t xml:space="preserve">. </w:t>
+      </w:r>
+      <w:proofErr w:type="spellStart"/>
+      <w:r>
+        <w:t>Stdout</w:t>
+      </w:r>
+      <w:proofErr w:type="spellEnd"/>
+      <w:r>
+        <w:t xml:space="preserve"> (1) will be closed, and dup2 is called to output to "</w:t>
+      </w:r>
+      <w:proofErr w:type="spellStart"/>
+      <w:r>
+        <w:t>mystdout</w:t>
+      </w:r>
+      <w:proofErr w:type="spellEnd"/>
+      <w:r>
+        <w:t xml:space="preserve">". </w:t>
       </w:r>
     </w:p>
     <w:p>
       <w:r>
         <w:tab/>
-        <w:t>Second, it will compare to check if "res[1]" contains a "&lt;" character for input redirection. If so, it will increment "res[1]" to remove the "&lt;" character and open res[1] as a read only stdin and instantiate that into the variable "mystdin". It will close stdin(0) and dup2 to change stdin to "mystdin" instead.</w:t>
-      </w:r>
-    </w:p>
-    <w:p>
-      <w:r>
-        <w:tab/>
-        <w:t>Third, it will compare to check if "res[1]" contains a "|" character for piping. the shell will then use the "pipe()" function to create interprocess communication</w:t>
-      </w:r>
-      <w:r>
-        <w:t xml:space="preserve"> using the variable "pipefd[2]"</w:t>
-      </w:r>
-      <w:r>
-        <w:t xml:space="preserve">. From here, another child process will be created for the "reading" process. </w:t>
-      </w:r>
-      <w:r>
-        <w:t xml:space="preserve"> The child will use "dup2" to put reassign stdin to "pipefd[0]", and then close "pipefd[1]" since it does not need to do any writing. The child will then use execvp to do the first command. Once the child dies, the parent uses "dup2" on "pipefd[1]" and "1" to reassign stdout and then close "pipefd[0] because it does not need to do any reading. execvp will then be called on the second command, and then "continue" is called so we can start the while loop again. </w:t>
-      </w:r>
-    </w:p>
-    <w:p>
-      <w:r>
-        <w:tab/>
-        <w:t xml:space="preserve">Last, it will compare to check if "res[2]" contains a "&gt;" character for output redirection. If so, it will increment "res[2]" to delete the "&gt;" character and open the file named in "res[2]". If the file does not exist, it is created and given a "write only" permission. This is opened into the integer variable mystdout. Stdout (1) will be closed, and dup2 is called to output to "mystdout". </w:t>
-      </w:r>
-    </w:p>
-    <w:p>
-      <w:r>
-        <w:tab/>
-        <w:t xml:space="preserve">At this point, if there isn't any piping, "execvp" will be called using cmd and the res variable. The process will then start over again after the command is called and successfully runs or fails. </w:t>
+        <w:t>At this point, if there isn't any piping, "</w:t>
+      </w:r>
+      <w:proofErr w:type="spellStart"/>
+      <w:r>
+        <w:t>execvp</w:t>
+      </w:r>
+      <w:proofErr w:type="spellEnd"/>
+      <w:r>
+        <w:t xml:space="preserve">" will be called using </w:t>
+      </w:r>
+      <w:proofErr w:type="spellStart"/>
+      <w:r>
+        <w:t>cmd</w:t>
+      </w:r>
+      <w:proofErr w:type="spellEnd"/>
+      <w:r>
+        <w:t xml:space="preserve"> and the res variable. The process will then start over again after the command is called and successfully runs or fails. </w:t>
       </w:r>
     </w:p>
     <w:p/>
@@ -671,12 +1360,21 @@
       <w:r>
         <w:t xml:space="preserve">2) </w:t>
       </w:r>
-      <w:r>
-        <w:rPr>
-          <w:b/>
-          <w:u w:val="single"/>
-        </w:rPr>
-        <w:t xml:space="preserve">myls -l </w:t>
+      <w:proofErr w:type="spellStart"/>
+      <w:r>
+        <w:rPr>
+          <w:b/>
+          <w:u w:val="single"/>
+        </w:rPr>
+        <w:t>myls</w:t>
+      </w:r>
+      <w:proofErr w:type="spellEnd"/>
+      <w:r>
+        <w:rPr>
+          <w:b/>
+          <w:u w:val="single"/>
+        </w:rPr>
+        <w:t xml:space="preserve"> -l </w:t>
       </w:r>
     </w:p>
     <w:p>
@@ -718,7 +1416,6 @@
         <w:rPr>
           <w:noProof/>
         </w:rPr>
-        <w:lastRenderedPageBreak/>
         <w:drawing>
           <wp:inline distT="0" distB="0" distL="0" distR="0" wp14:anchorId="328DD68F" wp14:editId="066CEBA4">
             <wp:extent cx="5486400" cy="1520604"/>
@@ -783,13 +1480,47 @@
       <w:r>
         <w:t xml:space="preserve">4) </w:t>
       </w:r>
-      <w:r>
-        <w:rPr>
-          <w:b/>
-          <w:u w:val="single"/>
-        </w:rPr>
-        <w:t>mycat &lt;a_file &gt;another_file</w:t>
-      </w:r>
+      <w:proofErr w:type="spellStart"/>
+      <w:r>
+        <w:rPr>
+          <w:b/>
+          <w:u w:val="single"/>
+        </w:rPr>
+        <w:t>mycat</w:t>
+      </w:r>
+      <w:proofErr w:type="spellEnd"/>
+      <w:r>
+        <w:rPr>
+          <w:b/>
+          <w:u w:val="single"/>
+        </w:rPr>
+        <w:t xml:space="preserve"> &lt;</w:t>
+      </w:r>
+      <w:proofErr w:type="spellStart"/>
+      <w:r>
+        <w:rPr>
+          <w:b/>
+          <w:u w:val="single"/>
+        </w:rPr>
+        <w:t>a_file</w:t>
+      </w:r>
+      <w:proofErr w:type="spellEnd"/>
+      <w:r>
+        <w:rPr>
+          <w:b/>
+          <w:u w:val="single"/>
+        </w:rPr>
+        <w:t xml:space="preserve"> &gt;</w:t>
+      </w:r>
+      <w:proofErr w:type="spellStart"/>
+      <w:r>
+        <w:rPr>
+          <w:b/>
+          <w:u w:val="single"/>
+        </w:rPr>
+        <w:t>another_file</w:t>
+      </w:r>
+      <w:proofErr w:type="spellEnd"/>
     </w:p>
     <w:p>
       <w:pPr>
@@ -812,6 +1543,7 @@
           <w:noProof/>
           <w:u w:val="single"/>
         </w:rPr>
+        <w:lastRenderedPageBreak/>
         <w:drawing>
           <wp:inline distT="0" distB="0" distL="0" distR="0" wp14:anchorId="1B98B531" wp14:editId="4C6BDEA2">
             <wp:extent cx="5486400" cy="3517308"/>
@@ -880,13 +1612,31 @@
       <w:r>
         <w:t xml:space="preserve">5) </w:t>
       </w:r>
-      <w:r>
-        <w:rPr>
-          <w:b/>
-          <w:u w:val="single"/>
-        </w:rPr>
-        <w:t>myls | mycat</w:t>
-      </w:r>
+      <w:proofErr w:type="spellStart"/>
+      <w:r>
+        <w:rPr>
+          <w:b/>
+          <w:u w:val="single"/>
+        </w:rPr>
+        <w:t>myls</w:t>
+      </w:r>
+      <w:proofErr w:type="spellEnd"/>
+      <w:r>
+        <w:rPr>
+          <w:b/>
+          <w:u w:val="single"/>
+        </w:rPr>
+        <w:t xml:space="preserve"> | </w:t>
+      </w:r>
+      <w:proofErr w:type="spellStart"/>
+      <w:r>
+        <w:rPr>
+          <w:b/>
+          <w:u w:val="single"/>
+        </w:rPr>
+        <w:t>mycat</w:t>
+      </w:r>
+      <w:proofErr w:type="spellEnd"/>
     </w:p>
     <w:p>
       <w:pPr>
@@ -906,12 +1656,30 @@
       <w:r>
         <w:t xml:space="preserve">6) </w:t>
       </w:r>
-      <w:r>
-        <w:rPr>
-          <w:b/>
-          <w:u w:val="single"/>
-        </w:rPr>
-        <w:t>mycd ../..</w:t>
+      <w:proofErr w:type="spellStart"/>
+      <w:r>
+        <w:rPr>
+          <w:b/>
+          <w:u w:val="single"/>
+        </w:rPr>
+        <w:t>mycd</w:t>
+      </w:r>
+      <w:proofErr w:type="spellEnd"/>
+      <w:proofErr w:type="gramStart"/>
+      <w:r>
+        <w:rPr>
+          <w:b/>
+          <w:u w:val="single"/>
+        </w:rPr>
+        <w:t xml:space="preserve"> ..</w:t>
+      </w:r>
+      <w:proofErr w:type="gramEnd"/>
+      <w:r>
+        <w:rPr>
+          <w:b/>
+          <w:u w:val="single"/>
+        </w:rPr>
+        <w:t>/..</w:t>
       </w:r>
     </w:p>
     <w:p>
@@ -1003,6 +1771,7 @@
       <w:r>
         <w:t xml:space="preserve">7) </w:t>
       </w:r>
+      <w:proofErr w:type="spellStart"/>
       <w:r>
         <w:rPr>
           <w:b/>
@@ -1010,6 +1779,7 @@
         </w:rPr>
         <w:t>mypwd</w:t>
       </w:r>
+      <w:proofErr w:type="spellEnd"/>
     </w:p>
     <w:p>
       <w:pPr>
@@ -1093,8 +1863,8 @@
 </file>
 
 <file path=word/numbering.xml><?xml version="1.0" encoding="utf-8"?>
-<w:numbering xmlns:wpc="http://schemas.microsoft.com/office/word/2010/wordprocessingCanvas" xmlns:mo="http://schemas.microsoft.com/office/mac/office/2008/main" xmlns:mc="http://schemas.openxmlformats.org/markup-compatibility/2006" xmlns:mv="urn:schemas-microsoft-com:mac:vml" xmlns:o="urn:schemas-microsoft-com:office:office" xmlns:r="http://schemas.openxmlformats.org/officeDocument/2006/relationships" xmlns:m="http://schemas.openxmlformats.org/officeDocument/2006/math" xmlns:v="urn:schemas-microsoft-com:vml" xmlns:wp14="http://schemas.microsoft.com/office/word/2010/wordprocessingDrawing" xmlns:wp="http://schemas.openxmlformats.org/drawingml/2006/wordprocessingDrawing" xmlns:w10="urn:schemas-microsoft-com:office:word" xmlns:w="http://schemas.openxmlformats.org/wordprocessingml/2006/main" xmlns:w14="http://schemas.microsoft.com/office/word/2010/wordml" xmlns:wpg="http://schemas.microsoft.com/office/word/2010/wordprocessingGroup" xmlns:wpi="http://schemas.microsoft.com/office/word/2010/wordprocessingInk" xmlns:wne="http://schemas.microsoft.com/office/word/2006/wordml" xmlns:wps="http://schemas.microsoft.com/office/word/2010/wordprocessingShape" mc:Ignorable="w14 wp14">
-  <w:abstractNum w:abstractNumId="0">
+<w:numbering xmlns:wpc="http://schemas.microsoft.com/office/word/2010/wordprocessingCanvas" xmlns:cx="http://schemas.microsoft.com/office/drawing/2014/chartex" xmlns:cx1="http://schemas.microsoft.com/office/drawing/2015/9/8/chartex" xmlns:cx2="http://schemas.microsoft.com/office/drawing/2015/10/21/chartex" xmlns:cx3="http://schemas.microsoft.com/office/drawing/2016/5/9/chartex" xmlns:cx4="http://schemas.microsoft.com/office/drawing/2016/5/10/chartex" xmlns:cx5="http://schemas.microsoft.com/office/drawing/2016/5/11/chartex" xmlns:mc="http://schemas.openxmlformats.org/markup-compatibility/2006" xmlns:o="urn:schemas-microsoft-com:office:office" xmlns:r="http://schemas.openxmlformats.org/officeDocument/2006/relationships" xmlns:m="http://schemas.openxmlformats.org/officeDocument/2006/math" xmlns:v="urn:schemas-microsoft-com:vml" xmlns:wp14="http://schemas.microsoft.com/office/word/2010/wordprocessingDrawing" xmlns:wp="http://schemas.openxmlformats.org/drawingml/2006/wordprocessingDrawing" xmlns:w10="urn:schemas-microsoft-com:office:word" xmlns:w="http://schemas.openxmlformats.org/wordprocessingml/2006/main" xmlns:w14="http://schemas.microsoft.com/office/word/2010/wordml" xmlns:w15="http://schemas.microsoft.com/office/word/2012/wordml" xmlns:w16se="http://schemas.microsoft.com/office/word/2015/wordml/symex" xmlns:wpg="http://schemas.microsoft.com/office/word/2010/wordprocessingGroup" xmlns:wpi="http://schemas.microsoft.com/office/word/2010/wordprocessingInk" xmlns:wne="http://schemas.microsoft.com/office/word/2006/wordml" xmlns:wps="http://schemas.microsoft.com/office/word/2010/wordprocessingShape" mc:Ignorable="w14 w15 w16se wp14">
+  <w:abstractNum w:abstractNumId="0" w15:restartNumberingAfterBreak="0">
     <w:nsid w:val="30B5399A"/>
     <w:multiLevelType w:val="hybridMultilevel"/>
     <w:tmpl w:val="3BA81818"/>
@@ -1190,7 +1960,7 @@
 </file>
 
 <file path=word/styles.xml><?xml version="1.0" encoding="utf-8"?>
-<w:styles xmlns:mc="http://schemas.openxmlformats.org/markup-compatibility/2006" xmlns:r="http://schemas.openxmlformats.org/officeDocument/2006/relationships" xmlns:w="http://schemas.openxmlformats.org/wordprocessingml/2006/main" xmlns:w14="http://schemas.microsoft.com/office/word/2010/wordml" mc:Ignorable="w14">
+<w:styles xmlns:mc="http://schemas.openxmlformats.org/markup-compatibility/2006" xmlns:r="http://schemas.openxmlformats.org/officeDocument/2006/relationships" xmlns:w="http://schemas.openxmlformats.org/wordprocessingml/2006/main" xmlns:w14="http://schemas.microsoft.com/office/word/2010/wordml" xmlns:w15="http://schemas.microsoft.com/office/word/2012/wordml" xmlns:w16se="http://schemas.microsoft.com/office/word/2015/wordml/symex" mc:Ignorable="w14 w15 w16se">
   <w:docDefaults>
     <w:rPrDefault>
       <w:rPr>
@@ -1207,497 +1977,375 @@
       </w:pPr>
     </w:pPrDefault>
   </w:docDefaults>
-  <w:latentStyles w:defLockedState="0" w:defUIPriority="99" w:defSemiHidden="1" w:defUnhideWhenUsed="1" w:defQFormat="0" w:count="276">
-    <w:lsdException w:name="Normal" w:semiHidden="0" w:uiPriority="0" w:unhideWhenUsed="0" w:qFormat="1"/>
-    <w:lsdException w:name="heading 1" w:semiHidden="0" w:uiPriority="9" w:unhideWhenUsed="0" w:qFormat="1"/>
-    <w:lsdException w:name="heading 2" w:uiPriority="9" w:qFormat="1"/>
-    <w:lsdException w:name="heading 3" w:uiPriority="9" w:qFormat="1"/>
-    <w:lsdException w:name="heading 4" w:uiPriority="9" w:qFormat="1"/>
-    <w:lsdException w:name="heading 5" w:uiPriority="9" w:qFormat="1"/>
-    <w:lsdException w:name="heading 6" w:uiPriority="9" w:qFormat="1"/>
-    <w:lsdException w:name="heading 7" w:uiPriority="9" w:qFormat="1"/>
-    <w:lsdException w:name="heading 8" w:uiPriority="9" w:qFormat="1"/>
-    <w:lsdException w:name="heading 9" w:uiPriority="9" w:qFormat="1"/>
-    <w:lsdException w:name="toc 1" w:uiPriority="39"/>
-    <w:lsdException w:name="toc 2" w:uiPriority="39"/>
-    <w:lsdException w:name="toc 3" w:uiPriority="39"/>
-    <w:lsdException w:name="toc 4" w:uiPriority="39"/>
-    <w:lsdException w:name="toc 5" w:uiPriority="39"/>
-    <w:lsdException w:name="toc 6" w:uiPriority="39"/>
-    <w:lsdException w:name="toc 7" w:uiPriority="39"/>
-    <w:lsdException w:name="toc 8" w:uiPriority="39"/>
-    <w:lsdException w:name="toc 9" w:uiPriority="39"/>
-    <w:lsdException w:name="caption" w:uiPriority="35" w:qFormat="1"/>
-    <w:lsdException w:name="Title" w:semiHidden="0" w:uiPriority="10" w:unhideWhenUsed="0" w:qFormat="1"/>
-    <w:lsdException w:name="Default Paragraph Font" w:uiPriority="1"/>
-    <w:lsdException w:name="Subtitle" w:semiHidden="0" w:uiPriority="11" w:unhideWhenUsed="0" w:qFormat="1"/>
-    <w:lsdException w:name="Strong" w:semiHidden="0" w:uiPriority="22" w:unhideWhenUsed="0" w:qFormat="1"/>
-    <w:lsdException w:name="Emphasis" w:semiHidden="0" w:uiPriority="20" w:unhideWhenUsed="0" w:qFormat="1"/>
-    <w:lsdException w:name="Table Grid" w:semiHidden="0" w:uiPriority="39" w:unhideWhenUsed="0"/>
-    <w:lsdException w:name="Note Level 1" w:semiHidden="0" w:unhideWhenUsed="0"/>
-    <w:lsdException w:name="Note Level 2" w:semiHidden="0" w:unhideWhenUsed="0"/>
-    <w:lsdException w:name="Note Level 3" w:semiHidden="0" w:unhideWhenUsed="0"/>
-    <w:lsdException w:name="Note Level 4" w:semiHidden="0" w:unhideWhenUsed="0"/>
-    <w:lsdException w:name="Note Level 5" w:semiHidden="0" w:unhideWhenUsed="0"/>
-    <w:lsdException w:name="Note Level 6" w:semiHidden="0" w:unhideWhenUsed="0"/>
-    <w:lsdException w:name="Note Level 7" w:semiHidden="0" w:unhideWhenUsed="0"/>
-    <w:lsdException w:name="Note Level 8" w:semiHidden="0" w:unhideWhenUsed="0"/>
-    <w:lsdException w:name="Note Level 9" w:semiHidden="0" w:unhideWhenUsed="0"/>
-    <w:lsdException w:name="Placeholder Text" w:unhideWhenUsed="0"/>
-    <w:lsdException w:name="No Spacing" w:semiHidden="0" w:uiPriority="1" w:unhideWhenUsed="0" w:qFormat="1"/>
-    <w:lsdException w:name="Light Shading" w:semiHidden="0" w:uiPriority="60" w:unhideWhenUsed="0"/>
-    <w:lsdException w:name="Light List" w:semiHidden="0" w:uiPriority="61" w:unhideWhenUsed="0"/>
-    <w:lsdException w:name="Light Grid" w:semiHidden="0" w:uiPriority="62" w:unhideWhenUsed="0"/>
-    <w:lsdException w:name="Medium Shading 1" w:semiHidden="0" w:uiPriority="63" w:unhideWhenUsed="0"/>
-    <w:lsdException w:name="Medium Shading 2" w:semiHidden="0" w:uiPriority="64" w:unhideWhenUsed="0"/>
-    <w:lsdException w:name="Medium List 1" w:semiHidden="0" w:uiPriority="65" w:unhideWhenUsed="0"/>
-    <w:lsdException w:name="Medium List 2" w:semiHidden="0" w:uiPriority="66" w:unhideWhenUsed="0"/>
-    <w:lsdException w:name="Medium Grid 1" w:semiHidden="0" w:uiPriority="67" w:unhideWhenUsed="0"/>
-    <w:lsdException w:name="Medium Grid 2" w:semiHidden="0" w:uiPriority="68" w:unhideWhenUsed="0"/>
-    <w:lsdException w:name="Medium Grid 3" w:semiHidden="0" w:uiPriority="69" w:unhideWhenUsed="0"/>
-    <w:lsdException w:name="Dark List" w:semiHidden="0" w:uiPriority="70" w:unhideWhenUsed="0"/>
-    <w:lsdException w:name="Colorful Shading" w:semiHidden="0" w:uiPriority="71" w:unhideWhenUsed="0"/>
-    <w:lsdException w:name="Colorful List" w:semiHidden="0" w:uiPriority="72" w:unhideWhenUsed="0"/>
-    <w:lsdException w:name="Colorful Grid" w:semiHidden="0" w:uiPriority="73" w:unhideWhenUsed="0"/>
-    <w:lsdException w:name="Light Shading Accent 1" w:semiHidden="0" w:uiPriority="60" w:unhideWhenUsed="0"/>
-    <w:lsdException w:name="Light List Accent 1" w:semiHidden="0" w:uiPriority="61" w:unhideWhenUsed="0"/>
-    <w:lsdException w:name="Light Grid Accent 1" w:semiHidden="0" w:uiPriority="62" w:unhideWhenUsed="0"/>
-    <w:lsdException w:name="Medium Shading 1 Accent 1" w:semiHidden="0" w:uiPriority="63" w:unhideWhenUsed="0"/>
-    <w:lsdException w:name="Medium Shading 2 Accent 1" w:semiHidden="0" w:uiPriority="64" w:unhideWhenUsed="0"/>
-    <w:lsdException w:name="Medium List 1 Accent 1" w:semiHidden="0" w:uiPriority="65" w:unhideWhenUsed="0"/>
-    <w:lsdException w:name="Revision" w:unhideWhenUsed="0"/>
-    <w:lsdException w:name="List Paragraph" w:semiHidden="0" w:uiPriority="34" w:unhideWhenUsed="0" w:qFormat="1"/>
-    <w:lsdException w:name="Quote" w:semiHidden="0" w:uiPriority="29" w:unhideWhenUsed="0" w:qFormat="1"/>
-    <w:lsdException w:name="Intense Quote" w:semiHidden="0" w:uiPriority="30" w:unhideWhenUsed="0" w:qFormat="1"/>
-    <w:lsdException w:name="Medium List 2 Accent 1" w:semiHidden="0" w:uiPriority="66" w:unhideWhenUsed="0"/>
-    <w:lsdException w:name="Medium Grid 1 Accent 1" w:semiHidden="0" w:uiPriority="67" w:unhideWhenUsed="0"/>
-    <w:lsdException w:name="Medium Grid 2 Accent 1" w:semiHidden="0" w:uiPriority="68" w:unhideWhenUsed="0"/>
-    <w:lsdException w:name="Medium Grid 3 Accent 1" w:semiHidden="0" w:uiPriority="69" w:unhideWhenUsed="0"/>
-    <w:lsdException w:name="Dark List Accent 1" w:semiHidden="0" w:uiPriority="70" w:unhideWhenUsed="0"/>
-    <w:lsdException w:name="Colorful Shading Accent 1" w:semiHidden="0" w:uiPriority="71" w:unhideWhenUsed="0"/>
-    <w:lsdException w:name="Colorful List Accent 1" w:semiHidden="0" w:uiPriority="72" w:unhideWhenUsed="0"/>
-    <w:lsdException w:name="Colorful Grid Accent 1" w:semiHidden="0" w:uiPriority="73" w:unhideWhenUsed="0"/>
-    <w:lsdException w:name="Light Shading Accent 2" w:semiHidden="0" w:uiPriority="60" w:unhideWhenUsed="0"/>
-    <w:lsdException w:name="Light List Accent 2" w:semiHidden="0" w:uiPriority="61" w:unhideWhenUsed="0"/>
-    <w:lsdException w:name="Light Grid Accent 2" w:semiHidden="0" w:uiPriority="62" w:unhideWhenUsed="0"/>
-    <w:lsdException w:name="Medium Shading 1 Accent 2" w:semiHidden="0" w:uiPriority="63" w:unhideWhenUsed="0"/>
-    <w:lsdException w:name="Medium Shading 2 Accent 2" w:semiHidden="0" w:uiPriority="64" w:unhideWhenUsed="0"/>
-    <w:lsdException w:name="Medium List 1 Accent 2" w:semiHidden="0" w:uiPriority="65" w:unhideWhenUsed="0"/>
-    <w:lsdException w:name="Medium List 2 Accent 2" w:semiHidden="0" w:uiPriority="66" w:unhideWhenUsed="0"/>
-    <w:lsdException w:name="Medium Grid 1 Accent 2" w:semiHidden="0" w:uiPriority="67" w:unhideWhenUsed="0"/>
-    <w:lsdException w:name="Medium Grid 2 Accent 2" w:semiHidden="0" w:uiPriority="68" w:unhideWhenUsed="0"/>
-    <w:lsdException w:name="Medium Grid 3 Accent 2" w:semiHidden="0" w:uiPriority="69" w:unhideWhenUsed="0"/>
-    <w:lsdException w:name="Dark List Accent 2" w:semiHidden="0" w:uiPriority="70" w:unhideWhenUsed="0"/>
-    <w:lsdException w:name="Colorful Shading Accent 2" w:semiHidden="0" w:uiPriority="71" w:unhideWhenUsed="0"/>
-    <w:lsdException w:name="Colorful List Accent 2" w:semiHidden="0" w:uiPriority="72" w:unhideWhenUsed="0"/>
-    <w:lsdException w:name="Colorful Grid Accent 2" w:semiHidden="0" w:uiPriority="73" w:unhideWhenUsed="0"/>
-    <w:lsdException w:name="Light Shading Accent 3" w:semiHidden="0" w:uiPriority="60" w:unhideWhenUsed="0"/>
-    <w:lsdException w:name="Light List Accent 3" w:semiHidden="0" w:uiPriority="61" w:unhideWhenUsed="0"/>
-    <w:lsdException w:name="Light Grid Accent 3" w:semiHidden="0" w:uiPriority="62" w:unhideWhenUsed="0"/>
-    <w:lsdException w:name="Medium Shading 1 Accent 3" w:semiHidden="0" w:uiPriority="63" w:unhideWhenUsed="0"/>
-    <w:lsdException w:name="Medium Shading 2 Accent 3" w:semiHidden="0" w:uiPriority="64" w:unhideWhenUsed="0"/>
-    <w:lsdException w:name="Medium List 1 Accent 3" w:semiHidden="0" w:uiPriority="65" w:unhideWhenUsed="0"/>
-    <w:lsdException w:name="Medium List 2 Accent 3" w:semiHidden="0" w:uiPriority="66" w:unhideWhenUsed="0"/>
-    <w:lsdException w:name="Medium Grid 1 Accent 3" w:semiHidden="0" w:uiPriority="67" w:unhideWhenUsed="0"/>
-    <w:lsdException w:name="Medium Grid 2 Accent 3" w:semiHidden="0" w:uiPriority="68" w:unhideWhenUsed="0"/>
-    <w:lsdException w:name="Medium Grid 3 Accent 3" w:semiHidden="0" w:uiPriority="69" w:unhideWhenUsed="0"/>
-    <w:lsdException w:name="Dark List Accent 3" w:semiHidden="0" w:uiPriority="70" w:unhideWhenUsed="0"/>
-    <w:lsdException w:name="Colorful Shading Accent 3" w:semiHidden="0" w:uiPriority="71" w:unhideWhenUsed="0"/>
-    <w:lsdException w:name="Colorful List Accent 3" w:semiHidden="0" w:uiPriority="72" w:unhideWhenUsed="0"/>
-    <w:lsdException w:name="Colorful Grid Accent 3" w:semiHidden="0" w:uiPriority="73" w:unhideWhenUsed="0"/>
-    <w:lsdException w:name="Light Shading Accent 4" w:semiHidden="0" w:uiPriority="60" w:unhideWhenUsed="0"/>
-    <w:lsdException w:name="Light List Accent 4" w:semiHidden="0" w:uiPriority="61" w:unhideWhenUsed="0"/>
-    <w:lsdException w:name="Light Grid Accent 4" w:semiHidden="0" w:uiPriority="62" w:unhideWhenUsed="0"/>
-    <w:lsdException w:name="Medium Shading 1 Accent 4" w:semiHidden="0" w:uiPriority="63" w:unhideWhenUsed="0"/>
-    <w:lsdException w:name="Medium Shading 2 Accent 4" w:semiHidden="0" w:uiPriority="64" w:unhideWhenUsed="0"/>
-    <w:lsdException w:name="Medium List 1 Accent 4" w:semiHidden="0" w:uiPriority="65" w:unhideWhenUsed="0"/>
-    <w:lsdException w:name="Medium List 2 Accent 4" w:semiHidden="0" w:uiPriority="66" w:unhideWhenUsed="0"/>
-    <w:lsdException w:name="Medium Grid 1 Accent 4" w:semiHidden="0" w:uiPriority="67" w:unhideWhenUsed="0"/>
-    <w:lsdException w:name="Medium Grid 2 Accent 4" w:semiHidden="0" w:uiPriority="68" w:unhideWhenUsed="0"/>
-    <w:lsdException w:name="Medium Grid 3 Accent 4" w:semiHidden="0" w:uiPriority="69" w:unhideWhenUsed="0"/>
-    <w:lsdException w:name="Dark List Accent 4" w:semiHidden="0" w:uiPriority="70" w:unhideWhenUsed="0"/>
-    <w:lsdException w:name="Colorful Shading Accent 4" w:semiHidden="0" w:uiPriority="71" w:unhideWhenUsed="0"/>
-    <w:lsdException w:name="Colorful List Accent 4" w:semiHidden="0" w:uiPriority="72" w:unhideWhenUsed="0"/>
-    <w:lsdException w:name="Colorful Grid Accent 4" w:semiHidden="0" w:uiPriority="73" w:unhideWhenUsed="0"/>
-    <w:lsdException w:name="Light Shading Accent 5" w:semiHidden="0" w:uiPriority="60" w:unhideWhenUsed="0"/>
-    <w:lsdException w:name="Light List Accent 5" w:semiHidden="0" w:uiPriority="61" w:unhideWhenUsed="0"/>
-    <w:lsdException w:name="Light Grid Accent 5" w:semiHidden="0" w:uiPriority="62" w:unhideWhenUsed="0"/>
-    <w:lsdException w:name="Medium Shading 1 Accent 5" w:semiHidden="0" w:uiPriority="63" w:unhideWhenUsed="0"/>
-    <w:lsdException w:name="Medium Shading 2 Accent 5" w:semiHidden="0" w:uiPriority="64" w:unhideWhenUsed="0"/>
-    <w:lsdException w:name="Medium List 1 Accent 5" w:semiHidden="0" w:uiPriority="65" w:unhideWhenUsed="0"/>
-    <w:lsdException w:name="Medium List 2 Accent 5" w:semiHidden="0" w:uiPriority="66" w:unhideWhenUsed="0"/>
-    <w:lsdException w:name="Medium Grid 1 Accent 5" w:semiHidden="0" w:uiPriority="67" w:unhideWhenUsed="0"/>
-    <w:lsdException w:name="Medium Grid 2 Accent 5" w:semiHidden="0" w:uiPriority="68" w:unhideWhenUsed="0"/>
-    <w:lsdException w:name="Medium Grid 3 Accent 5" w:semiHidden="0" w:uiPriority="69" w:unhideWhenUsed="0"/>
-    <w:lsdException w:name="Dark List Accent 5" w:semiHidden="0" w:uiPriority="70" w:unhideWhenUsed="0"/>
-    <w:lsdException w:name="Colorful Shading Accent 5" w:semiHidden="0" w:uiPriority="71" w:unhideWhenUsed="0"/>
-    <w:lsdException w:name="Colorful List Accent 5" w:semiHidden="0" w:uiPriority="72" w:unhideWhenUsed="0"/>
-    <w:lsdException w:name="Colorful Grid Accent 5" w:semiHidden="0" w:uiPriority="73" w:unhideWhenUsed="0"/>
-    <w:lsdException w:name="Light Shading Accent 6" w:semiHidden="0" w:uiPriority="60" w:unhideWhenUsed="0"/>
-    <w:lsdException w:name="Light List Accent 6" w:semiHidden="0" w:uiPriority="61" w:unhideWhenUsed="0"/>
-    <w:lsdException w:name="Light Grid Accent 6" w:semiHidden="0" w:uiPriority="62" w:unhideWhenUsed="0"/>
-    <w:lsdException w:name="Medium Shading 1 Accent 6" w:semiHidden="0" w:uiPriority="63" w:unhideWhenUsed="0"/>
-    <w:lsdException w:name="Medium Shading 2 Accent 6" w:semiHidden="0" w:uiPriority="64" w:unhideWhenUsed="0"/>
-    <w:lsdException w:name="Medium List 1 Accent 6" w:semiHidden="0" w:uiPriority="65" w:unhideWhenUsed="0"/>
-    <w:lsdException w:name="Medium List 2 Accent 6" w:semiHidden="0" w:uiPriority="66" w:unhideWhenUsed="0"/>
-    <w:lsdException w:name="Medium Grid 1 Accent 6" w:semiHidden="0" w:uiPriority="67" w:unhideWhenUsed="0"/>
-    <w:lsdException w:name="Medium Grid 2 Accent 6" w:semiHidden="0" w:uiPriority="68" w:unhideWhenUsed="0"/>
-    <w:lsdException w:name="Medium Grid 3 Accent 6" w:semiHidden="0" w:uiPriority="69" w:unhideWhenUsed="0"/>
-    <w:lsdException w:name="Dark List Accent 6" w:semiHidden="0" w:uiPriority="70" w:unhideWhenUsed="0"/>
-    <w:lsdException w:name="Colorful Shading Accent 6" w:semiHidden="0" w:uiPriority="71" w:unhideWhenUsed="0"/>
-    <w:lsdException w:name="Colorful List Accent 6" w:semiHidden="0" w:uiPriority="72" w:unhideWhenUsed="0"/>
-    <w:lsdException w:name="Colorful Grid Accent 6" w:semiHidden="0" w:uiPriority="73" w:unhideWhenUsed="0"/>
-    <w:lsdException w:name="Subtle Emphasis" w:semiHidden="0" w:uiPriority="19" w:unhideWhenUsed="0" w:qFormat="1"/>
-    <w:lsdException w:name="Intense Emphasis" w:semiHidden="0" w:uiPriority="21" w:unhideWhenUsed="0" w:qFormat="1"/>
-    <w:lsdException w:name="Subtle Reference" w:semiHidden="0" w:uiPriority="31" w:unhideWhenUsed="0" w:qFormat="1"/>
-    <w:lsdException w:name="Intense Reference" w:semiHidden="0" w:uiPriority="32" w:unhideWhenUsed="0" w:qFormat="1"/>
-    <w:lsdException w:name="Book Title" w:semiHidden="0" w:uiPriority="33" w:unhideWhenUsed="0" w:qFormat="1"/>
-    <w:lsdException w:name="Bibliography" w:uiPriority="37"/>
-    <w:lsdException w:name="TOC Heading" w:uiPriority="39" w:qFormat="1"/>
-  </w:latentStyles>
-  <w:style w:type="paragraph" w:default="1" w:styleId="Normal">
-    <w:name w:val="Normal"/>
-  </w:style>
-  <w:style w:type="paragraph" w:styleId="Heading1">
-    <w:name w:val="heading 1"/>
-    <w:basedOn w:val="Normal"/>
-    <w:next w:val="Normal"/>
-    <w:pPr>
-      <w:keepNext/>
-      <w:keepLines/>
-      <w:spacing w:before="480" w:after="120"/>
-      <w:contextualSpacing/>
-      <w:outlineLvl w:val="0"/>
-    </w:pPr>
-    <w:rPr>
-      <w:b/>
-      <w:sz w:val="48"/>
-      <w:szCs w:val="48"/>
-    </w:rPr>
-  </w:style>
-  <w:style w:type="paragraph" w:styleId="Heading2">
-    <w:name w:val="heading 2"/>
-    <w:basedOn w:val="Normal"/>
-    <w:next w:val="Normal"/>
-    <w:pPr>
-      <w:keepNext/>
-      <w:keepLines/>
-      <w:spacing w:before="360" w:after="80"/>
-      <w:contextualSpacing/>
-      <w:outlineLvl w:val="1"/>
-    </w:pPr>
-    <w:rPr>
-      <w:b/>
-      <w:sz w:val="36"/>
-      <w:szCs w:val="36"/>
-    </w:rPr>
-  </w:style>
-  <w:style w:type="paragraph" w:styleId="Heading3">
-    <w:name w:val="heading 3"/>
-    <w:basedOn w:val="Normal"/>
-    <w:next w:val="Normal"/>
-    <w:pPr>
-      <w:keepNext/>
-      <w:keepLines/>
-      <w:spacing w:before="280" w:after="80"/>
-      <w:contextualSpacing/>
-      <w:outlineLvl w:val="2"/>
-    </w:pPr>
-    <w:rPr>
-      <w:b/>
-      <w:sz w:val="28"/>
-      <w:szCs w:val="28"/>
-    </w:rPr>
-  </w:style>
-  <w:style w:type="paragraph" w:styleId="Heading4">
-    <w:name w:val="heading 4"/>
-    <w:basedOn w:val="Normal"/>
-    <w:next w:val="Normal"/>
-    <w:pPr>
-      <w:keepNext/>
-      <w:keepLines/>
-      <w:spacing w:before="240" w:after="40"/>
-      <w:contextualSpacing/>
-      <w:outlineLvl w:val="3"/>
-    </w:pPr>
-    <w:rPr>
-      <w:b/>
-    </w:rPr>
-  </w:style>
-  <w:style w:type="paragraph" w:styleId="Heading5">
-    <w:name w:val="heading 5"/>
-    <w:basedOn w:val="Normal"/>
-    <w:next w:val="Normal"/>
-    <w:pPr>
-      <w:keepNext/>
-      <w:keepLines/>
-      <w:spacing w:before="220" w:after="40"/>
-      <w:contextualSpacing/>
-      <w:outlineLvl w:val="4"/>
-    </w:pPr>
-    <w:rPr>
-      <w:b/>
-      <w:sz w:val="22"/>
-      <w:szCs w:val="22"/>
-    </w:rPr>
-  </w:style>
-  <w:style w:type="paragraph" w:styleId="Heading6">
-    <w:name w:val="heading 6"/>
-    <w:basedOn w:val="Normal"/>
-    <w:next w:val="Normal"/>
-    <w:pPr>
-      <w:keepNext/>
-      <w:keepLines/>
-      <w:spacing w:before="200" w:after="40"/>
-      <w:contextualSpacing/>
-      <w:outlineLvl w:val="5"/>
-    </w:pPr>
-    <w:rPr>
-      <w:b/>
-      <w:sz w:val="20"/>
-      <w:szCs w:val="20"/>
-    </w:rPr>
-  </w:style>
-  <w:style w:type="character" w:default="1" w:styleId="DefaultParagraphFont">
-    <w:name w:val="Default Paragraph Font"/>
-    <w:uiPriority w:val="1"/>
-    <w:semiHidden/>
-    <w:unhideWhenUsed/>
-  </w:style>
-  <w:style w:type="table" w:default="1" w:styleId="TableNormal">
-    <w:name w:val="Normal Table"/>
-    <w:uiPriority w:val="99"/>
-    <w:semiHidden/>
-    <w:unhideWhenUsed/>
-    <w:tblPr>
-      <w:tblInd w:w="0" w:type="dxa"/>
-      <w:tblCellMar>
-        <w:top w:w="0" w:type="dxa"/>
-        <w:left w:w="108" w:type="dxa"/>
-        <w:bottom w:w="0" w:type="dxa"/>
-        <w:right w:w="108" w:type="dxa"/>
-      </w:tblCellMar>
-    </w:tblPr>
-  </w:style>
-  <w:style w:type="numbering" w:default="1" w:styleId="NoList">
-    <w:name w:val="No List"/>
-    <w:uiPriority w:val="99"/>
-    <w:semiHidden/>
-    <w:unhideWhenUsed/>
-  </w:style>
-  <w:style w:type="paragraph" w:styleId="Title">
-    <w:name w:val="Title"/>
-    <w:basedOn w:val="Normal"/>
-    <w:next w:val="Normal"/>
-    <w:pPr>
-      <w:keepNext/>
-      <w:keepLines/>
-      <w:spacing w:before="480" w:after="120"/>
-      <w:contextualSpacing/>
-    </w:pPr>
-    <w:rPr>
-      <w:b/>
-      <w:sz w:val="72"/>
-      <w:szCs w:val="72"/>
-    </w:rPr>
-  </w:style>
-  <w:style w:type="paragraph" w:styleId="Subtitle">
-    <w:name w:val="Subtitle"/>
-    <w:basedOn w:val="Normal"/>
-    <w:next w:val="Normal"/>
-    <w:pPr>
-      <w:keepNext/>
-      <w:keepLines/>
-      <w:spacing w:before="360" w:after="80"/>
-      <w:contextualSpacing/>
-    </w:pPr>
-    <w:rPr>
-      <w:rFonts w:ascii="Georgia" w:eastAsia="Georgia" w:hAnsi="Georgia" w:cs="Georgia"/>
-      <w:i/>
-      <w:color w:val="666666"/>
-      <w:sz w:val="48"/>
-      <w:szCs w:val="48"/>
-    </w:rPr>
-  </w:style>
-  <w:style w:type="paragraph" w:styleId="ListParagraph">
-    <w:name w:val="List Paragraph"/>
-    <w:basedOn w:val="Normal"/>
-    <w:uiPriority w:val="34"/>
-    <w:qFormat/>
-    <w:rsid w:val="00595CF5"/>
-    <w:pPr>
-      <w:ind w:left="720"/>
-      <w:contextualSpacing/>
-    </w:pPr>
-  </w:style>
-</w:styles>
-</file>
-
-<file path=word/stylesWithEffects.xml><?xml version="1.0" encoding="utf-8"?>
-<w:styles xmlns:wpc="http://schemas.microsoft.com/office/word/2010/wordprocessingCanvas" xmlns:mo="http://schemas.microsoft.com/office/mac/office/2008/main" xmlns:mc="http://schemas.openxmlformats.org/markup-compatibility/2006" xmlns:mv="urn:schemas-microsoft-com:mac:vml" xmlns:o="urn:schemas-microsoft-com:office:office" xmlns:r="http://schemas.openxmlformats.org/officeDocument/2006/relationships" xmlns:m="http://schemas.openxmlformats.org/officeDocument/2006/math" xmlns:v="urn:schemas-microsoft-com:vml" xmlns:wp14="http://schemas.microsoft.com/office/word/2010/wordprocessingDrawing" xmlns:wp="http://schemas.openxmlformats.org/drawingml/2006/wordprocessingDrawing" xmlns:w10="urn:schemas-microsoft-com:office:word" xmlns:w="http://schemas.openxmlformats.org/wordprocessingml/2006/main" xmlns:w14="http://schemas.microsoft.com/office/word/2010/wordml" xmlns:wpg="http://schemas.microsoft.com/office/word/2010/wordprocessingGroup" xmlns:wpi="http://schemas.microsoft.com/office/word/2010/wordprocessingInk" xmlns:wne="http://schemas.microsoft.com/office/word/2006/wordml" xmlns:wps="http://schemas.microsoft.com/office/word/2010/wordprocessingShape" mc:Ignorable="w14 wp14">
-  <w:docDefaults>
-    <w:rPrDefault>
-      <w:rPr>
-        <w:rFonts w:ascii="Cambria" w:eastAsia="Cambria" w:hAnsi="Cambria" w:cs="Cambria"/>
-        <w:color w:val="000000"/>
-        <w:sz w:val="24"/>
-        <w:szCs w:val="24"/>
-        <w:lang w:val="en-US" w:eastAsia="en-US" w:bidi="ar-SA"/>
-      </w:rPr>
-    </w:rPrDefault>
-    <w:pPrDefault>
-      <w:pPr>
-        <w:widowControl w:val="0"/>
-      </w:pPr>
-    </w:pPrDefault>
-  </w:docDefaults>
-  <w:latentStyles w:defLockedState="0" w:defUIPriority="99" w:defSemiHidden="1" w:defUnhideWhenUsed="1" w:defQFormat="0" w:count="276">
-    <w:lsdException w:name="Normal" w:semiHidden="0" w:uiPriority="0" w:unhideWhenUsed="0" w:qFormat="1"/>
-    <w:lsdException w:name="heading 1" w:semiHidden="0" w:uiPriority="9" w:unhideWhenUsed="0" w:qFormat="1"/>
-    <w:lsdException w:name="heading 2" w:uiPriority="9" w:qFormat="1"/>
-    <w:lsdException w:name="heading 3" w:uiPriority="9" w:qFormat="1"/>
-    <w:lsdException w:name="heading 4" w:uiPriority="9" w:qFormat="1"/>
-    <w:lsdException w:name="heading 5" w:uiPriority="9" w:qFormat="1"/>
-    <w:lsdException w:name="heading 6" w:uiPriority="9" w:qFormat="1"/>
-    <w:lsdException w:name="heading 7" w:uiPriority="9" w:qFormat="1"/>
-    <w:lsdException w:name="heading 8" w:uiPriority="9" w:qFormat="1"/>
-    <w:lsdException w:name="heading 9" w:uiPriority="9" w:qFormat="1"/>
-    <w:lsdException w:name="toc 1" w:uiPriority="39"/>
-    <w:lsdException w:name="toc 2" w:uiPriority="39"/>
-    <w:lsdException w:name="toc 3" w:uiPriority="39"/>
-    <w:lsdException w:name="toc 4" w:uiPriority="39"/>
-    <w:lsdException w:name="toc 5" w:uiPriority="39"/>
-    <w:lsdException w:name="toc 6" w:uiPriority="39"/>
-    <w:lsdException w:name="toc 7" w:uiPriority="39"/>
-    <w:lsdException w:name="toc 8" w:uiPriority="39"/>
-    <w:lsdException w:name="toc 9" w:uiPriority="39"/>
-    <w:lsdException w:name="caption" w:uiPriority="35" w:qFormat="1"/>
-    <w:lsdException w:name="Title" w:semiHidden="0" w:uiPriority="10" w:unhideWhenUsed="0" w:qFormat="1"/>
-    <w:lsdException w:name="Default Paragraph Font" w:uiPriority="1"/>
-    <w:lsdException w:name="Subtitle" w:semiHidden="0" w:uiPriority="11" w:unhideWhenUsed="0" w:qFormat="1"/>
-    <w:lsdException w:name="Strong" w:semiHidden="0" w:uiPriority="22" w:unhideWhenUsed="0" w:qFormat="1"/>
-    <w:lsdException w:name="Emphasis" w:semiHidden="0" w:uiPriority="20" w:unhideWhenUsed="0" w:qFormat="1"/>
-    <w:lsdException w:name="Table Grid" w:semiHidden="0" w:uiPriority="39" w:unhideWhenUsed="0"/>
-    <w:lsdException w:name="Note Level 1" w:semiHidden="0" w:unhideWhenUsed="0"/>
-    <w:lsdException w:name="Note Level 2" w:semiHidden="0" w:unhideWhenUsed="0"/>
-    <w:lsdException w:name="Note Level 3" w:semiHidden="0" w:unhideWhenUsed="0"/>
-    <w:lsdException w:name="Note Level 4" w:semiHidden="0" w:unhideWhenUsed="0"/>
-    <w:lsdException w:name="Note Level 5" w:semiHidden="0" w:unhideWhenUsed="0"/>
-    <w:lsdException w:name="Note Level 6" w:semiHidden="0" w:unhideWhenUsed="0"/>
-    <w:lsdException w:name="Note Level 7" w:semiHidden="0" w:unhideWhenUsed="0"/>
-    <w:lsdException w:name="Note Level 8" w:semiHidden="0" w:unhideWhenUsed="0"/>
-    <w:lsdException w:name="Note Level 9" w:semiHidden="0" w:unhideWhenUsed="0"/>
-    <w:lsdException w:name="Placeholder Text" w:unhideWhenUsed="0"/>
-    <w:lsdException w:name="No Spacing" w:semiHidden="0" w:uiPriority="1" w:unhideWhenUsed="0" w:qFormat="1"/>
-    <w:lsdException w:name="Light Shading" w:semiHidden="0" w:uiPriority="60" w:unhideWhenUsed="0"/>
-    <w:lsdException w:name="Light List" w:semiHidden="0" w:uiPriority="61" w:unhideWhenUsed="0"/>
-    <w:lsdException w:name="Light Grid" w:semiHidden="0" w:uiPriority="62" w:unhideWhenUsed="0"/>
-    <w:lsdException w:name="Medium Shading 1" w:semiHidden="0" w:uiPriority="63" w:unhideWhenUsed="0"/>
-    <w:lsdException w:name="Medium Shading 2" w:semiHidden="0" w:uiPriority="64" w:unhideWhenUsed="0"/>
-    <w:lsdException w:name="Medium List 1" w:semiHidden="0" w:uiPriority="65" w:unhideWhenUsed="0"/>
-    <w:lsdException w:name="Medium List 2" w:semiHidden="0" w:uiPriority="66" w:unhideWhenUsed="0"/>
-    <w:lsdException w:name="Medium Grid 1" w:semiHidden="0" w:uiPriority="67" w:unhideWhenUsed="0"/>
-    <w:lsdException w:name="Medium Grid 2" w:semiHidden="0" w:uiPriority="68" w:unhideWhenUsed="0"/>
-    <w:lsdException w:name="Medium Grid 3" w:semiHidden="0" w:uiPriority="69" w:unhideWhenUsed="0"/>
-    <w:lsdException w:name="Dark List" w:semiHidden="0" w:uiPriority="70" w:unhideWhenUsed="0"/>
-    <w:lsdException w:name="Colorful Shading" w:semiHidden="0" w:uiPriority="71" w:unhideWhenUsed="0"/>
-    <w:lsdException w:name="Colorful List" w:semiHidden="0" w:uiPriority="72" w:unhideWhenUsed="0"/>
-    <w:lsdException w:name="Colorful Grid" w:semiHidden="0" w:uiPriority="73" w:unhideWhenUsed="0"/>
-    <w:lsdException w:name="Light Shading Accent 1" w:semiHidden="0" w:uiPriority="60" w:unhideWhenUsed="0"/>
-    <w:lsdException w:name="Light List Accent 1" w:semiHidden="0" w:uiPriority="61" w:unhideWhenUsed="0"/>
-    <w:lsdException w:name="Light Grid Accent 1" w:semiHidden="0" w:uiPriority="62" w:unhideWhenUsed="0"/>
-    <w:lsdException w:name="Medium Shading 1 Accent 1" w:semiHidden="0" w:uiPriority="63" w:unhideWhenUsed="0"/>
-    <w:lsdException w:name="Medium Shading 2 Accent 1" w:semiHidden="0" w:uiPriority="64" w:unhideWhenUsed="0"/>
-    <w:lsdException w:name="Medium List 1 Accent 1" w:semiHidden="0" w:uiPriority="65" w:unhideWhenUsed="0"/>
-    <w:lsdException w:name="Revision" w:unhideWhenUsed="0"/>
-    <w:lsdException w:name="List Paragraph" w:semiHidden="0" w:uiPriority="34" w:unhideWhenUsed="0" w:qFormat="1"/>
-    <w:lsdException w:name="Quote" w:semiHidden="0" w:uiPriority="29" w:unhideWhenUsed="0" w:qFormat="1"/>
-    <w:lsdException w:name="Intense Quote" w:semiHidden="0" w:uiPriority="30" w:unhideWhenUsed="0" w:qFormat="1"/>
-    <w:lsdException w:name="Medium List 2 Accent 1" w:semiHidden="0" w:uiPriority="66" w:unhideWhenUsed="0"/>
-    <w:lsdException w:name="Medium Grid 1 Accent 1" w:semiHidden="0" w:uiPriority="67" w:unhideWhenUsed="0"/>
-    <w:lsdException w:name="Medium Grid 2 Accent 1" w:semiHidden="0" w:uiPriority="68" w:unhideWhenUsed="0"/>
-    <w:lsdException w:name="Medium Grid 3 Accent 1" w:semiHidden="0" w:uiPriority="69" w:unhideWhenUsed="0"/>
-    <w:lsdException w:name="Dark List Accent 1" w:semiHidden="0" w:uiPriority="70" w:unhideWhenUsed="0"/>
-    <w:lsdException w:name="Colorful Shading Accent 1" w:semiHidden="0" w:uiPriority="71" w:unhideWhenUsed="0"/>
-    <w:lsdException w:name="Colorful List Accent 1" w:semiHidden="0" w:uiPriority="72" w:unhideWhenUsed="0"/>
-    <w:lsdException w:name="Colorful Grid Accent 1" w:semiHidden="0" w:uiPriority="73" w:unhideWhenUsed="0"/>
-    <w:lsdException w:name="Light Shading Accent 2" w:semiHidden="0" w:uiPriority="60" w:unhideWhenUsed="0"/>
-    <w:lsdException w:name="Light List Accent 2" w:semiHidden="0" w:uiPriority="61" w:unhideWhenUsed="0"/>
-    <w:lsdException w:name="Light Grid Accent 2" w:semiHidden="0" w:uiPriority="62" w:unhideWhenUsed="0"/>
-    <w:lsdException w:name="Medium Shading 1 Accent 2" w:semiHidden="0" w:uiPriority="63" w:unhideWhenUsed="0"/>
-    <w:lsdException w:name="Medium Shading 2 Accent 2" w:semiHidden="0" w:uiPriority="64" w:unhideWhenUsed="0"/>
-    <w:lsdException w:name="Medium List 1 Accent 2" w:semiHidden="0" w:uiPriority="65" w:unhideWhenUsed="0"/>
-    <w:lsdException w:name="Medium List 2 Accent 2" w:semiHidden="0" w:uiPriority="66" w:unhideWhenUsed="0"/>
-    <w:lsdException w:name="Medium Grid 1 Accent 2" w:semiHidden="0" w:uiPriority="67" w:unhideWhenUsed="0"/>
-    <w:lsdException w:name="Medium Grid 2 Accent 2" w:semiHidden="0" w:uiPriority="68" w:unhideWhenUsed="0"/>
-    <w:lsdException w:name="Medium Grid 3 Accent 2" w:semiHidden="0" w:uiPriority="69" w:unhideWhenUsed="0"/>
-    <w:lsdException w:name="Dark List Accent 2" w:semiHidden="0" w:uiPriority="70" w:unhideWhenUsed="0"/>
-    <w:lsdException w:name="Colorful Shading Accent 2" w:semiHidden="0" w:uiPriority="71" w:unhideWhenUsed="0"/>
-    <w:lsdException w:name="Colorful List Accent 2" w:semiHidden="0" w:uiPriority="72" w:unhideWhenUsed="0"/>
-    <w:lsdException w:name="Colorful Grid Accent 2" w:semiHidden="0" w:uiPriority="73" w:unhideWhenUsed="0"/>
-    <w:lsdException w:name="Light Shading Accent 3" w:semiHidden="0" w:uiPriority="60" w:unhideWhenUsed="0"/>
-    <w:lsdException w:name="Light List Accent 3" w:semiHidden="0" w:uiPriority="61" w:unhideWhenUsed="0"/>
-    <w:lsdException w:name="Light Grid Accent 3" w:semiHidden="0" w:uiPriority="62" w:unhideWhenUsed="0"/>
-    <w:lsdException w:name="Medium Shading 1 Accent 3" w:semiHidden="0" w:uiPriority="63" w:unhideWhenUsed="0"/>
-    <w:lsdException w:name="Medium Shading 2 Accent 3" w:semiHidden="0" w:uiPriority="64" w:unhideWhenUsed="0"/>
-    <w:lsdException w:name="Medium List 1 Accent 3" w:semiHidden="0" w:uiPriority="65" w:unhideWhenUsed="0"/>
-    <w:lsdException w:name="Medium List 2 Accent 3" w:semiHidden="0" w:uiPriority="66" w:unhideWhenUsed="0"/>
-    <w:lsdException w:name="Medium Grid 1 Accent 3" w:semiHidden="0" w:uiPriority="67" w:unhideWhenUsed="0"/>
-    <w:lsdException w:name="Medium Grid 2 Accent 3" w:semiHidden="0" w:uiPriority="68" w:unhideWhenUsed="0"/>
-    <w:lsdException w:name="Medium Grid 3 Accent 3" w:semiHidden="0" w:uiPriority="69" w:unhideWhenUsed="0"/>
-    <w:lsdException w:name="Dark List Accent 3" w:semiHidden="0" w:uiPriority="70" w:unhideWhenUsed="0"/>
-    <w:lsdException w:name="Colorful Shading Accent 3" w:semiHidden="0" w:uiPriority="71" w:unhideWhenUsed="0"/>
-    <w:lsdException w:name="Colorful List Accent 3" w:semiHidden="0" w:uiPriority="72" w:unhideWhenUsed="0"/>
-    <w:lsdException w:name="Colorful Grid Accent 3" w:semiHidden="0" w:uiPriority="73" w:unhideWhenUsed="0"/>
-    <w:lsdException w:name="Light Shading Accent 4" w:semiHidden="0" w:uiPriority="60" w:unhideWhenUsed="0"/>
-    <w:lsdException w:name="Light List Accent 4" w:semiHidden="0" w:uiPriority="61" w:unhideWhenUsed="0"/>
-    <w:lsdException w:name="Light Grid Accent 4" w:semiHidden="0" w:uiPriority="62" w:unhideWhenUsed="0"/>
-    <w:lsdException w:name="Medium Shading 1 Accent 4" w:semiHidden="0" w:uiPriority="63" w:unhideWhenUsed="0"/>
-    <w:lsdException w:name="Medium Shading 2 Accent 4" w:semiHidden="0" w:uiPriority="64" w:unhideWhenUsed="0"/>
-    <w:lsdException w:name="Medium List 1 Accent 4" w:semiHidden="0" w:uiPriority="65" w:unhideWhenUsed="0"/>
-    <w:lsdException w:name="Medium List 2 Accent 4" w:semiHidden="0" w:uiPriority="66" w:unhideWhenUsed="0"/>
-    <w:lsdException w:name="Medium Grid 1 Accent 4" w:semiHidden="0" w:uiPriority="67" w:unhideWhenUsed="0"/>
-    <w:lsdException w:name="Medium Grid 2 Accent 4" w:semiHidden="0" w:uiPriority="68" w:unhideWhenUsed="0"/>
-    <w:lsdException w:name="Medium Grid 3 Accent 4" w:semiHidden="0" w:uiPriority="69" w:unhideWhenUsed="0"/>
-    <w:lsdException w:name="Dark List Accent 4" w:semiHidden="0" w:uiPriority="70" w:unhideWhenUsed="0"/>
-    <w:lsdException w:name="Colorful Shading Accent 4" w:semiHidden="0" w:uiPriority="71" w:unhideWhenUsed="0"/>
-    <w:lsdException w:name="Colorful List Accent 4" w:semiHidden="0" w:uiPriority="72" w:unhideWhenUsed="0"/>
-    <w:lsdException w:name="Colorful Grid Accent 4" w:semiHidden="0" w:uiPriority="73" w:unhideWhenUsed="0"/>
-    <w:lsdException w:name="Light Shading Accent 5" w:semiHidden="0" w:uiPriority="60" w:unhideWhenUsed="0"/>
-    <w:lsdException w:name="Light List Accent 5" w:semiHidden="0" w:uiPriority="61" w:unhideWhenUsed="0"/>
-    <w:lsdException w:name="Light Grid Accent 5" w:semiHidden="0" w:uiPriority="62" w:unhideWhenUsed="0"/>
-    <w:lsdException w:name="Medium Shading 1 Accent 5" w:semiHidden="0" w:uiPriority="63" w:unhideWhenUsed="0"/>
-    <w:lsdException w:name="Medium Shading 2 Accent 5" w:semiHidden="0" w:uiPriority="64" w:unhideWhenUsed="0"/>
-    <w:lsdException w:name="Medium List 1 Accent 5" w:semiHidden="0" w:uiPriority="65" w:unhideWhenUsed="0"/>
-    <w:lsdException w:name="Medium List 2 Accent 5" w:semiHidden="0" w:uiPriority="66" w:unhideWhenUsed="0"/>
-    <w:lsdException w:name="Medium Grid 1 Accent 5" w:semiHidden="0" w:uiPriority="67" w:unhideWhenUsed="0"/>
-    <w:lsdException w:name="Medium Grid 2 Accent 5" w:semiHidden="0" w:uiPriority="68" w:unhideWhenUsed="0"/>
-    <w:lsdException w:name="Medium Grid 3 Accent 5" w:semiHidden="0" w:uiPriority="69" w:unhideWhenUsed="0"/>
-    <w:lsdException w:name="Dark List Accent 5" w:semiHidden="0" w:uiPriority="70" w:unhideWhenUsed="0"/>
-    <w:lsdException w:name="Colorful Shading Accent 5" w:semiHidden="0" w:uiPriority="71" w:unhideWhenUsed="0"/>
-    <w:lsdException w:name="Colorful List Accent 5" w:semiHidden="0" w:uiPriority="72" w:unhideWhenUsed="0"/>
-    <w:lsdException w:name="Colorful Grid Accent 5" w:semiHidden="0" w:uiPriority="73" w:unhideWhenUsed="0"/>
-    <w:lsdException w:name="Light Shading Accent 6" w:semiHidden="0" w:uiPriority="60" w:unhideWhenUsed="0"/>
-    <w:lsdException w:name="Light List Accent 6" w:semiHidden="0" w:uiPriority="61" w:unhideWhenUsed="0"/>
-    <w:lsdException w:name="Light Grid Accent 6" w:semiHidden="0" w:uiPriority="62" w:unhideWhenUsed="0"/>
-    <w:lsdException w:name="Medium Shading 1 Accent 6" w:semiHidden="0" w:uiPriority="63" w:unhideWhenUsed="0"/>
-    <w:lsdException w:name="Medium Shading 2 Accent 6" w:semiHidden="0" w:uiPriority="64" w:unhideWhenUsed="0"/>
-    <w:lsdException w:name="Medium List 1 Accent 6" w:semiHidden="0" w:uiPriority="65" w:unhideWhenUsed="0"/>
-    <w:lsdException w:name="Medium List 2 Accent 6" w:semiHidden="0" w:uiPriority="66" w:unhideWhenUsed="0"/>
-    <w:lsdException w:name="Medium Grid 1 Accent 6" w:semiHidden="0" w:uiPriority="67" w:unhideWhenUsed="0"/>
-    <w:lsdException w:name="Medium Grid 2 Accent 6" w:semiHidden="0" w:uiPriority="68" w:unhideWhenUsed="0"/>
-    <w:lsdException w:name="Medium Grid 3 Accent 6" w:semiHidden="0" w:uiPriority="69" w:unhideWhenUsed="0"/>
-    <w:lsdException w:name="Dark List Accent 6" w:semiHidden="0" w:uiPriority="70" w:unhideWhenUsed="0"/>
-    <w:lsdException w:name="Colorful Shading Accent 6" w:semiHidden="0" w:uiPriority="71" w:unhideWhenUsed="0"/>
-    <w:lsdException w:name="Colorful List Accent 6" w:semiHidden="0" w:uiPriority="72" w:unhideWhenUsed="0"/>
-    <w:lsdException w:name="Colorful Grid Accent 6" w:semiHidden="0" w:uiPriority="73" w:unhideWhenUsed="0"/>
-    <w:lsdException w:name="Subtle Emphasis" w:semiHidden="0" w:uiPriority="19" w:unhideWhenUsed="0" w:qFormat="1"/>
-    <w:lsdException w:name="Intense Emphasis" w:semiHidden="0" w:uiPriority="21" w:unhideWhenUsed="0" w:qFormat="1"/>
-    <w:lsdException w:name="Subtle Reference" w:semiHidden="0" w:uiPriority="31" w:unhideWhenUsed="0" w:qFormat="1"/>
-    <w:lsdException w:name="Intense Reference" w:semiHidden="0" w:uiPriority="32" w:unhideWhenUsed="0" w:qFormat="1"/>
-    <w:lsdException w:name="Book Title" w:semiHidden="0" w:uiPriority="33" w:unhideWhenUsed="0" w:qFormat="1"/>
-    <w:lsdException w:name="Bibliography" w:uiPriority="37"/>
-    <w:lsdException w:name="TOC Heading" w:uiPriority="39" w:qFormat="1"/>
+  <w:latentStyles w:defLockedState="0" w:defUIPriority="99" w:defSemiHidden="0" w:defUnhideWhenUsed="0" w:defQFormat="0" w:count="374">
+    <w:lsdException w:name="Normal" w:uiPriority="0" w:qFormat="1"/>
+    <w:lsdException w:name="heading 1" w:uiPriority="9" w:qFormat="1"/>
+    <w:lsdException w:name="heading 2" w:semiHidden="1" w:uiPriority="9" w:unhideWhenUsed="1" w:qFormat="1"/>
+    <w:lsdException w:name="heading 3" w:semiHidden="1" w:uiPriority="9" w:unhideWhenUsed="1" w:qFormat="1"/>
+    <w:lsdException w:name="heading 4" w:semiHidden="1" w:uiPriority="9" w:unhideWhenUsed="1" w:qFormat="1"/>
+    <w:lsdException w:name="heading 5" w:semiHidden="1" w:uiPriority="9" w:unhideWhenUsed="1" w:qFormat="1"/>
+    <w:lsdException w:name="heading 6" w:semiHidden="1" w:uiPriority="9" w:unhideWhenUsed="1" w:qFormat="1"/>
+    <w:lsdException w:name="heading 7" w:semiHidden="1" w:uiPriority="9" w:unhideWhenUsed="1" w:qFormat="1"/>
+    <w:lsdException w:name="heading 8" w:semiHidden="1" w:uiPriority="9" w:unhideWhenUsed="1" w:qFormat="1"/>
+    <w:lsdException w:name="heading 9" w:semiHidden="1" w:uiPriority="9" w:unhideWhenUsed="1" w:qFormat="1"/>
+    <w:lsdException w:name="index 1" w:semiHidden="1" w:unhideWhenUsed="1"/>
+    <w:lsdException w:name="index 2" w:semiHidden="1" w:unhideWhenUsed="1"/>
+    <w:lsdException w:name="index 3" w:semiHidden="1" w:unhideWhenUsed="1"/>
+    <w:lsdException w:name="index 4" w:semiHidden="1" w:unhideWhenUsed="1"/>
+    <w:lsdException w:name="index 5" w:semiHidden="1" w:unhideWhenUsed="1"/>
+    <w:lsdException w:name="index 6" w:semiHidden="1" w:unhideWhenUsed="1"/>
+    <w:lsdException w:name="index 7" w:semiHidden="1" w:unhideWhenUsed="1"/>
+    <w:lsdException w:name="index 8" w:semiHidden="1" w:unhideWhenUsed="1"/>
+    <w:lsdException w:name="index 9" w:semiHidden="1" w:unhideWhenUsed="1"/>
+    <w:lsdException w:name="toc 1" w:semiHidden="1" w:uiPriority="39" w:unhideWhenUsed="1"/>
+    <w:lsdException w:name="toc 2" w:semiHidden="1" w:uiPriority="39" w:unhideWhenUsed="1"/>
+    <w:lsdException w:name="toc 3" w:semiHidden="1" w:uiPriority="39" w:unhideWhenUsed="1"/>
+    <w:lsdException w:name="toc 4" w:semiHidden="1" w:uiPriority="39" w:unhideWhenUsed="1"/>
+    <w:lsdException w:name="toc 5" w:semiHidden="1" w:uiPriority="39" w:unhideWhenUsed="1"/>
+    <w:lsdException w:name="toc 6" w:semiHidden="1" w:uiPriority="39" w:unhideWhenUsed="1"/>
+    <w:lsdException w:name="toc 7" w:semiHidden="1" w:uiPriority="39" w:unhideWhenUsed="1"/>
+    <w:lsdException w:name="toc 8" w:semiHidden="1" w:uiPriority="39" w:unhideWhenUsed="1"/>
+    <w:lsdException w:name="toc 9" w:semiHidden="1" w:uiPriority="39" w:unhideWhenUsed="1"/>
+    <w:lsdException w:name="Normal Indent" w:semiHidden="1" w:unhideWhenUsed="1"/>
+    <w:lsdException w:name="footnote text" w:semiHidden="1" w:unhideWhenUsed="1"/>
+    <w:lsdException w:name="annotation text" w:semiHidden="1" w:unhideWhenUsed="1"/>
+    <w:lsdException w:name="header" w:semiHidden="1" w:unhideWhenUsed="1"/>
+    <w:lsdException w:name="footer" w:semiHidden="1" w:unhideWhenUsed="1"/>
+    <w:lsdException w:name="index heading" w:semiHidden="1" w:unhideWhenUsed="1"/>
+    <w:lsdException w:name="caption" w:semiHidden="1" w:uiPriority="35" w:unhideWhenUsed="1" w:qFormat="1"/>
+    <w:lsdException w:name="table of figures" w:semiHidden="1" w:unhideWhenUsed="1"/>
+    <w:lsdException w:name="envelope address" w:semiHidden="1" w:unhideWhenUsed="1"/>
+    <w:lsdException w:name="envelope return" w:semiHidden="1" w:unhideWhenUsed="1"/>
+    <w:lsdException w:name="footnote reference" w:semiHidden="1" w:unhideWhenUsed="1"/>
+    <w:lsdException w:name="annotation reference" w:semiHidden="1" w:unhideWhenUsed="1"/>
+    <w:lsdException w:name="line number" w:semiHidden="1" w:unhideWhenUsed="1"/>
+    <w:lsdException w:name="page number" w:semiHidden="1" w:unhideWhenUsed="1"/>
+    <w:lsdException w:name="endnote reference" w:semiHidden="1" w:unhideWhenUsed="1"/>
+    <w:lsdException w:name="endnote text" w:semiHidden="1" w:unhideWhenUsed="1"/>
+    <w:lsdException w:name="table of authorities" w:semiHidden="1" w:unhideWhenUsed="1"/>
+    <w:lsdException w:name="macro" w:semiHidden="1" w:unhideWhenUsed="1"/>
+    <w:lsdException w:name="toa heading" w:semiHidden="1" w:unhideWhenUsed="1"/>
+    <w:lsdException w:name="List" w:semiHidden="1" w:unhideWhenUsed="1"/>
+    <w:lsdException w:name="List Bullet" w:semiHidden="1" w:unhideWhenUsed="1"/>
+    <w:lsdException w:name="List Number" w:semiHidden="1" w:unhideWhenUsed="1"/>
+    <w:lsdException w:name="List 2" w:semiHidden="1" w:unhideWhenUsed="1"/>
+    <w:lsdException w:name="List 3" w:semiHidden="1" w:unhideWhenUsed="1"/>
+    <w:lsdException w:name="List 4" w:semiHidden="1" w:unhideWhenUsed="1"/>
+    <w:lsdException w:name="List 5" w:semiHidden="1" w:unhideWhenUsed="1"/>
+    <w:lsdException w:name="List Bullet 2" w:semiHidden="1" w:unhideWhenUsed="1"/>
+    <w:lsdException w:name="List Bullet 3" w:semiHidden="1" w:unhideWhenUsed="1"/>
+    <w:lsdException w:name="List Bullet 4" w:semiHidden="1" w:unhideWhenUsed="1"/>
+    <w:lsdException w:name="List Bullet 5" w:semiHidden="1" w:unhideWhenUsed="1"/>
+    <w:lsdException w:name="List Number 2" w:semiHidden="1" w:unhideWhenUsed="1"/>
+    <w:lsdException w:name="List Number 3" w:semiHidden="1" w:unhideWhenUsed="1"/>
+    <w:lsdException w:name="List Number 4" w:semiHidden="1" w:unhideWhenUsed="1"/>
+    <w:lsdException w:name="List Number 5" w:semiHidden="1" w:unhideWhenUsed="1"/>
+    <w:lsdException w:name="Title" w:uiPriority="10" w:qFormat="1"/>
+    <w:lsdException w:name="Closing" w:semiHidden="1" w:unhideWhenUsed="1"/>
+    <w:lsdException w:name="Signature" w:semiHidden="1" w:unhideWhenUsed="1"/>
+    <w:lsdException w:name="Default Paragraph Font" w:semiHidden="1" w:uiPriority="1" w:unhideWhenUsed="1"/>
+    <w:lsdException w:name="Body Text" w:semiHidden="1" w:unhideWhenUsed="1"/>
+    <w:lsdException w:name="Body Text Indent" w:semiHidden="1" w:unhideWhenUsed="1"/>
+    <w:lsdException w:name="List Continue" w:semiHidden="1" w:unhideWhenUsed="1"/>
+    <w:lsdException w:name="List Continue 2" w:semiHidden="1" w:unhideWhenUsed="1"/>
+    <w:lsdException w:name="List Continue 3" w:semiHidden="1" w:unhideWhenUsed="1"/>
+    <w:lsdException w:name="List Continue 4" w:semiHidden="1" w:unhideWhenUsed="1"/>
+    <w:lsdException w:name="List Continue 5" w:semiHidden="1" w:unhideWhenUsed="1"/>
+    <w:lsdException w:name="Message Header" w:semiHidden="1" w:unhideWhenUsed="1"/>
+    <w:lsdException w:name="Subtitle" w:uiPriority="11" w:qFormat="1"/>
+    <w:lsdException w:name="Salutation" w:semiHidden="1" w:unhideWhenUsed="1"/>
+    <w:lsdException w:name="Date" w:semiHidden="1" w:unhideWhenUsed="1"/>
+    <w:lsdException w:name="Body Text First Indent" w:semiHidden="1" w:unhideWhenUsed="1"/>
+    <w:lsdException w:name="Body Text First Indent 2" w:semiHidden="1" w:unhideWhenUsed="1"/>
+    <w:lsdException w:name="Note Heading" w:semiHidden="1" w:unhideWhenUsed="1"/>
+    <w:lsdException w:name="Body Text 2" w:semiHidden="1" w:unhideWhenUsed="1"/>
+    <w:lsdException w:name="Body Text 3" w:semiHidden="1" w:unhideWhenUsed="1"/>
+    <w:lsdException w:name="Body Text Indent 2" w:semiHidden="1" w:unhideWhenUsed="1"/>
+    <w:lsdException w:name="Body Text Indent 3" w:semiHidden="1" w:unhideWhenUsed="1"/>
+    <w:lsdException w:name="Block Text" w:semiHidden="1" w:unhideWhenUsed="1"/>
+    <w:lsdException w:name="Hyperlink" w:semiHidden="1" w:unhideWhenUsed="1"/>
+    <w:lsdException w:name="FollowedHyperlink" w:semiHidden="1" w:unhideWhenUsed="1"/>
+    <w:lsdException w:name="Strong" w:uiPriority="22" w:qFormat="1"/>
+    <w:lsdException w:name="Emphasis" w:uiPriority="20" w:qFormat="1"/>
+    <w:lsdException w:name="Document Map" w:semiHidden="1" w:unhideWhenUsed="1"/>
+    <w:lsdException w:name="Plain Text" w:semiHidden="1" w:unhideWhenUsed="1"/>
+    <w:lsdException w:name="E-mail Signature" w:semiHidden="1" w:unhideWhenUsed="1"/>
+    <w:lsdException w:name="HTML Top of Form" w:semiHidden="1" w:unhideWhenUsed="1"/>
+    <w:lsdException w:name="HTML Bottom of Form" w:semiHidden="1" w:unhideWhenUsed="1"/>
+    <w:lsdException w:name="Normal (Web)" w:semiHidden="1" w:unhideWhenUsed="1"/>
+    <w:lsdException w:name="HTML Acronym" w:semiHidden="1" w:unhideWhenUsed="1"/>
+    <w:lsdException w:name="HTML Address" w:semiHidden="1" w:unhideWhenUsed="1"/>
+    <w:lsdException w:name="HTML Cite" w:semiHidden="1" w:unhideWhenUsed="1"/>
+    <w:lsdException w:name="HTML Code" w:semiHidden="1" w:unhideWhenUsed="1"/>
+    <w:lsdException w:name="HTML Definition" w:semiHidden="1" w:unhideWhenUsed="1"/>
+    <w:lsdException w:name="HTML Keyboard" w:semiHidden="1" w:unhideWhenUsed="1"/>
+    <w:lsdException w:name="HTML Preformatted" w:semiHidden="1" w:unhideWhenUsed="1"/>
+    <w:lsdException w:name="HTML Sample" w:semiHidden="1" w:unhideWhenUsed="1"/>
+    <w:lsdException w:name="HTML Typewriter" w:semiHidden="1" w:unhideWhenUsed="1"/>
+    <w:lsdException w:name="HTML Variable" w:semiHidden="1" w:unhideWhenUsed="1"/>
+    <w:lsdException w:name="Normal Table" w:semiHidden="1" w:unhideWhenUsed="1"/>
+    <w:lsdException w:name="annotation subject" w:semiHidden="1" w:unhideWhenUsed="1"/>
+    <w:lsdException w:name="No List" w:semiHidden="1" w:unhideWhenUsed="1"/>
+    <w:lsdException w:name="Outline List 1" w:semiHidden="1" w:unhideWhenUsed="1"/>
+    <w:lsdException w:name="Outline List 2" w:semiHidden="1" w:unhideWhenUsed="1"/>
+    <w:lsdException w:name="Outline List 3" w:semiHidden="1" w:unhideWhenUsed="1"/>
+    <w:lsdException w:name="Table Simple 1" w:semiHidden="1" w:unhideWhenUsed="1"/>
+    <w:lsdException w:name="Table Simple 2" w:semiHidden="1" w:unhideWhenUsed="1"/>
+    <w:lsdException w:name="Table Simple 3" w:semiHidden="1" w:unhideWhenUsed="1"/>
+    <w:lsdException w:name="Table Classic 1" w:semiHidden="1" w:unhideWhenUsed="1"/>
+    <w:lsdException w:name="Table Classic 2" w:semiHidden="1" w:unhideWhenUsed="1"/>
+    <w:lsdException w:name="Table Classic 3" w:semiHidden="1" w:unhideWhenUsed="1"/>
+    <w:lsdException w:name="Table Classic 4" w:semiHidden="1" w:unhideWhenUsed="1"/>
+    <w:lsdException w:name="Table Colorful 1" w:semiHidden="1" w:unhideWhenUsed="1"/>
+    <w:lsdException w:name="Table Colorful 2" w:semiHidden="1" w:unhideWhenUsed="1"/>
+    <w:lsdException w:name="Table Colorful 3" w:semiHidden="1" w:unhideWhenUsed="1"/>
+    <w:lsdException w:name="Table Columns 1" w:semiHidden="1" w:unhideWhenUsed="1"/>
+    <w:lsdException w:name="Table Columns 2" w:semiHidden="1" w:unhideWhenUsed="1"/>
+    <w:lsdException w:name="Table Columns 3" w:semiHidden="1" w:unhideWhenUsed="1"/>
+    <w:lsdException w:name="Table Columns 4" w:semiHidden="1" w:unhideWhenUsed="1"/>
+    <w:lsdException w:name="Table Columns 5" w:semiHidden="1" w:unhideWhenUsed="1"/>
+    <w:lsdException w:name="Table Grid 1" w:semiHidden="1" w:unhideWhenUsed="1"/>
+    <w:lsdException w:name="Table Grid 2" w:semiHidden="1" w:unhideWhenUsed="1"/>
+    <w:lsdException w:name="Table Grid 3" w:semiHidden="1" w:unhideWhenUsed="1"/>
+    <w:lsdException w:name="Table Grid 4" w:semiHidden="1" w:unhideWhenUsed="1"/>
+    <w:lsdException w:name="Table Grid 5" w:semiHidden="1" w:unhideWhenUsed="1"/>
+    <w:lsdException w:name="Table Grid 6" w:semiHidden="1" w:unhideWhenUsed="1"/>
+    <w:lsdException w:name="Table Grid 7" w:semiHidden="1" w:unhideWhenUsed="1"/>
+    <w:lsdException w:name="Table Grid 8" w:semiHidden="1" w:unhideWhenUsed="1"/>
+    <w:lsdException w:name="Table List 1" w:semiHidden="1" w:unhideWhenUsed="1"/>
+    <w:lsdException w:name="Table List 2" w:semiHidden="1" w:unhideWhenUsed="1"/>
+    <w:lsdException w:name="Table List 3" w:semiHidden="1" w:unhideWhenUsed="1"/>
+    <w:lsdException w:name="Table List 4" w:semiHidden="1" w:unhideWhenUsed="1"/>
+    <w:lsdException w:name="Table List 5" w:semiHidden="1" w:unhideWhenUsed="1"/>
+    <w:lsdException w:name="Table List 6" w:semiHidden="1" w:unhideWhenUsed="1"/>
+    <w:lsdException w:name="Table List 7" w:semiHidden="1" w:unhideWhenUsed="1"/>
+    <w:lsdException w:name="Table List 8" w:semiHidden="1" w:unhideWhenUsed="1"/>
+    <w:lsdException w:name="Table 3D effects 1" w:semiHidden="1" w:unhideWhenUsed="1"/>
+    <w:lsdException w:name="Table 3D effects 2" w:semiHidden="1" w:unhideWhenUsed="1"/>
+    <w:lsdException w:name="Table 3D effects 3" w:semiHidden="1" w:unhideWhenUsed="1"/>
+    <w:lsdException w:name="Table Contemporary" w:semiHidden="1" w:unhideWhenUsed="1"/>
+    <w:lsdException w:name="Table Elegant" w:semiHidden="1" w:unhideWhenUsed="1"/>
+    <w:lsdException w:name="Table Professional" w:semiHidden="1" w:unhideWhenUsed="1"/>
+    <w:lsdException w:name="Table Subtle 1" w:semiHidden="1" w:unhideWhenUsed="1"/>
+    <w:lsdException w:name="Table Subtle 2" w:semiHidden="1" w:unhideWhenUsed="1"/>
+    <w:lsdException w:name="Table Web 1" w:semiHidden="1" w:unhideWhenUsed="1"/>
+    <w:lsdException w:name="Table Web 2" w:semiHidden="1" w:unhideWhenUsed="1"/>
+    <w:lsdException w:name="Table Web 3" w:semiHidden="1" w:unhideWhenUsed="1"/>
+    <w:lsdException w:name="Balloon Text" w:semiHidden="1" w:unhideWhenUsed="1"/>
+    <w:lsdException w:name="Table Grid" w:uiPriority="39"/>
+    <w:lsdException w:name="Table Theme" w:semiHidden="1" w:unhideWhenUsed="1"/>
+    <w:lsdException w:name="Placeholder Text" w:semiHidden="1"/>
+    <w:lsdException w:name="No Spacing" w:uiPriority="1" w:qFormat="1"/>
+    <w:lsdException w:name="Light Shading" w:uiPriority="60"/>
+    <w:lsdException w:name="Light List" w:uiPriority="61"/>
+    <w:lsdException w:name="Light Grid" w:uiPriority="62"/>
+    <w:lsdException w:name="Medium Shading 1" w:uiPriority="63"/>
+    <w:lsdException w:name="Medium Shading 2" w:uiPriority="64"/>
+    <w:lsdException w:name="Medium List 1" w:uiPriority="65"/>
+    <w:lsdException w:name="Medium List 2" w:uiPriority="66"/>
+    <w:lsdException w:name="Medium Grid 1" w:uiPriority="67"/>
+    <w:lsdException w:name="Medium Grid 2" w:uiPriority="68"/>
+    <w:lsdException w:name="Medium Grid 3" w:uiPriority="69"/>
+    <w:lsdException w:name="Dark List" w:uiPriority="70"/>
+    <w:lsdException w:name="Colorful Shading" w:uiPriority="71"/>
+    <w:lsdException w:name="Colorful List" w:uiPriority="72"/>
+    <w:lsdException w:name="Colorful Grid" w:uiPriority="73"/>
+    <w:lsdException w:name="Light Shading Accent 1" w:uiPriority="60"/>
+    <w:lsdException w:name="Light List Accent 1" w:uiPriority="61"/>
+    <w:lsdException w:name="Light Grid Accent 1" w:uiPriority="62"/>
+    <w:lsdException w:name="Medium Shading 1 Accent 1" w:uiPriority="63"/>
+    <w:lsdException w:name="Medium Shading 2 Accent 1" w:uiPriority="64"/>
+    <w:lsdException w:name="Medium List 1 Accent 1" w:uiPriority="65"/>
+    <w:lsdException w:name="Revision" w:semiHidden="1"/>
+    <w:lsdException w:name="List Paragraph" w:uiPriority="34" w:qFormat="1"/>
+    <w:lsdException w:name="Quote" w:uiPriority="29" w:qFormat="1"/>
+    <w:lsdException w:name="Intense Quote" w:uiPriority="30" w:qFormat="1"/>
+    <w:lsdException w:name="Medium List 2 Accent 1" w:uiPriority="66"/>
+    <w:lsdException w:name="Medium Grid 1 Accent 1" w:uiPriority="67"/>
+    <w:lsdException w:name="Medium Grid 2 Accent 1" w:uiPriority="68"/>
+    <w:lsdException w:name="Medium Grid 3 Accent 1" w:uiPriority="69"/>
+    <w:lsdException w:name="Dark List Accent 1" w:uiPriority="70"/>
+    <w:lsdException w:name="Colorful Shading Accent 1" w:uiPriority="71"/>
+    <w:lsdException w:name="Colorful List Accent 1" w:uiPriority="72"/>
+    <w:lsdException w:name="Colorful Grid Accent 1" w:uiPriority="73"/>
+    <w:lsdException w:name="Light Shading Accent 2" w:uiPriority="60"/>
+    <w:lsdException w:name="Light List Accent 2" w:uiPriority="61"/>
+    <w:lsdException w:name="Light Grid Accent 2" w:uiPriority="62"/>
+    <w:lsdException w:name="Medium Shading 1 Accent 2" w:uiPriority="63"/>
+    <w:lsdException w:name="Medium Shading 2 Accent 2" w:uiPriority="64"/>
+    <w:lsdException w:name="Medium List 1 Accent 2" w:uiPriority="65"/>
+    <w:lsdException w:name="Medium List 2 Accent 2" w:uiPriority="66"/>
+    <w:lsdException w:name="Medium Grid 1 Accent 2" w:uiPriority="67"/>
+    <w:lsdException w:name="Medium Grid 2 Accent 2" w:uiPriority="68"/>
+    <w:lsdException w:name="Medium Grid 3 Accent 2" w:uiPriority="69"/>
+    <w:lsdException w:name="Dark List Accent 2" w:uiPriority="70"/>
+    <w:lsdException w:name="Colorful Shading Accent 2" w:uiPriority="71"/>
+    <w:lsdException w:name="Colorful List Accent 2" w:uiPriority="72"/>
+    <w:lsdException w:name="Colorful Grid Accent 2" w:uiPriority="73"/>
+    <w:lsdException w:name="Light Shading Accent 3" w:uiPriority="60"/>
+    <w:lsdException w:name="Light List Accent 3" w:uiPriority="61"/>
+    <w:lsdException w:name="Light Grid Accent 3" w:uiPriority="62"/>
+    <w:lsdException w:name="Medium Shading 1 Accent 3" w:uiPriority="63"/>
+    <w:lsdException w:name="Medium Shading 2 Accent 3" w:uiPriority="64"/>
+    <w:lsdException w:name="Medium List 1 Accent 3" w:uiPriority="65"/>
+    <w:lsdException w:name="Medium List 2 Accent 3" w:uiPriority="66"/>
+    <w:lsdException w:name="Medium Grid 1 Accent 3" w:uiPriority="67"/>
+    <w:lsdException w:name="Medium Grid 2 Accent 3" w:uiPriority="68"/>
+    <w:lsdException w:name="Medium Grid 3 Accent 3" w:uiPriority="69"/>
+    <w:lsdException w:name="Dark List Accent 3" w:uiPriority="70"/>
+    <w:lsdException w:name="Colorful Shading Accent 3" w:uiPriority="71"/>
+    <w:lsdException w:name="Colorful List Accent 3" w:uiPriority="72"/>
+    <w:lsdException w:name="Colorful Grid Accent 3" w:uiPriority="73"/>
+    <w:lsdException w:name="Light Shading Accent 4" w:uiPriority="60"/>
+    <w:lsdException w:name="Light List Accent 4" w:uiPriority="61"/>
+    <w:lsdException w:name="Light Grid Accent 4" w:uiPriority="62"/>
+    <w:lsdException w:name="Medium Shading 1 Accent 4" w:uiPriority="63"/>
+    <w:lsdException w:name="Medium Shading 2 Accent 4" w:uiPriority="64"/>
+    <w:lsdException w:name="Medium List 1 Accent 4" w:uiPriority="65"/>
+    <w:lsdException w:name="Medium List 2 Accent 4" w:uiPriority="66"/>
+    <w:lsdException w:name="Medium Grid 1 Accent 4" w:uiPriority="67"/>
+    <w:lsdException w:name="Medium Grid 2 Accent 4" w:uiPriority="68"/>
+    <w:lsdException w:name="Medium Grid 3 Accent 4" w:uiPriority="69"/>
+    <w:lsdException w:name="Dark List Accent 4" w:uiPriority="70"/>
+    <w:lsdException w:name="Colorful Shading Accent 4" w:uiPriority="71"/>
+    <w:lsdException w:name="Colorful List Accent 4" w:uiPriority="72"/>
+    <w:lsdException w:name="Colorful Grid Accent 4" w:uiPriority="73"/>
+    <w:lsdException w:name="Light Shading Accent 5" w:uiPriority="60"/>
+    <w:lsdException w:name="Light List Accent 5" w:uiPriority="61"/>
+    <w:lsdException w:name="Light Grid Accent 5" w:uiPriority="62"/>
+    <w:lsdException w:name="Medium Shading 1 Accent 5" w:uiPriority="63"/>
+    <w:lsdException w:name="Medium Shading 2 Accent 5" w:uiPriority="64"/>
+    <w:lsdException w:name="Medium List 1 Accent 5" w:uiPriority="65"/>
+    <w:lsdException w:name="Medium List 2 Accent 5" w:uiPriority="66"/>
+    <w:lsdException w:name="Medium Grid 1 Accent 5" w:uiPriority="67"/>
+    <w:lsdException w:name="Medium Grid 2 Accent 5" w:uiPriority="68"/>
+    <w:lsdException w:name="Medium Grid 3 Accent 5" w:uiPriority="69"/>
+    <w:lsdException w:name="Dark List Accent 5" w:uiPriority="70"/>
+    <w:lsdException w:name="Colorful Shading Accent 5" w:uiPriority="71"/>
+    <w:lsdException w:name="Colorful List Accent 5" w:uiPriority="72"/>
+    <w:lsdException w:name="Colorful Grid Accent 5" w:uiPriority="73"/>
+    <w:lsdException w:name="Light Shading Accent 6" w:uiPriority="60"/>
+    <w:lsdException w:name="Light List Accent 6" w:uiPriority="61"/>
+    <w:lsdException w:name="Light Grid Accent 6" w:uiPriority="62"/>
+    <w:lsdException w:name="Medium Shading 1 Accent 6" w:uiPriority="63"/>
+    <w:lsdException w:name="Medium Shading 2 Accent 6" w:uiPriority="64"/>
+    <w:lsdException w:name="Medium List 1 Accent 6" w:uiPriority="65"/>
+    <w:lsdException w:name="Medium List 2 Accent 6" w:uiPriority="66"/>
+    <w:lsdException w:name="Medium Grid 1 Accent 6" w:uiPriority="67"/>
+    <w:lsdException w:name="Medium Grid 2 Accent 6" w:uiPriority="68"/>
+    <w:lsdException w:name="Medium Grid 3 Accent 6" w:uiPriority="69"/>
+    <w:lsdException w:name="Dark List Accent 6" w:uiPriority="70"/>
+    <w:lsdException w:name="Colorful Shading Accent 6" w:uiPriority="71"/>
+    <w:lsdException w:name="Colorful List Accent 6" w:uiPriority="72"/>
+    <w:lsdException w:name="Colorful Grid Accent 6" w:uiPriority="73"/>
+    <w:lsdException w:name="Subtle Emphasis" w:uiPriority="19" w:qFormat="1"/>
+    <w:lsdException w:name="Intense Emphasis" w:uiPriority="21" w:qFormat="1"/>
+    <w:lsdException w:name="Subtle Reference" w:uiPriority="31" w:qFormat="1"/>
+    <w:lsdException w:name="Intense Reference" w:uiPriority="32" w:qFormat="1"/>
+    <w:lsdException w:name="Book Title" w:uiPriority="33" w:qFormat="1"/>
+    <w:lsdException w:name="Bibliography" w:semiHidden="1" w:uiPriority="37" w:unhideWhenUsed="1"/>
+    <w:lsdException w:name="TOC Heading" w:semiHidden="1" w:uiPriority="39" w:unhideWhenUsed="1" w:qFormat="1"/>
+    <w:lsdException w:name="Grid Table 1 Light" w:semiHidden="1" w:unhideWhenUsed="1"/>
+    <w:lsdException w:name="Grid Table 2" w:semiHidden="1" w:unhideWhenUsed="1"/>
+    <w:lsdException w:name="Grid Table 3" w:semiHidden="1" w:unhideWhenUsed="1"/>
+    <w:lsdException w:name="Grid Table 4" w:uiPriority="49"/>
+    <w:lsdException w:name="Grid Table 5 Dark" w:uiPriority="50"/>
+    <w:lsdException w:name="Grid Table 6 Colorful" w:uiPriority="51"/>
+    <w:lsdException w:name="Grid Table 7 Colorful" w:uiPriority="52"/>
+    <w:lsdException w:name="Grid Table 1 Light Accent 1" w:uiPriority="46"/>
+    <w:lsdException w:name="Grid Table 2 Accent 1" w:uiPriority="47"/>
+    <w:lsdException w:name="Grid Table 3 Accent 1" w:uiPriority="48"/>
+    <w:lsdException w:name="Grid Table 4 Accent 1" w:uiPriority="49"/>
+    <w:lsdException w:name="Grid Table 5 Dark Accent 1" w:uiPriority="50"/>
+    <w:lsdException w:name="Grid Table 6 Colorful Accent 1" w:uiPriority="51"/>
+    <w:lsdException w:name="Grid Table 7 Colorful Accent 1" w:uiPriority="52"/>
+    <w:lsdException w:name="Grid Table 1 Light Accent 2" w:uiPriority="46"/>
+    <w:lsdException w:name="Grid Table 2 Accent 2" w:uiPriority="47"/>
+    <w:lsdException w:name="Grid Table 3 Accent 2" w:uiPriority="48"/>
+    <w:lsdException w:name="Grid Table 4 Accent 2" w:uiPriority="49"/>
+    <w:lsdException w:name="Grid Table 5 Dark Accent 2" w:uiPriority="50"/>
+    <w:lsdException w:name="Grid Table 6 Colorful Accent 2" w:uiPriority="51"/>
+    <w:lsdException w:name="Grid Table 7 Colorful Accent 2" w:uiPriority="52"/>
+    <w:lsdException w:name="Grid Table 1 Light Accent 3" w:uiPriority="46"/>
+    <w:lsdException w:name="Grid Table 2 Accent 3" w:uiPriority="47"/>
+    <w:lsdException w:name="Grid Table 3 Accent 3" w:uiPriority="48"/>
+    <w:lsdException w:name="Grid Table 4 Accent 3" w:uiPriority="49"/>
+    <w:lsdException w:name="Grid Table 5 Dark Accent 3" w:uiPriority="50"/>
+    <w:lsdException w:name="Grid Table 6 Colorful Accent 3" w:uiPriority="51"/>
+    <w:lsdException w:name="Grid Table 7 Colorful Accent 3" w:uiPriority="52"/>
+    <w:lsdException w:name="Grid Table 1 Light Accent 4" w:uiPriority="46"/>
+    <w:lsdException w:name="Grid Table 2 Accent 4" w:uiPriority="47"/>
+    <w:lsdException w:name="Grid Table 3 Accent 4" w:uiPriority="48"/>
+    <w:lsdException w:name="Grid Table 4 Accent 4" w:uiPriority="49"/>
+    <w:lsdException w:name="Grid Table 5 Dark Accent 4" w:uiPriority="50"/>
+    <w:lsdException w:name="Grid Table 6 Colorful Accent 4" w:uiPriority="51"/>
+    <w:lsdException w:name="Grid Table 7 Colorful Accent 4" w:uiPriority="52"/>
+    <w:lsdException w:name="Grid Table 1 Light Accent 5" w:uiPriority="46"/>
+    <w:lsdException w:name="Grid Table 2 Accent 5" w:uiPriority="47"/>
+    <w:lsdException w:name="Grid Table 3 Accent 5" w:uiPriority="48"/>
+    <w:lsdException w:name="Grid Table 4 Accent 5" w:uiPriority="49"/>
+    <w:lsdException w:name="Grid Table 5 Dark Accent 5" w:uiPriority="50"/>
+    <w:lsdException w:name="Grid Table 6 Colorful Accent 5" w:uiPriority="51"/>
+    <w:lsdException w:name="Grid Table 7 Colorful Accent 5" w:uiPriority="52"/>
+    <w:lsdException w:name="Grid Table 1 Light Accent 6" w:uiPriority="46"/>
+    <w:lsdException w:name="Grid Table 2 Accent 6" w:uiPriority="47"/>
+    <w:lsdException w:name="Grid Table 3 Accent 6" w:uiPriority="48"/>
+    <w:lsdException w:name="Grid Table 4 Accent 6" w:uiPriority="49"/>
+    <w:lsdException w:name="Grid Table 5 Dark Accent 6" w:uiPriority="50"/>
+    <w:lsdException w:name="Grid Table 6 Colorful Accent 6" w:uiPriority="51"/>
+    <w:lsdException w:name="Grid Table 7 Colorful Accent 6" w:uiPriority="52"/>
+    <w:lsdException w:name="List Table 1 Light" w:uiPriority="46"/>
+    <w:lsdException w:name="List Table 2" w:uiPriority="47"/>
+    <w:lsdException w:name="List Table 3" w:uiPriority="48"/>
+    <w:lsdException w:name="List Table 4" w:uiPriority="49"/>
+    <w:lsdException w:name="List Table 5 Dark" w:uiPriority="50"/>
+    <w:lsdException w:name="List Table 6 Colorful" w:uiPriority="51"/>
+    <w:lsdException w:name="List Table 7 Colorful" w:uiPriority="52"/>
+    <w:lsdException w:name="List Table 1 Light Accent 1" w:uiPriority="46"/>
+    <w:lsdException w:name="List Table 2 Accent 1" w:uiPriority="47"/>
+    <w:lsdException w:name="List Table 3 Accent 1" w:uiPriority="48"/>
+    <w:lsdException w:name="List Table 4 Accent 1" w:uiPriority="49"/>
+    <w:lsdException w:name="List Table 5 Dark Accent 1" w:uiPriority="50"/>
+    <w:lsdException w:name="List Table 6 Colorful Accent 1" w:uiPriority="51"/>
+    <w:lsdException w:name="List Table 7 Colorful Accent 1" w:uiPriority="52"/>
+    <w:lsdException w:name="List Table 1 Light Accent 2" w:uiPriority="46"/>
+    <w:lsdException w:name="List Table 2 Accent 2" w:uiPriority="47"/>
+    <w:lsdException w:name="List Table 3 Accent 2" w:uiPriority="48"/>
+    <w:lsdException w:name="List Table 4 Accent 2" w:uiPriority="49"/>
+    <w:lsdException w:name="List Table 5 Dark Accent 2" w:uiPriority="50"/>
+    <w:lsdException w:name="List Table 6 Colorful Accent 2" w:uiPriority="51"/>
+    <w:lsdException w:name="List Table 7 Colorful Accent 2" w:uiPriority="52"/>
+    <w:lsdException w:name="List Table 1 Light Accent 3" w:uiPriority="46"/>
+    <w:lsdException w:name="List Table 2 Accent 3" w:uiPriority="47"/>
+    <w:lsdException w:name="List Table 3 Accent 3" w:uiPriority="48"/>
+    <w:lsdException w:name="List Table 4 Accent 3" w:uiPriority="49"/>
+    <w:lsdException w:name="List Table 5 Dark Accent 3" w:uiPriority="50"/>
+    <w:lsdException w:name="List Table 6 Colorful Accent 3" w:uiPriority="51"/>
+    <w:lsdException w:name="List Table 7 Colorful Accent 3" w:uiPriority="52"/>
+    <w:lsdException w:name="List Table 1 Light Accent 4" w:uiPriority="46"/>
+    <w:lsdException w:name="List Table 2 Accent 4" w:uiPriority="47"/>
+    <w:lsdException w:name="List Table 3 Accent 4" w:uiPriority="48"/>
+    <w:lsdException w:name="List Table 4 Accent 4" w:uiPriority="49"/>
+    <w:lsdException w:name="List Table 5 Dark Accent 4" w:uiPriority="50"/>
+    <w:lsdException w:name="List Table 6 Colorful Accent 4" w:uiPriority="51"/>
+    <w:lsdException w:name="List Table 7 Colorful Accent 4" w:uiPriority="52"/>
+    <w:lsdException w:name="List Table 1 Light Accent 5" w:uiPriority="46"/>
+    <w:lsdException w:name="List Table 2 Accent 5" w:uiPriority="47"/>
+    <w:lsdException w:name="List Table 3 Accent 5" w:uiPriority="48"/>
+    <w:lsdException w:name="List Table 4 Accent 5" w:uiPriority="49"/>
+    <w:lsdException w:name="List Table 5 Dark Accent 5" w:uiPriority="50"/>
+    <w:lsdException w:name="List Table 6 Colorful Accent 5" w:uiPriority="51"/>
+    <w:lsdException w:name="List Table 7 Colorful Accent 5" w:uiPriority="52"/>
+    <w:lsdException w:name="List Table 1 Light Accent 6" w:uiPriority="46"/>
+    <w:lsdException w:name="List Table 2 Accent 6" w:uiPriority="47"/>
+    <w:lsdException w:name="List Table 3 Accent 6" w:uiPriority="48"/>
+    <w:lsdException w:name="List Table 4 Accent 6" w:uiPriority="49"/>
+    <w:lsdException w:name="List Table 5 Dark Accent 6" w:uiPriority="50"/>
+    <w:lsdException w:name="List Table 6 Colorful Accent 6" w:uiPriority="51"/>
+    <w:lsdException w:name="List Table 7 Colorful Accent 6" w:uiPriority="52"/>
+    <w:lsdException w:name="Mention" w:semiHidden="1" w:unhideWhenUsed="1"/>
+    <w:lsdException w:name="Smart Hyperlink" w:semiHidden="1" w:unhideWhenUsed="1"/>
+    <w:lsdException w:name="Hashtag" w:semiHidden="1" w:unhideWhenUsed="1"/>
   </w:latentStyles>
   <w:style w:type="paragraph" w:default="1" w:styleId="Normal">
     <w:name w:val="Normal"/>
@@ -2166,7 +2814,7 @@
   <a:extraClrSchemeLst/>
   <a:extLst>
     <a:ext uri="{05A4C25C-085E-4340-85A3-A5531E510DB2}">
-      <thm15:themeFamily xmlns:thm15="http://schemas.microsoft.com/office/thememl/2012/main" xmlns="" name="Office Theme" id="{62F939B6-93AF-4DB8-9C6B-D6C7DFDC589F}" vid="{4A3C46E8-61CC-4603-A589-7422A47A8E4A}"/>
+      <thm15:themeFamily xmlns:thm15="http://schemas.microsoft.com/office/thememl/2012/main" name="Office Theme" id="{62F939B6-93AF-4DB8-9C6B-D6C7DFDC589F}" vid="{4A3C46E8-61CC-4603-A589-7422A47A8E4A}"/>
     </a:ext>
   </a:extLst>
 </a:theme>

</xml_diff>

<commit_message>
Added makefile graphs to section II
The makefiles aren't dependant on each other, and don't have many dependencies, so the graphs came out rather simple.  Any suggestions, or do you think they're ok?
</commit_message>
<xml_diff>
--- a/project2-report.docx
+++ b/project2-report.docx
@@ -334,413 +334,304 @@
     <w:p>
       <w:pPr>
         <w:pStyle w:val="ListParagraph"/>
-        <w:numPr>
-          <w:ilvl w:val="0"/>
-          <w:numId w:val="1"/>
-        </w:numPr>
-        <w:rPr>
-          <w:b/>
-          <w:u w:val="single"/>
-        </w:rPr>
-      </w:pPr>
-      <w:proofErr w:type="spellStart"/>
-      <w:r>
-        <w:rPr>
-          <w:b/>
-          <w:u w:val="single"/>
-        </w:rPr>
-        <w:t>Makefiles</w:t>
-      </w:r>
-      <w:proofErr w:type="spellEnd"/>
-      <w:r>
-        <w:rPr>
-          <w:b/>
-          <w:u w:val="single"/>
-        </w:rPr>
-        <w:t xml:space="preserve"> for </w:t>
-      </w:r>
-      <w:proofErr w:type="spellStart"/>
-      <w:r>
-        <w:rPr>
-          <w:b/>
-          <w:u w:val="single"/>
-        </w:rPr>
-        <w:t>mysh</w:t>
-      </w:r>
-      <w:proofErr w:type="spellEnd"/>
-      <w:r>
-        <w:rPr>
-          <w:b/>
-          <w:u w:val="single"/>
-        </w:rPr>
-        <w:t xml:space="preserve"> and </w:t>
-      </w:r>
-      <w:proofErr w:type="spellStart"/>
-      <w:r>
-        <w:rPr>
-          <w:b/>
-          <w:u w:val="single"/>
-        </w:rPr>
-        <w:t>mypwd</w:t>
-      </w:r>
-      <w:proofErr w:type="spellEnd"/>
+        <w:ind w:left="360"/>
+        <w:rPr>
+          <w:b/>
+        </w:rPr>
+      </w:pPr>
+      <w:r>
+        <w:rPr>
+          <w:b/>
+          <w:noProof/>
+        </w:rPr>
+        <w:drawing>
+          <wp:inline distT="0" distB="0" distL="0" distR="0" wp14:anchorId="548850FF" wp14:editId="6364BAF1">
+            <wp:extent cx="1652344" cy="2876550"/>
+            <wp:effectExtent l="0" t="0" r="5080" b="0"/>
+            <wp:docPr id="8" name="Picture 8"/>
+            <wp:cNvGraphicFramePr>
+              <a:graphicFrameLocks xmlns:a="http://schemas.openxmlformats.org/drawingml/2006/main" noChangeAspect="1"/>
+            </wp:cNvGraphicFramePr>
+            <a:graphic xmlns:a="http://schemas.openxmlformats.org/drawingml/2006/main">
+              <a:graphicData uri="http://schemas.openxmlformats.org/drawingml/2006/picture">
+                <pic:pic xmlns:pic="http://schemas.openxmlformats.org/drawingml/2006/picture">
+                  <pic:nvPicPr>
+                    <pic:cNvPr id="0" name="Picture 2"/>
+                    <pic:cNvPicPr>
+                      <a:picLocks noChangeAspect="1" noChangeArrowheads="1"/>
+                    </pic:cNvPicPr>
+                  </pic:nvPicPr>
+                  <pic:blipFill>
+                    <a:blip r:embed="rId5">
+                      <a:extLst>
+                        <a:ext uri="{28A0092B-C50C-407E-A947-70E740481C1C}">
+                          <a14:useLocalDpi xmlns:a14="http://schemas.microsoft.com/office/drawing/2010/main" val="0"/>
+                        </a:ext>
+                      </a:extLst>
+                    </a:blip>
+                    <a:srcRect/>
+                    <a:stretch>
+                      <a:fillRect/>
+                    </a:stretch>
+                  </pic:blipFill>
+                  <pic:spPr bwMode="auto">
+                    <a:xfrm>
+                      <a:off x="0" y="0"/>
+                      <a:ext cx="1666585" cy="2901341"/>
+                    </a:xfrm>
+                    <a:prstGeom prst="rect">
+                      <a:avLst/>
+                    </a:prstGeom>
+                    <a:noFill/>
+                    <a:ln>
+                      <a:noFill/>
+                    </a:ln>
+                  </pic:spPr>
+                </pic:pic>
+              </a:graphicData>
+            </a:graphic>
+          </wp:inline>
+        </w:drawing>
+      </w:r>
+      <w:r>
+        <w:rPr>
+          <w:b/>
+        </w:rPr>
+        <w:t xml:space="preserve"> </w:t>
+      </w:r>
+      <w:r>
+        <w:rPr>
+          <w:b/>
+          <w:noProof/>
+        </w:rPr>
+        <w:drawing>
+          <wp:inline distT="0" distB="0" distL="0" distR="0" wp14:anchorId="3681FEC5" wp14:editId="58A1B57C">
+            <wp:extent cx="1541194" cy="2867025"/>
+            <wp:effectExtent l="0" t="0" r="1905" b="0"/>
+            <wp:docPr id="9" name="Picture 9"/>
+            <wp:cNvGraphicFramePr>
+              <a:graphicFrameLocks xmlns:a="http://schemas.openxmlformats.org/drawingml/2006/main" noChangeAspect="1"/>
+            </wp:cNvGraphicFramePr>
+            <a:graphic xmlns:a="http://schemas.openxmlformats.org/drawingml/2006/main">
+              <a:graphicData uri="http://schemas.openxmlformats.org/drawingml/2006/picture">
+                <pic:pic xmlns:pic="http://schemas.openxmlformats.org/drawingml/2006/picture">
+                  <pic:nvPicPr>
+                    <pic:cNvPr id="0" name="Picture 3"/>
+                    <pic:cNvPicPr>
+                      <a:picLocks noChangeAspect="1" noChangeArrowheads="1"/>
+                    </pic:cNvPicPr>
+                  </pic:nvPicPr>
+                  <pic:blipFill>
+                    <a:blip r:embed="rId6">
+                      <a:extLst>
+                        <a:ext uri="{28A0092B-C50C-407E-A947-70E740481C1C}">
+                          <a14:useLocalDpi xmlns:a14="http://schemas.microsoft.com/office/drawing/2010/main" val="0"/>
+                        </a:ext>
+                      </a:extLst>
+                    </a:blip>
+                    <a:srcRect/>
+                    <a:stretch>
+                      <a:fillRect/>
+                    </a:stretch>
+                  </pic:blipFill>
+                  <pic:spPr bwMode="auto">
+                    <a:xfrm>
+                      <a:off x="0" y="0"/>
+                      <a:ext cx="1549235" cy="2881984"/>
+                    </a:xfrm>
+                    <a:prstGeom prst="rect">
+                      <a:avLst/>
+                    </a:prstGeom>
+                    <a:noFill/>
+                    <a:ln>
+                      <a:noFill/>
+                    </a:ln>
+                  </pic:spPr>
+                </pic:pic>
+              </a:graphicData>
+            </a:graphic>
+          </wp:inline>
+        </w:drawing>
+      </w:r>
+      <w:r>
+        <w:rPr>
+          <w:b/>
+        </w:rPr>
+        <w:t xml:space="preserve">  </w:t>
+      </w:r>
+      <w:r>
+        <w:rPr>
+          <w:b/>
+          <w:noProof/>
+        </w:rPr>
+        <w:drawing>
+          <wp:inline distT="0" distB="0" distL="0" distR="0" wp14:anchorId="5EE5A267" wp14:editId="2E3A6F50">
+            <wp:extent cx="1367313" cy="2828925"/>
+            <wp:effectExtent l="0" t="0" r="4445" b="0"/>
+            <wp:docPr id="10" name="Picture 10"/>
+            <wp:cNvGraphicFramePr>
+              <a:graphicFrameLocks xmlns:a="http://schemas.openxmlformats.org/drawingml/2006/main" noChangeAspect="1"/>
+            </wp:cNvGraphicFramePr>
+            <a:graphic xmlns:a="http://schemas.openxmlformats.org/drawingml/2006/main">
+              <a:graphicData uri="http://schemas.openxmlformats.org/drawingml/2006/picture">
+                <pic:pic xmlns:pic="http://schemas.openxmlformats.org/drawingml/2006/picture">
+                  <pic:nvPicPr>
+                    <pic:cNvPr id="0" name="Picture 4"/>
+                    <pic:cNvPicPr>
+                      <a:picLocks noChangeAspect="1" noChangeArrowheads="1"/>
+                    </pic:cNvPicPr>
+                  </pic:nvPicPr>
+                  <pic:blipFill>
+                    <a:blip r:embed="rId7">
+                      <a:extLst>
+                        <a:ext uri="{28A0092B-C50C-407E-A947-70E740481C1C}">
+                          <a14:useLocalDpi xmlns:a14="http://schemas.microsoft.com/office/drawing/2010/main" val="0"/>
+                        </a:ext>
+                      </a:extLst>
+                    </a:blip>
+                    <a:srcRect/>
+                    <a:stretch>
+                      <a:fillRect/>
+                    </a:stretch>
+                  </pic:blipFill>
+                  <pic:spPr bwMode="auto">
+                    <a:xfrm>
+                      <a:off x="0" y="0"/>
+                      <a:ext cx="1377934" cy="2850900"/>
+                    </a:xfrm>
+                    <a:prstGeom prst="rect">
+                      <a:avLst/>
+                    </a:prstGeom>
+                    <a:noFill/>
+                    <a:ln>
+                      <a:noFill/>
+                    </a:ln>
+                  </pic:spPr>
+                </pic:pic>
+              </a:graphicData>
+            </a:graphic>
+          </wp:inline>
+        </w:drawing>
+      </w:r>
     </w:p>
     <w:p>
       <w:pPr>
         <w:pStyle w:val="ListParagraph"/>
         <w:ind w:left="360"/>
         <w:rPr>
-          <w:u w:val="single"/>
-        </w:rPr>
-      </w:pPr>
-      <w:proofErr w:type="spellStart"/>
-      <w:r>
-        <w:rPr>
-          <w:u w:val="single"/>
-        </w:rPr>
-        <w:t>Makefile_mysh</w:t>
-      </w:r>
-      <w:proofErr w:type="spellEnd"/>
-    </w:p>
-    <w:p>
-      <w:pPr>
-        <w:pStyle w:val="ListParagraph"/>
-        <w:ind w:left="360"/>
-      </w:pPr>
-      <w:r>
-        <w:t xml:space="preserve">exe: </w:t>
-      </w:r>
-      <w:proofErr w:type="spellStart"/>
-      <w:proofErr w:type="gramStart"/>
-      <w:r>
-        <w:t>mysh.o</w:t>
-      </w:r>
-      <w:proofErr w:type="spellEnd"/>
-      <w:proofErr w:type="gramEnd"/>
-    </w:p>
-    <w:p>
-      <w:pPr>
-        <w:pStyle w:val="ListParagraph"/>
-        <w:ind w:left="360"/>
-      </w:pPr>
-      <w:r>
-        <w:tab/>
-      </w:r>
-      <w:proofErr w:type="spellStart"/>
-      <w:r>
-        <w:t>gcc</w:t>
-      </w:r>
-      <w:proofErr w:type="spellEnd"/>
-      <w:r>
-        <w:t xml:space="preserve"> -o </w:t>
-      </w:r>
-      <w:proofErr w:type="spellStart"/>
-      <w:r>
-        <w:t>mysh</w:t>
-      </w:r>
-      <w:proofErr w:type="spellEnd"/>
-      <w:r>
-        <w:t xml:space="preserve"> </w:t>
-      </w:r>
-      <w:proofErr w:type="spellStart"/>
-      <w:proofErr w:type="gramStart"/>
-      <w:r>
-        <w:t>mysh.o</w:t>
-      </w:r>
-      <w:proofErr w:type="spellEnd"/>
-      <w:proofErr w:type="gramEnd"/>
-    </w:p>
-    <w:p>
-      <w:pPr>
-        <w:pStyle w:val="ListParagraph"/>
-        <w:ind w:left="360"/>
-      </w:pPr>
-      <w:proofErr w:type="spellStart"/>
-      <w:proofErr w:type="gramStart"/>
-      <w:r>
-        <w:t>mysh.o</w:t>
-      </w:r>
-      <w:proofErr w:type="spellEnd"/>
-      <w:proofErr w:type="gramEnd"/>
-      <w:r>
-        <w:t xml:space="preserve">: </w:t>
-      </w:r>
-      <w:proofErr w:type="spellStart"/>
-      <w:r>
-        <w:t>mysh.c</w:t>
-      </w:r>
-      <w:proofErr w:type="spellEnd"/>
-    </w:p>
-    <w:p>
-      <w:pPr>
-        <w:pStyle w:val="ListParagraph"/>
-        <w:ind w:left="360"/>
-      </w:pPr>
-      <w:r>
-        <w:tab/>
-      </w:r>
-      <w:proofErr w:type="spellStart"/>
-      <w:r>
-        <w:t>gcc</w:t>
-      </w:r>
-      <w:proofErr w:type="spellEnd"/>
-      <w:r>
-        <w:t xml:space="preserve"> -g -c </w:t>
-      </w:r>
-      <w:proofErr w:type="spellStart"/>
-      <w:r>
-        <w:t>mysh.c</w:t>
-      </w:r>
-      <w:proofErr w:type="spellEnd"/>
-    </w:p>
-    <w:p>
-      <w:pPr>
-        <w:pStyle w:val="ListParagraph"/>
-        <w:ind w:left="360"/>
-      </w:pPr>
-      <w:proofErr w:type="gramStart"/>
-      <w:r>
-        <w:t>.PHONY</w:t>
-      </w:r>
-      <w:proofErr w:type="gramEnd"/>
-      <w:r>
-        <w:t>: clean</w:t>
-      </w:r>
-    </w:p>
-    <w:p>
-      <w:pPr>
-        <w:pStyle w:val="ListParagraph"/>
-        <w:ind w:left="360"/>
-      </w:pPr>
-      <w:r>
-        <w:t>clean:</w:t>
-      </w:r>
-    </w:p>
-    <w:p>
-      <w:pPr>
-        <w:pStyle w:val="ListParagraph"/>
-        <w:ind w:left="360"/>
-      </w:pPr>
-      <w:r>
-        <w:tab/>
-      </w:r>
-      <w:proofErr w:type="spellStart"/>
-      <w:r>
-        <w:t>rm</w:t>
-      </w:r>
-      <w:proofErr w:type="spellEnd"/>
-      <w:r>
-        <w:t xml:space="preserve"> -f </w:t>
-      </w:r>
-      <w:proofErr w:type="spellStart"/>
-      <w:r>
-        <w:t>mysh</w:t>
-      </w:r>
-      <w:proofErr w:type="spellEnd"/>
-    </w:p>
-    <w:p>
-      <w:pPr>
-        <w:pStyle w:val="ListParagraph"/>
-        <w:ind w:left="360"/>
-      </w:pPr>
-      <w:r>
-        <w:tab/>
-      </w:r>
-      <w:proofErr w:type="spellStart"/>
-      <w:r>
-        <w:t>rm</w:t>
-      </w:r>
-      <w:proofErr w:type="spellEnd"/>
-      <w:r>
-        <w:t xml:space="preserve"> -f </w:t>
-      </w:r>
-      <w:proofErr w:type="spellStart"/>
-      <w:proofErr w:type="gramStart"/>
-      <w:r>
-        <w:t>mysh.o</w:t>
-      </w:r>
-      <w:proofErr w:type="spellEnd"/>
-      <w:proofErr w:type="gramEnd"/>
-    </w:p>
-    <w:p>
-      <w:pPr>
-        <w:pStyle w:val="ListParagraph"/>
-        <w:ind w:left="360"/>
-      </w:pPr>
-    </w:p>
-    <w:p>
-      <w:pPr>
-        <w:pStyle w:val="ListParagraph"/>
-        <w:ind w:left="360"/>
-      </w:pPr>
-      <w:proofErr w:type="spellStart"/>
-      <w:r>
-        <w:rPr>
-          <w:u w:val="single"/>
-        </w:rPr>
-        <w:t>Makefile_mypwd</w:t>
-      </w:r>
-      <w:proofErr w:type="spellEnd"/>
-    </w:p>
-    <w:p>
-      <w:pPr>
-        <w:pStyle w:val="ListParagraph"/>
-        <w:ind w:left="360"/>
-      </w:pPr>
-      <w:r>
-        <w:t xml:space="preserve">exe: </w:t>
-      </w:r>
-      <w:proofErr w:type="spellStart"/>
-      <w:proofErr w:type="gramStart"/>
-      <w:r>
-        <w:t>mypwd.o</w:t>
-      </w:r>
-      <w:proofErr w:type="spellEnd"/>
-      <w:proofErr w:type="gramEnd"/>
-    </w:p>
-    <w:p>
-      <w:pPr>
-        <w:pStyle w:val="ListParagraph"/>
-        <w:ind w:left="360"/>
-      </w:pPr>
-      <w:r>
-        <w:tab/>
-      </w:r>
-      <w:proofErr w:type="spellStart"/>
-      <w:r>
-        <w:t>gcc</w:t>
-      </w:r>
-      <w:proofErr w:type="spellEnd"/>
-      <w:r>
-        <w:t xml:space="preserve"> -o </w:t>
-      </w:r>
-      <w:proofErr w:type="spellStart"/>
-      <w:r>
-        <w:t>mypwd</w:t>
-      </w:r>
-      <w:proofErr w:type="spellEnd"/>
-      <w:r>
-        <w:t xml:space="preserve"> </w:t>
-      </w:r>
-      <w:proofErr w:type="spellStart"/>
-      <w:proofErr w:type="gramStart"/>
-      <w:r>
-        <w:t>mypwd.o</w:t>
-      </w:r>
-      <w:proofErr w:type="spellEnd"/>
-      <w:proofErr w:type="gramEnd"/>
-    </w:p>
-    <w:p>
-      <w:pPr>
-        <w:pStyle w:val="ListParagraph"/>
-        <w:ind w:left="360"/>
-      </w:pPr>
-      <w:proofErr w:type="spellStart"/>
-      <w:proofErr w:type="gramStart"/>
-      <w:r>
-        <w:t>mypwd.o</w:t>
-      </w:r>
-      <w:proofErr w:type="spellEnd"/>
-      <w:proofErr w:type="gramEnd"/>
-      <w:r>
-        <w:t xml:space="preserve">: </w:t>
-      </w:r>
-      <w:proofErr w:type="spellStart"/>
-      <w:r>
-        <w:t>mypwd.c</w:t>
-      </w:r>
-      <w:proofErr w:type="spellEnd"/>
-    </w:p>
-    <w:p>
-      <w:pPr>
-        <w:pStyle w:val="ListParagraph"/>
-        <w:ind w:left="360"/>
-      </w:pPr>
-      <w:r>
-        <w:tab/>
-      </w:r>
-      <w:proofErr w:type="spellStart"/>
-      <w:r>
-        <w:t>gcc</w:t>
-      </w:r>
-      <w:proofErr w:type="spellEnd"/>
-      <w:r>
-        <w:t xml:space="preserve"> -g -c </w:t>
-      </w:r>
-      <w:proofErr w:type="spellStart"/>
-      <w:r>
-        <w:t>mypwd.c</w:t>
-      </w:r>
-      <w:proofErr w:type="spellEnd"/>
-    </w:p>
-    <w:p>
-      <w:pPr>
-        <w:pStyle w:val="ListParagraph"/>
-        <w:ind w:left="360"/>
-      </w:pPr>
-      <w:proofErr w:type="gramStart"/>
-      <w:r>
-        <w:t>.PHONY</w:t>
-      </w:r>
-      <w:proofErr w:type="gramEnd"/>
-      <w:r>
-        <w:t>: clean</w:t>
-      </w:r>
-    </w:p>
-    <w:p>
-      <w:pPr>
-        <w:pStyle w:val="ListParagraph"/>
-        <w:ind w:left="360"/>
-      </w:pPr>
-      <w:r>
-        <w:t>clean:</w:t>
-      </w:r>
-    </w:p>
-    <w:p>
-      <w:pPr>
-        <w:pStyle w:val="ListParagraph"/>
-        <w:ind w:left="360"/>
-      </w:pPr>
-      <w:r>
-        <w:tab/>
-      </w:r>
-      <w:proofErr w:type="spellStart"/>
-      <w:r>
-        <w:t>rm</w:t>
-      </w:r>
-      <w:proofErr w:type="spellEnd"/>
-      <w:r>
-        <w:t xml:space="preserve"> -f </w:t>
-      </w:r>
-      <w:proofErr w:type="spellStart"/>
-      <w:r>
-        <w:t>mypwd</w:t>
-      </w:r>
-      <w:proofErr w:type="spellEnd"/>
-    </w:p>
-    <w:p>
-      <w:pPr>
-        <w:pStyle w:val="ListParagraph"/>
-        <w:ind w:left="360"/>
-      </w:pPr>
-      <w:r>
-        <w:tab/>
-      </w:r>
-      <w:proofErr w:type="spellStart"/>
-      <w:r>
-        <w:t>rm</w:t>
-      </w:r>
-      <w:proofErr w:type="spellEnd"/>
-      <w:r>
-        <w:t xml:space="preserve"> -f </w:t>
-      </w:r>
-      <w:proofErr w:type="spellStart"/>
-      <w:proofErr w:type="gramStart"/>
-      <w:r>
-        <w:t>mypwd.o</w:t>
-      </w:r>
-      <w:proofErr w:type="spellEnd"/>
-      <w:proofErr w:type="gramEnd"/>
+          <w:b/>
+        </w:rPr>
+      </w:pPr>
+      <w:r>
+        <w:rPr>
+          <w:b/>
+          <w:noProof/>
+        </w:rPr>
+        <w:drawing>
+          <wp:inline distT="0" distB="0" distL="0" distR="0" wp14:anchorId="2B62F2DA" wp14:editId="1CA0BDB8">
+            <wp:extent cx="1447800" cy="2813648"/>
+            <wp:effectExtent l="0" t="0" r="0" b="6350"/>
+            <wp:docPr id="11" name="Picture 11"/>
+            <wp:cNvGraphicFramePr>
+              <a:graphicFrameLocks xmlns:a="http://schemas.openxmlformats.org/drawingml/2006/main" noChangeAspect="1"/>
+            </wp:cNvGraphicFramePr>
+            <a:graphic xmlns:a="http://schemas.openxmlformats.org/drawingml/2006/main">
+              <a:graphicData uri="http://schemas.openxmlformats.org/drawingml/2006/picture">
+                <pic:pic xmlns:pic="http://schemas.openxmlformats.org/drawingml/2006/picture">
+                  <pic:nvPicPr>
+                    <pic:cNvPr id="0" name="Picture 5"/>
+                    <pic:cNvPicPr>
+                      <a:picLocks noChangeAspect="1" noChangeArrowheads="1"/>
+                    </pic:cNvPicPr>
+                  </pic:nvPicPr>
+                  <pic:blipFill>
+                    <a:blip r:embed="rId8">
+                      <a:extLst>
+                        <a:ext uri="{28A0092B-C50C-407E-A947-70E740481C1C}">
+                          <a14:useLocalDpi xmlns:a14="http://schemas.microsoft.com/office/drawing/2010/main" val="0"/>
+                        </a:ext>
+                      </a:extLst>
+                    </a:blip>
+                    <a:srcRect/>
+                    <a:stretch>
+                      <a:fillRect/>
+                    </a:stretch>
+                  </pic:blipFill>
+                  <pic:spPr bwMode="auto">
+                    <a:xfrm>
+                      <a:off x="0" y="0"/>
+                      <a:ext cx="1456946" cy="2831422"/>
+                    </a:xfrm>
+                    <a:prstGeom prst="rect">
+                      <a:avLst/>
+                    </a:prstGeom>
+                    <a:noFill/>
+                    <a:ln>
+                      <a:noFill/>
+                    </a:ln>
+                  </pic:spPr>
+                </pic:pic>
+              </a:graphicData>
+            </a:graphic>
+          </wp:inline>
+        </w:drawing>
+      </w:r>
+      <w:bookmarkStart w:id="0" w:name="_GoBack"/>
+      <w:r>
+        <w:rPr>
+          <w:b/>
+          <w:noProof/>
+        </w:rPr>
+        <w:drawing>
+          <wp:inline distT="0" distB="0" distL="0" distR="0" wp14:anchorId="15F7D352" wp14:editId="50B09CE8">
+            <wp:extent cx="1293299" cy="2838450"/>
+            <wp:effectExtent l="0" t="0" r="2540" b="0"/>
+            <wp:docPr id="12" name="Picture 12"/>
+            <wp:cNvGraphicFramePr>
+              <a:graphicFrameLocks xmlns:a="http://schemas.openxmlformats.org/drawingml/2006/main" noChangeAspect="1"/>
+            </wp:cNvGraphicFramePr>
+            <a:graphic xmlns:a="http://schemas.openxmlformats.org/drawingml/2006/main">
+              <a:graphicData uri="http://schemas.openxmlformats.org/drawingml/2006/picture">
+                <pic:pic xmlns:pic="http://schemas.openxmlformats.org/drawingml/2006/picture">
+                  <pic:nvPicPr>
+                    <pic:cNvPr id="0" name="Picture 6"/>
+                    <pic:cNvPicPr>
+                      <a:picLocks noChangeAspect="1" noChangeArrowheads="1"/>
+                    </pic:cNvPicPr>
+                  </pic:nvPicPr>
+                  <pic:blipFill>
+                    <a:blip r:embed="rId9">
+                      <a:extLst>
+                        <a:ext uri="{28A0092B-C50C-407E-A947-70E740481C1C}">
+                          <a14:useLocalDpi xmlns:a14="http://schemas.microsoft.com/office/drawing/2010/main" val="0"/>
+                        </a:ext>
+                      </a:extLst>
+                    </a:blip>
+                    <a:srcRect/>
+                    <a:stretch>
+                      <a:fillRect/>
+                    </a:stretch>
+                  </pic:blipFill>
+                  <pic:spPr bwMode="auto">
+                    <a:xfrm>
+                      <a:off x="0" y="0"/>
+                      <a:ext cx="1299923" cy="2852988"/>
+                    </a:xfrm>
+                    <a:prstGeom prst="rect">
+                      <a:avLst/>
+                    </a:prstGeom>
+                    <a:noFill/>
+                    <a:ln>
+                      <a:noFill/>
+                    </a:ln>
+                  </pic:spPr>
+                </pic:pic>
+              </a:graphicData>
+            </a:graphic>
+          </wp:inline>
+        </w:drawing>
+      </w:r>
+      <w:bookmarkEnd w:id="0"/>
     </w:p>
     <w:p>
       <w:pPr>
@@ -754,13 +645,48 @@
           <w:u w:val="single"/>
         </w:rPr>
       </w:pPr>
-      <w:r>
-        <w:rPr>
-          <w:b/>
-          <w:u w:val="single"/>
-        </w:rPr>
-        <w:t>Debugging screen shot</w:t>
-      </w:r>
+      <w:proofErr w:type="spellStart"/>
+      <w:r>
+        <w:rPr>
+          <w:b/>
+          <w:u w:val="single"/>
+        </w:rPr>
+        <w:lastRenderedPageBreak/>
+        <w:t>Makefiles</w:t>
+      </w:r>
+      <w:proofErr w:type="spellEnd"/>
+      <w:r>
+        <w:rPr>
+          <w:b/>
+          <w:u w:val="single"/>
+        </w:rPr>
+        <w:t xml:space="preserve"> for </w:t>
+      </w:r>
+      <w:proofErr w:type="spellStart"/>
+      <w:r>
+        <w:rPr>
+          <w:b/>
+          <w:u w:val="single"/>
+        </w:rPr>
+        <w:t>mysh</w:t>
+      </w:r>
+      <w:proofErr w:type="spellEnd"/>
+      <w:r>
+        <w:rPr>
+          <w:b/>
+          <w:u w:val="single"/>
+        </w:rPr>
+        <w:t xml:space="preserve"> and </w:t>
+      </w:r>
+      <w:proofErr w:type="spellStart"/>
+      <w:r>
+        <w:rPr>
+          <w:b/>
+          <w:u w:val="single"/>
+        </w:rPr>
+        <w:t>mypwd</w:t>
+      </w:r>
+      <w:proofErr w:type="spellEnd"/>
     </w:p>
     <w:p>
       <w:pPr>
@@ -770,18 +696,12 @@
           <w:u w:val="single"/>
         </w:rPr>
       </w:pPr>
-      <w:r>
-        <w:rPr>
-          <w:u w:val="single"/>
-        </w:rPr>
-        <w:t xml:space="preserve">Verifying variable assignment in </w:t>
-      </w:r>
-      <w:proofErr w:type="spellStart"/>
-      <w:r>
-        <w:rPr>
-          <w:u w:val="single"/>
-        </w:rPr>
-        <w:t>mysh</w:t>
+      <w:proofErr w:type="spellStart"/>
+      <w:r>
+        <w:rPr>
+          <w:u w:val="single"/>
+        </w:rPr>
+        <w:t>Makefile_mysh</w:t>
       </w:r>
       <w:proofErr w:type="spellEnd"/>
     </w:p>
@@ -789,17 +709,404 @@
       <w:pPr>
         <w:pStyle w:val="ListParagraph"/>
         <w:ind w:left="360"/>
-        <w:rPr>
-          <w:b/>
-        </w:rPr>
-      </w:pPr>
-      <w:bookmarkStart w:id="0" w:name="_GoBack"/>
+      </w:pPr>
+      <w:r>
+        <w:t xml:space="preserve">exe: </w:t>
+      </w:r>
+      <w:proofErr w:type="spellStart"/>
+      <w:proofErr w:type="gramStart"/>
+      <w:r>
+        <w:t>mysh.o</w:t>
+      </w:r>
+      <w:proofErr w:type="spellEnd"/>
+      <w:proofErr w:type="gramEnd"/>
+    </w:p>
+    <w:p>
+      <w:pPr>
+        <w:pStyle w:val="ListParagraph"/>
+        <w:ind w:left="360"/>
+      </w:pPr>
+      <w:r>
+        <w:tab/>
+      </w:r>
+      <w:proofErr w:type="spellStart"/>
+      <w:r>
+        <w:t>gcc</w:t>
+      </w:r>
+      <w:proofErr w:type="spellEnd"/>
+      <w:r>
+        <w:t xml:space="preserve"> -o </w:t>
+      </w:r>
+      <w:proofErr w:type="spellStart"/>
+      <w:r>
+        <w:t>mysh</w:t>
+      </w:r>
+      <w:proofErr w:type="spellEnd"/>
+      <w:r>
+        <w:t xml:space="preserve"> </w:t>
+      </w:r>
+      <w:proofErr w:type="spellStart"/>
+      <w:proofErr w:type="gramStart"/>
+      <w:r>
+        <w:t>mysh.o</w:t>
+      </w:r>
+      <w:proofErr w:type="spellEnd"/>
+      <w:proofErr w:type="gramEnd"/>
+    </w:p>
+    <w:p>
+      <w:pPr>
+        <w:pStyle w:val="ListParagraph"/>
+        <w:ind w:left="360"/>
+      </w:pPr>
+      <w:proofErr w:type="spellStart"/>
+      <w:proofErr w:type="gramStart"/>
+      <w:r>
+        <w:t>mysh.o</w:t>
+      </w:r>
+      <w:proofErr w:type="spellEnd"/>
+      <w:proofErr w:type="gramEnd"/>
+      <w:r>
+        <w:t xml:space="preserve">: </w:t>
+      </w:r>
+      <w:proofErr w:type="spellStart"/>
+      <w:r>
+        <w:t>mysh.c</w:t>
+      </w:r>
+      <w:proofErr w:type="spellEnd"/>
+    </w:p>
+    <w:p>
+      <w:pPr>
+        <w:pStyle w:val="ListParagraph"/>
+        <w:ind w:left="360"/>
+      </w:pPr>
+      <w:r>
+        <w:tab/>
+      </w:r>
+      <w:proofErr w:type="spellStart"/>
+      <w:r>
+        <w:t>gcc</w:t>
+      </w:r>
+      <w:proofErr w:type="spellEnd"/>
+      <w:r>
+        <w:t xml:space="preserve"> -g -c </w:t>
+      </w:r>
+      <w:proofErr w:type="spellStart"/>
+      <w:r>
+        <w:t>mysh.c</w:t>
+      </w:r>
+      <w:proofErr w:type="spellEnd"/>
+    </w:p>
+    <w:p>
+      <w:pPr>
+        <w:pStyle w:val="ListParagraph"/>
+        <w:ind w:left="360"/>
+      </w:pPr>
+      <w:proofErr w:type="gramStart"/>
+      <w:r>
+        <w:t>.PHONY</w:t>
+      </w:r>
+      <w:proofErr w:type="gramEnd"/>
+      <w:r>
+        <w:t>: clean</w:t>
+      </w:r>
+    </w:p>
+    <w:p>
+      <w:pPr>
+        <w:pStyle w:val="ListParagraph"/>
+        <w:ind w:left="360"/>
+      </w:pPr>
+      <w:r>
+        <w:t>clean:</w:t>
+      </w:r>
+    </w:p>
+    <w:p>
+      <w:pPr>
+        <w:pStyle w:val="ListParagraph"/>
+        <w:ind w:left="360"/>
+      </w:pPr>
+      <w:r>
+        <w:tab/>
+      </w:r>
+      <w:proofErr w:type="spellStart"/>
+      <w:r>
+        <w:t>rm</w:t>
+      </w:r>
+      <w:proofErr w:type="spellEnd"/>
+      <w:r>
+        <w:t xml:space="preserve"> -f </w:t>
+      </w:r>
+      <w:proofErr w:type="spellStart"/>
+      <w:r>
+        <w:t>mysh</w:t>
+      </w:r>
+      <w:proofErr w:type="spellEnd"/>
+    </w:p>
+    <w:p>
+      <w:pPr>
+        <w:pStyle w:val="ListParagraph"/>
+        <w:ind w:left="360"/>
+      </w:pPr>
+      <w:r>
+        <w:tab/>
+      </w:r>
+      <w:proofErr w:type="spellStart"/>
+      <w:r>
+        <w:t>rm</w:t>
+      </w:r>
+      <w:proofErr w:type="spellEnd"/>
+      <w:r>
+        <w:t xml:space="preserve"> -f </w:t>
+      </w:r>
+      <w:proofErr w:type="spellStart"/>
+      <w:proofErr w:type="gramStart"/>
+      <w:r>
+        <w:t>mysh.o</w:t>
+      </w:r>
+      <w:proofErr w:type="spellEnd"/>
+      <w:proofErr w:type="gramEnd"/>
+    </w:p>
+    <w:p>
+      <w:pPr>
+        <w:pStyle w:val="ListParagraph"/>
+        <w:ind w:left="360"/>
+      </w:pPr>
+    </w:p>
+    <w:p>
+      <w:pPr>
+        <w:pStyle w:val="ListParagraph"/>
+        <w:ind w:left="360"/>
+      </w:pPr>
+      <w:proofErr w:type="spellStart"/>
+      <w:r>
+        <w:rPr>
+          <w:u w:val="single"/>
+        </w:rPr>
+        <w:t>Makefile_mypwd</w:t>
+      </w:r>
+      <w:proofErr w:type="spellEnd"/>
+    </w:p>
+    <w:p>
+      <w:pPr>
+        <w:pStyle w:val="ListParagraph"/>
+        <w:ind w:left="360"/>
+      </w:pPr>
+      <w:r>
+        <w:t xml:space="preserve">exe: </w:t>
+      </w:r>
+      <w:proofErr w:type="spellStart"/>
+      <w:proofErr w:type="gramStart"/>
+      <w:r>
+        <w:t>mypwd.o</w:t>
+      </w:r>
+      <w:proofErr w:type="spellEnd"/>
+      <w:proofErr w:type="gramEnd"/>
+    </w:p>
+    <w:p>
+      <w:pPr>
+        <w:pStyle w:val="ListParagraph"/>
+        <w:ind w:left="360"/>
+      </w:pPr>
+      <w:r>
+        <w:tab/>
+      </w:r>
+      <w:proofErr w:type="spellStart"/>
+      <w:r>
+        <w:t>gcc</w:t>
+      </w:r>
+      <w:proofErr w:type="spellEnd"/>
+      <w:r>
+        <w:t xml:space="preserve"> -o </w:t>
+      </w:r>
+      <w:proofErr w:type="spellStart"/>
+      <w:r>
+        <w:t>mypwd</w:t>
+      </w:r>
+      <w:proofErr w:type="spellEnd"/>
+      <w:r>
+        <w:t xml:space="preserve"> </w:t>
+      </w:r>
+      <w:proofErr w:type="spellStart"/>
+      <w:proofErr w:type="gramStart"/>
+      <w:r>
+        <w:t>mypwd.o</w:t>
+      </w:r>
+      <w:proofErr w:type="spellEnd"/>
+      <w:proofErr w:type="gramEnd"/>
+    </w:p>
+    <w:p>
+      <w:pPr>
+        <w:pStyle w:val="ListParagraph"/>
+        <w:ind w:left="360"/>
+      </w:pPr>
+      <w:proofErr w:type="spellStart"/>
+      <w:proofErr w:type="gramStart"/>
+      <w:r>
+        <w:t>mypwd.o</w:t>
+      </w:r>
+      <w:proofErr w:type="spellEnd"/>
+      <w:proofErr w:type="gramEnd"/>
+      <w:r>
+        <w:t xml:space="preserve">: </w:t>
+      </w:r>
+      <w:proofErr w:type="spellStart"/>
+      <w:r>
+        <w:t>mypwd.c</w:t>
+      </w:r>
+      <w:proofErr w:type="spellEnd"/>
+    </w:p>
+    <w:p>
+      <w:pPr>
+        <w:pStyle w:val="ListParagraph"/>
+        <w:ind w:left="360"/>
+      </w:pPr>
+      <w:r>
+        <w:tab/>
+      </w:r>
+      <w:proofErr w:type="spellStart"/>
+      <w:r>
+        <w:t>gcc</w:t>
+      </w:r>
+      <w:proofErr w:type="spellEnd"/>
+      <w:r>
+        <w:t xml:space="preserve"> -g -c </w:t>
+      </w:r>
+      <w:proofErr w:type="spellStart"/>
+      <w:r>
+        <w:t>mypwd.c</w:t>
+      </w:r>
+      <w:proofErr w:type="spellEnd"/>
+    </w:p>
+    <w:p>
+      <w:pPr>
+        <w:pStyle w:val="ListParagraph"/>
+        <w:ind w:left="360"/>
+      </w:pPr>
+      <w:proofErr w:type="gramStart"/>
+      <w:r>
+        <w:t>.PHONY</w:t>
+      </w:r>
+      <w:proofErr w:type="gramEnd"/>
+      <w:r>
+        <w:t>: clean</w:t>
+      </w:r>
+    </w:p>
+    <w:p>
+      <w:pPr>
+        <w:pStyle w:val="ListParagraph"/>
+        <w:ind w:left="360"/>
+      </w:pPr>
+      <w:r>
+        <w:t>clean:</w:t>
+      </w:r>
+    </w:p>
+    <w:p>
+      <w:pPr>
+        <w:pStyle w:val="ListParagraph"/>
+        <w:ind w:left="360"/>
+      </w:pPr>
+      <w:r>
+        <w:tab/>
+      </w:r>
+      <w:proofErr w:type="spellStart"/>
+      <w:r>
+        <w:t>rm</w:t>
+      </w:r>
+      <w:proofErr w:type="spellEnd"/>
+      <w:r>
+        <w:t xml:space="preserve"> -f </w:t>
+      </w:r>
+      <w:proofErr w:type="spellStart"/>
+      <w:r>
+        <w:t>mypwd</w:t>
+      </w:r>
+      <w:proofErr w:type="spellEnd"/>
+    </w:p>
+    <w:p>
+      <w:pPr>
+        <w:pStyle w:val="ListParagraph"/>
+        <w:ind w:left="360"/>
+      </w:pPr>
+      <w:r>
+        <w:tab/>
+      </w:r>
+      <w:proofErr w:type="spellStart"/>
+      <w:r>
+        <w:t>rm</w:t>
+      </w:r>
+      <w:proofErr w:type="spellEnd"/>
+      <w:r>
+        <w:t xml:space="preserve"> -f </w:t>
+      </w:r>
+      <w:proofErr w:type="spellStart"/>
+      <w:proofErr w:type="gramStart"/>
+      <w:r>
+        <w:t>mypwd.o</w:t>
+      </w:r>
+      <w:proofErr w:type="spellEnd"/>
+      <w:proofErr w:type="gramEnd"/>
+    </w:p>
+    <w:p>
+      <w:pPr>
+        <w:pStyle w:val="ListParagraph"/>
+        <w:ind w:left="360"/>
+      </w:pPr>
+    </w:p>
+    <w:p>
+      <w:pPr>
+        <w:pStyle w:val="ListParagraph"/>
+        <w:numPr>
+          <w:ilvl w:val="0"/>
+          <w:numId w:val="1"/>
+        </w:numPr>
+        <w:rPr>
+          <w:b/>
+          <w:u w:val="single"/>
+        </w:rPr>
+      </w:pPr>
+      <w:r>
+        <w:rPr>
+          <w:b/>
+          <w:u w:val="single"/>
+        </w:rPr>
+        <w:t>Debugging screen shot</w:t>
+      </w:r>
+    </w:p>
+    <w:p>
+      <w:pPr>
+        <w:pStyle w:val="ListParagraph"/>
+        <w:ind w:left="360"/>
+        <w:rPr>
+          <w:u w:val="single"/>
+        </w:rPr>
+      </w:pPr>
+      <w:r>
+        <w:rPr>
+          <w:u w:val="single"/>
+        </w:rPr>
+        <w:t xml:space="preserve">Verifying variable assignment in </w:t>
+      </w:r>
+      <w:proofErr w:type="spellStart"/>
+      <w:r>
+        <w:rPr>
+          <w:u w:val="single"/>
+        </w:rPr>
+        <w:t>mysh</w:t>
+      </w:r>
+      <w:proofErr w:type="spellEnd"/>
+    </w:p>
+    <w:p>
+      <w:pPr>
+        <w:pStyle w:val="ListParagraph"/>
+        <w:ind w:left="360"/>
+        <w:rPr>
+          <w:b/>
+        </w:rPr>
+      </w:pPr>
       <w:r>
         <w:rPr>
           <w:b/>
           <w:noProof/>
         </w:rPr>
-        <w:lastRenderedPageBreak/>
         <w:drawing>
           <wp:inline distT="0" distB="0" distL="0" distR="0" wp14:anchorId="720FD37A" wp14:editId="37D85C37">
             <wp:extent cx="5486400" cy="2931795"/>
@@ -816,7 +1123,7 @@
                     <pic:cNvPicPr/>
                   </pic:nvPicPr>
                   <pic:blipFill>
-                    <a:blip r:embed="rId5"/>
+                    <a:blip r:embed="rId10"/>
                     <a:stretch>
                       <a:fillRect/>
                     </a:stretch>
@@ -836,7 +1143,6 @@
           </wp:inline>
         </w:drawing>
       </w:r>
-      <w:bookmarkEnd w:id="0"/>
     </w:p>
     <w:p>
       <w:pPr>
@@ -1108,11 +1414,7 @@
       </w:r>
       <w:proofErr w:type="gramEnd"/>
       <w:r>
-        <w:t xml:space="preserve">1]" to remove the "&lt;" character and open </w:t>
-      </w:r>
-      <w:r>
-        <w:lastRenderedPageBreak/>
-        <w:t xml:space="preserve">res[1] as a read only </w:t>
+        <w:t xml:space="preserve">1]" to remove the "&lt;" character and open res[1] as a read only </w:t>
       </w:r>
       <w:proofErr w:type="spellStart"/>
       <w:r>
@@ -1434,7 +1736,7 @@
                     </pic:cNvPicPr>
                   </pic:nvPicPr>
                   <pic:blipFill>
-                    <a:blip r:embed="rId6">
+                    <a:blip r:embed="rId11">
                       <a:extLst>
                         <a:ext uri="{28A0092B-C50C-407E-A947-70E740481C1C}">
                           <a14:useLocalDpi xmlns:a14="http://schemas.microsoft.com/office/drawing/2010/main" val="0"/>
@@ -1543,7 +1845,6 @@
           <w:noProof/>
           <w:u w:val="single"/>
         </w:rPr>
-        <w:lastRenderedPageBreak/>
         <w:drawing>
           <wp:inline distT="0" distB="0" distL="0" distR="0" wp14:anchorId="1B98B531" wp14:editId="4C6BDEA2">
             <wp:extent cx="5486400" cy="3517308"/>
@@ -1562,7 +1863,7 @@
                     </pic:cNvPicPr>
                   </pic:nvPicPr>
                   <pic:blipFill>
-                    <a:blip r:embed="rId7">
+                    <a:blip r:embed="rId12">
                       <a:extLst>
                         <a:ext uri="{28A0092B-C50C-407E-A947-70E740481C1C}">
                           <a14:useLocalDpi xmlns:a14="http://schemas.microsoft.com/office/drawing/2010/main" val="0"/>
@@ -1721,7 +2022,7 @@
                     </pic:cNvPicPr>
                   </pic:nvPicPr>
                   <pic:blipFill>
-                    <a:blip r:embed="rId8">
+                    <a:blip r:embed="rId13">
                       <a:extLst>
                         <a:ext uri="{28A0092B-C50C-407E-A947-70E740481C1C}">
                           <a14:useLocalDpi xmlns:a14="http://schemas.microsoft.com/office/drawing/2010/main" val="0"/>
@@ -1769,6 +2070,7 @@
         </w:rPr>
       </w:pPr>
       <w:r>
+        <w:lastRenderedPageBreak/>
         <w:t xml:space="preserve">7) </w:t>
       </w:r>
       <w:proofErr w:type="spellStart"/>
@@ -1820,7 +2122,7 @@
                     </pic:cNvPicPr>
                   </pic:nvPicPr>
                   <pic:blipFill>
-                    <a:blip r:embed="rId9">
+                    <a:blip r:embed="rId14">
                       <a:extLst>
                         <a:ext uri="{28A0092B-C50C-407E-A947-70E740481C1C}">
                           <a14:useLocalDpi xmlns:a14="http://schemas.microsoft.com/office/drawing/2010/main" val="0"/>
@@ -2245,9 +2547,6 @@
     <w:lsdException w:name="Book Title" w:uiPriority="33" w:qFormat="1"/>
     <w:lsdException w:name="Bibliography" w:semiHidden="1" w:uiPriority="37" w:unhideWhenUsed="1"/>
     <w:lsdException w:name="TOC Heading" w:semiHidden="1" w:uiPriority="39" w:unhideWhenUsed="1" w:qFormat="1"/>
-    <w:lsdException w:name="Grid Table 1 Light" w:semiHidden="1" w:unhideWhenUsed="1"/>
-    <w:lsdException w:name="Grid Table 2" w:semiHidden="1" w:unhideWhenUsed="1"/>
-    <w:lsdException w:name="Grid Table 3" w:semiHidden="1" w:unhideWhenUsed="1"/>
     <w:lsdException w:name="Grid Table 4" w:uiPriority="49"/>
     <w:lsdException w:name="Grid Table 5 Dark" w:uiPriority="50"/>
     <w:lsdException w:name="Grid Table 6 Colorful" w:uiPriority="51"/>

</xml_diff>

<commit_message>
added myls -l screenshot
</commit_message>
<xml_diff>
--- a/project2-report.docx
+++ b/project2-report.docx
@@ -576,7 +576,6 @@
           </wp:inline>
         </w:drawing>
       </w:r>
-      <w:bookmarkStart w:id="0" w:name="_GoBack"/>
       <w:r>
         <w:rPr>
           <w:b/>
@@ -631,7 +630,6 @@
           </wp:inline>
         </w:drawing>
       </w:r>
-      <w:bookmarkEnd w:id="0"/>
     </w:p>
     <w:p>
       <w:pPr>
@@ -1278,11 +1276,11 @@
       <w:r>
         <w:t xml:space="preserve">First, the shell will create variables that hold the strings </w:t>
       </w:r>
-      <w:bookmarkStart w:id="1" w:name="_Hlk480848171"/>
+      <w:bookmarkStart w:id="0" w:name="_Hlk480848171"/>
       <w:r>
         <w:t xml:space="preserve">"my", "&gt;", "&lt;", "|", and </w:t>
       </w:r>
-      <w:bookmarkEnd w:id="1"/>
+      <w:bookmarkEnd w:id="0"/>
       <w:proofErr w:type="gramStart"/>
       <w:r>
         <w:t>"./</w:t>
@@ -1686,6 +1684,49 @@
           <w:u w:val="single"/>
         </w:rPr>
       </w:pPr>
+      <w:r>
+        <w:rPr>
+          <w:b/>
+          <w:noProof/>
+          <w:u w:val="single"/>
+        </w:rPr>
+        <w:lastRenderedPageBreak/>
+        <w:drawing>
+          <wp:inline distT="0" distB="0" distL="0" distR="0" wp14:anchorId="6E7649D0" wp14:editId="018E08EB">
+            <wp:extent cx="5486400" cy="2498090"/>
+            <wp:effectExtent l="0" t="0" r="0" b="0"/>
+            <wp:docPr id="13" name="Picture 13"/>
+            <wp:cNvGraphicFramePr>
+              <a:graphicFrameLocks xmlns:a="http://schemas.openxmlformats.org/drawingml/2006/main" noChangeAspect="1"/>
+            </wp:cNvGraphicFramePr>
+            <a:graphic xmlns:a="http://schemas.openxmlformats.org/drawingml/2006/main">
+              <a:graphicData uri="http://schemas.openxmlformats.org/drawingml/2006/picture">
+                <pic:pic xmlns:pic="http://schemas.openxmlformats.org/drawingml/2006/picture">
+                  <pic:nvPicPr>
+                    <pic:cNvPr id="13" name="myls -l.png"/>
+                    <pic:cNvPicPr/>
+                  </pic:nvPicPr>
+                  <pic:blipFill>
+                    <a:blip r:embed="rId11"/>
+                    <a:stretch>
+                      <a:fillRect/>
+                    </a:stretch>
+                  </pic:blipFill>
+                  <pic:spPr>
+                    <a:xfrm>
+                      <a:off x="0" y="0"/>
+                      <a:ext cx="5486400" cy="2498090"/>
+                    </a:xfrm>
+                    <a:prstGeom prst="rect">
+                      <a:avLst/>
+                    </a:prstGeom>
+                  </pic:spPr>
+                </pic:pic>
+              </a:graphicData>
+            </a:graphic>
+          </wp:inline>
+        </w:drawing>
+      </w:r>
     </w:p>
     <w:p>
       <w:pPr>
@@ -1714,6 +1755,7 @@
       </w:pPr>
     </w:p>
     <w:p>
+      <w:bookmarkStart w:id="1" w:name="_GoBack"/>
       <w:r>
         <w:rPr>
           <w:noProof/>
@@ -1736,7 +1778,7 @@
                     </pic:cNvPicPr>
                   </pic:nvPicPr>
                   <pic:blipFill>
-                    <a:blip r:embed="rId11">
+                    <a:blip r:embed="rId12">
                       <a:extLst>
                         <a:ext uri="{28A0092B-C50C-407E-A947-70E740481C1C}">
                           <a14:useLocalDpi xmlns:a14="http://schemas.microsoft.com/office/drawing/2010/main" val="0"/>
@@ -1767,6 +1809,7 @@
           </wp:inline>
         </w:drawing>
       </w:r>
+      <w:bookmarkEnd w:id="1"/>
     </w:p>
     <w:p/>
     <w:p/>
@@ -1845,6 +1888,7 @@
           <w:noProof/>
           <w:u w:val="single"/>
         </w:rPr>
+        <w:lastRenderedPageBreak/>
         <w:drawing>
           <wp:inline distT="0" distB="0" distL="0" distR="0" wp14:anchorId="1B98B531" wp14:editId="4C6BDEA2">
             <wp:extent cx="5486400" cy="3517308"/>
@@ -1863,7 +1907,7 @@
                     </pic:cNvPicPr>
                   </pic:nvPicPr>
                   <pic:blipFill>
-                    <a:blip r:embed="rId12">
+                    <a:blip r:embed="rId13">
                       <a:extLst>
                         <a:ext uri="{28A0092B-C50C-407E-A947-70E740481C1C}">
                           <a14:useLocalDpi xmlns:a14="http://schemas.microsoft.com/office/drawing/2010/main" val="0"/>
@@ -2022,7 +2066,7 @@
                     </pic:cNvPicPr>
                   </pic:nvPicPr>
                   <pic:blipFill>
-                    <a:blip r:embed="rId13">
+                    <a:blip r:embed="rId14">
                       <a:extLst>
                         <a:ext uri="{28A0092B-C50C-407E-A947-70E740481C1C}">
                           <a14:useLocalDpi xmlns:a14="http://schemas.microsoft.com/office/drawing/2010/main" val="0"/>
@@ -2070,7 +2114,6 @@
         </w:rPr>
       </w:pPr>
       <w:r>
-        <w:lastRenderedPageBreak/>
         <w:t xml:space="preserve">7) </w:t>
       </w:r>
       <w:proofErr w:type="spellStart"/>
@@ -2122,7 +2165,7 @@
                     </pic:cNvPicPr>
                   </pic:nvPicPr>
                   <pic:blipFill>
-                    <a:blip r:embed="rId14">
+                    <a:blip r:embed="rId15">
                       <a:extLst>
                         <a:ext uri="{28A0092B-C50C-407E-A947-70E740481C1C}">
                           <a14:useLocalDpi xmlns:a14="http://schemas.microsoft.com/office/drawing/2010/main" val="0"/>

</xml_diff>

<commit_message>
section 3 part 1 and 2 done, need part 3
</commit_message>
<xml_diff>
--- a/project2-report.docx
+++ b/project2-report.docx
@@ -1,14 +1,12 @@
 
 <file path=word/document.xml><?xml version="1.0" encoding="utf-8"?>
-<w:document xmlns:wpc="http://schemas.microsoft.com/office/word/2010/wordprocessingCanvas" xmlns:cx="http://schemas.microsoft.com/office/drawing/2014/chartex" xmlns:cx1="http://schemas.microsoft.com/office/drawing/2015/9/8/chartex" xmlns:cx2="http://schemas.microsoft.com/office/drawing/2015/10/21/chartex" xmlns:cx3="http://schemas.microsoft.com/office/drawing/2016/5/9/chartex" xmlns:cx4="http://schemas.microsoft.com/office/drawing/2016/5/10/chartex" xmlns:cx5="http://schemas.microsoft.com/office/drawing/2016/5/11/chartex" xmlns:cx6="http://schemas.microsoft.com/office/drawing/2016/5/12/chartex" xmlns:cx7="http://schemas.microsoft.com/office/drawing/2016/5/13/chartex" xmlns:cx8="http://schemas.microsoft.com/office/drawing/2016/5/14/chartex" xmlns:mc="http://schemas.openxmlformats.org/markup-compatibility/2006" xmlns:o="urn:schemas-microsoft-com:office:office" xmlns:r="http://schemas.openxmlformats.org/officeDocument/2006/relationships" xmlns:m="http://schemas.openxmlformats.org/officeDocument/2006/math" xmlns:v="urn:schemas-microsoft-com:vml" xmlns:wp14="http://schemas.microsoft.com/office/word/2010/wordprocessingDrawing" xmlns:wp="http://schemas.openxmlformats.org/drawingml/2006/wordprocessingDrawing" xmlns:w10="urn:schemas-microsoft-com:office:word" xmlns:w="http://schemas.openxmlformats.org/wordprocessingml/2006/main" xmlns:w14="http://schemas.microsoft.com/office/word/2010/wordml" xmlns:w15="http://schemas.microsoft.com/office/word/2012/wordml" xmlns:w16se="http://schemas.microsoft.com/office/word/2015/wordml/symex" xmlns:wpg="http://schemas.microsoft.com/office/word/2010/wordprocessingGroup" xmlns:wpi="http://schemas.microsoft.com/office/word/2010/wordprocessingInk" xmlns:wne="http://schemas.microsoft.com/office/word/2006/wordml" xmlns:wps="http://schemas.microsoft.com/office/word/2010/wordprocessingShape" mc:Ignorable="w14 w15 w16se wp14">
+<w:document xmlns:wpc="http://schemas.microsoft.com/office/word/2010/wordprocessingCanvas" xmlns:cx="http://schemas.microsoft.com/office/drawing/2014/chartex" xmlns:cx1="http://schemas.microsoft.com/office/drawing/2015/9/8/chartex" xmlns:cx2="http://schemas.microsoft.com/office/drawing/2015/10/21/chartex" xmlns:cx3="http://schemas.microsoft.com/office/drawing/2016/5/9/chartex" xmlns:cx4="http://schemas.microsoft.com/office/drawing/2016/5/10/chartex" xmlns:cx5="http://schemas.microsoft.com/office/drawing/2016/5/11/chartex" xmlns:mc="http://schemas.openxmlformats.org/markup-compatibility/2006" xmlns:o="urn:schemas-microsoft-com:office:office" xmlns:r="http://schemas.openxmlformats.org/officeDocument/2006/relationships" xmlns:m="http://schemas.openxmlformats.org/officeDocument/2006/math" xmlns:v="urn:schemas-microsoft-com:vml" xmlns:wp14="http://schemas.microsoft.com/office/word/2010/wordprocessingDrawing" xmlns:wp="http://schemas.openxmlformats.org/drawingml/2006/wordprocessingDrawing" xmlns:w10="urn:schemas-microsoft-com:office:word" xmlns:w="http://schemas.openxmlformats.org/wordprocessingml/2006/main" xmlns:w14="http://schemas.microsoft.com/office/word/2010/wordml" xmlns:w15="http://schemas.microsoft.com/office/word/2012/wordml" xmlns:w16se="http://schemas.microsoft.com/office/word/2015/wordml/symex" xmlns:wpg="http://schemas.microsoft.com/office/word/2010/wordprocessingGroup" xmlns:wpi="http://schemas.microsoft.com/office/word/2010/wordprocessingInk" xmlns:wne="http://schemas.microsoft.com/office/word/2006/wordml" xmlns:wps="http://schemas.microsoft.com/office/word/2010/wordprocessingShape" mc:Ignorable="w14 w15 w16se wp14">
   <w:background w:color="FFFFFF"/>
   <w:body>
     <w:p>
       <w:pPr>
         <w:jc w:val="center"/>
       </w:pPr>
-      <w:bookmarkStart w:id="0" w:name="_GoBack"/>
-      <w:bookmarkEnd w:id="0"/>
     </w:p>
     <w:p>
       <w:pPr>
@@ -141,13 +139,8 @@
         <w:jc w:val="center"/>
       </w:pPr>
       <w:r>
-        <w:t xml:space="preserve">Jason </w:t>
-      </w:r>
-      <w:proofErr w:type="spellStart"/>
-      <w:r>
-        <w:t>Flinn</w:t>
-      </w:r>
-      <w:proofErr w:type="spellEnd"/>
+        <w:t>Jason Flinn</w:t>
+      </w:r>
     </w:p>
     <w:p>
       <w:pPr>
@@ -228,15 +221,7 @@
       </w:r>
       <w:proofErr w:type="spellEnd"/>
       <w:r>
-        <w:t xml:space="preserve"> and wrote section I of the report.  Jason </w:t>
-      </w:r>
-      <w:proofErr w:type="spellStart"/>
-      <w:r>
-        <w:t>Flinn</w:t>
-      </w:r>
-      <w:proofErr w:type="spellEnd"/>
-      <w:r>
-        <w:t xml:space="preserve"> coded </w:t>
+        <w:t xml:space="preserve"> and wrote section I of the report.  Jason Flinn coded </w:t>
       </w:r>
       <w:proofErr w:type="spellStart"/>
       <w:r>
@@ -714,10 +699,12 @@
         <w:t xml:space="preserve">exe: </w:t>
       </w:r>
       <w:proofErr w:type="spellStart"/>
+      <w:proofErr w:type="gramStart"/>
       <w:r>
         <w:t>mysh.o</w:t>
       </w:r>
       <w:proofErr w:type="spellEnd"/>
+      <w:proofErr w:type="gramEnd"/>
     </w:p>
     <w:p>
       <w:pPr>
@@ -744,10 +731,12 @@
         <w:t xml:space="preserve"> </w:t>
       </w:r>
       <w:proofErr w:type="spellStart"/>
+      <w:proofErr w:type="gramStart"/>
       <w:r>
         <w:t>mysh.o</w:t>
       </w:r>
       <w:proofErr w:type="spellEnd"/>
+      <w:proofErr w:type="gramEnd"/>
     </w:p>
     <w:p>
       <w:pPr>
@@ -755,10 +744,12 @@
         <w:ind w:left="360"/>
       </w:pPr>
       <w:proofErr w:type="spellStart"/>
+      <w:proofErr w:type="gramStart"/>
       <w:r>
         <w:t>mysh.o</w:t>
       </w:r>
       <w:proofErr w:type="spellEnd"/>
+      <w:proofErr w:type="gramEnd"/>
       <w:r>
         <w:t xml:space="preserve">: </w:t>
       </w:r>
@@ -795,8 +786,13 @@
         <w:pStyle w:val="ListParagraph"/>
         <w:ind w:left="360"/>
       </w:pPr>
-      <w:r>
-        <w:t>.PHONY: clean</w:t>
+      <w:proofErr w:type="gramStart"/>
+      <w:r>
+        <w:t>.PHONY</w:t>
+      </w:r>
+      <w:proofErr w:type="gramEnd"/>
+      <w:r>
+        <w:t>: clean</w:t>
       </w:r>
     </w:p>
     <w:p>
@@ -847,10 +843,12 @@
         <w:t xml:space="preserve"> -f </w:t>
       </w:r>
       <w:proofErr w:type="spellStart"/>
+      <w:proofErr w:type="gramStart"/>
       <w:r>
         <w:t>mysh.o</w:t>
       </w:r>
       <w:proofErr w:type="spellEnd"/>
+      <w:proofErr w:type="gramEnd"/>
     </w:p>
     <w:p>
       <w:pPr>
@@ -881,10 +879,12 @@
         <w:t xml:space="preserve">exe: </w:t>
       </w:r>
       <w:proofErr w:type="spellStart"/>
+      <w:proofErr w:type="gramStart"/>
       <w:r>
         <w:t>mypwd.o</w:t>
       </w:r>
       <w:proofErr w:type="spellEnd"/>
+      <w:proofErr w:type="gramEnd"/>
     </w:p>
     <w:p>
       <w:pPr>
@@ -911,10 +911,12 @@
         <w:t xml:space="preserve"> </w:t>
       </w:r>
       <w:proofErr w:type="spellStart"/>
+      <w:proofErr w:type="gramStart"/>
       <w:r>
         <w:t>mypwd.o</w:t>
       </w:r>
       <w:proofErr w:type="spellEnd"/>
+      <w:proofErr w:type="gramEnd"/>
     </w:p>
     <w:p>
       <w:pPr>
@@ -922,10 +924,12 @@
         <w:ind w:left="360"/>
       </w:pPr>
       <w:proofErr w:type="spellStart"/>
+      <w:proofErr w:type="gramStart"/>
       <w:r>
         <w:t>mypwd.o</w:t>
       </w:r>
       <w:proofErr w:type="spellEnd"/>
+      <w:proofErr w:type="gramEnd"/>
       <w:r>
         <w:t xml:space="preserve">: </w:t>
       </w:r>
@@ -962,8 +966,13 @@
         <w:pStyle w:val="ListParagraph"/>
         <w:ind w:left="360"/>
       </w:pPr>
-      <w:r>
-        <w:t>.PHONY: clean</w:t>
+      <w:proofErr w:type="gramStart"/>
+      <w:r>
+        <w:t>.PHONY</w:t>
+      </w:r>
+      <w:proofErr w:type="gramEnd"/>
+      <w:r>
+        <w:t>: clean</w:t>
       </w:r>
     </w:p>
     <w:p>
@@ -1014,10 +1023,12 @@
         <w:t xml:space="preserve"> -f </w:t>
       </w:r>
       <w:proofErr w:type="spellStart"/>
+      <w:proofErr w:type="gramStart"/>
       <w:r>
         <w:t>mypwd.o</w:t>
       </w:r>
       <w:proofErr w:type="spellEnd"/>
+      <w:proofErr w:type="gramEnd"/>
     </w:p>
     <w:p>
       <w:pPr>
@@ -1143,14 +1154,620 @@
     </w:p>
     <w:p>
       <w:pPr>
+        <w:rPr>
+          <w:b/>
+          <w:u w:val="single"/>
+        </w:rPr>
+      </w:pPr>
+    </w:p>
+    <w:p>
+      <w:pPr>
+        <w:pStyle w:val="ListParagraph"/>
+        <w:numPr>
+          <w:ilvl w:val="0"/>
+          <w:numId w:val="3"/>
+        </w:numPr>
+        <w:rPr>
+          <w:u w:val="single"/>
+        </w:rPr>
+      </w:pPr>
+      <w:r>
+        <w:rPr>
+          <w:b/>
+          <w:u w:val="single"/>
+        </w:rPr>
+        <w:t xml:space="preserve">Description of </w:t>
+      </w:r>
+      <w:proofErr w:type="spellStart"/>
+      <w:r>
+        <w:rPr>
+          <w:b/>
+          <w:u w:val="single"/>
+        </w:rPr>
+        <w:t>mycat</w:t>
+      </w:r>
+      <w:proofErr w:type="spellEnd"/>
+      <w:r>
+        <w:rPr>
+          <w:b/>
+          <w:u w:val="single"/>
+        </w:rPr>
+        <w:t xml:space="preserve">, </w:t>
+      </w:r>
+      <w:proofErr w:type="spellStart"/>
+      <w:r>
+        <w:rPr>
+          <w:b/>
+          <w:u w:val="single"/>
+        </w:rPr>
+        <w:t>mycp</w:t>
+      </w:r>
+      <w:proofErr w:type="spellEnd"/>
+      <w:r>
+        <w:rPr>
+          <w:b/>
+          <w:u w:val="single"/>
+        </w:rPr>
+        <w:t xml:space="preserve"> and </w:t>
+      </w:r>
+      <w:proofErr w:type="spellStart"/>
+      <w:r>
+        <w:rPr>
+          <w:b/>
+          <w:u w:val="single"/>
+        </w:rPr>
+        <w:t>myls</w:t>
+      </w:r>
+      <w:proofErr w:type="spellEnd"/>
+    </w:p>
+    <w:p>
+      <w:pPr>
+        <w:ind w:left="720"/>
+        <w:rPr>
+          <w:u w:val="single"/>
+        </w:rPr>
+      </w:pPr>
+    </w:p>
+    <w:p>
+      <w:pPr>
+        <w:ind w:left="720"/>
+        <w:rPr>
+          <w:u w:val="single"/>
+        </w:rPr>
+      </w:pPr>
+      <w:r>
+        <w:rPr>
+          <w:u w:val="single"/>
+        </w:rPr>
+        <w:t>//functionality of commands and syntax of commands</w:t>
+      </w:r>
+    </w:p>
+    <w:p>
+      <w:pPr>
+        <w:ind w:left="720"/>
+        <w:rPr>
+          <w:u w:val="single"/>
+        </w:rPr>
+      </w:pPr>
+    </w:p>
+    <w:p>
+      <w:pPr>
         <w:ind w:firstLine="720"/>
       </w:pPr>
       <w:r>
+        <w:t>Our “</w:t>
+      </w:r>
+      <w:proofErr w:type="spellStart"/>
+      <w:r>
+        <w:t>mycat</w:t>
+      </w:r>
+      <w:proofErr w:type="spellEnd"/>
+      <w:r>
+        <w:t>” program first checks for any arguments supplied, then if one or more is found, it proceeds to loop through each one. Retrieving the file info, opening the file, and printing its content using “</w:t>
+      </w:r>
+      <w:proofErr w:type="spellStart"/>
+      <w:r>
+        <w:t>fget</w:t>
+      </w:r>
+      <w:proofErr w:type="spellEnd"/>
+      <w:r>
+        <w:t xml:space="preserve">”. If the file is not found, an error message is printed out. Likewise, if the supplied argument is a directory rather than a file, an error message prints out informing the user than the supplied argument was a directory. If no arguments are provided, the program handles the </w:t>
+      </w:r>
+      <w:proofErr w:type="gramStart"/>
+      <w:r>
+        <w:t>“./</w:t>
+      </w:r>
+      <w:proofErr w:type="spellStart"/>
+      <w:proofErr w:type="gramEnd"/>
+      <w:r>
+        <w:t>mycat</w:t>
+      </w:r>
+      <w:proofErr w:type="spellEnd"/>
+      <w:r>
+        <w:t xml:space="preserve"> &lt;foo.txt “ and “</w:t>
+      </w:r>
+      <w:proofErr w:type="spellStart"/>
+      <w:r>
+        <w:t>mycat</w:t>
+      </w:r>
+      <w:proofErr w:type="spellEnd"/>
+      <w:r>
+        <w:t xml:space="preserve"> $(</w:t>
+      </w:r>
+      <w:proofErr w:type="spellStart"/>
+      <w:r>
+        <w:t>myls</w:t>
+      </w:r>
+      <w:proofErr w:type="spellEnd"/>
+      <w:r>
+        <w:t xml:space="preserve">)” cases. For </w:t>
+      </w:r>
+      <w:proofErr w:type="gramStart"/>
+      <w:r>
+        <w:t>“./</w:t>
+      </w:r>
+      <w:proofErr w:type="spellStart"/>
+      <w:proofErr w:type="gramEnd"/>
+      <w:r>
+        <w:t>mycat</w:t>
+      </w:r>
+      <w:proofErr w:type="spellEnd"/>
+      <w:r>
+        <w:t xml:space="preserve"> &lt;foo.txt” it doesn’t consider anything after “&lt;” as an argument, but as </w:t>
+      </w:r>
+      <w:proofErr w:type="spellStart"/>
+      <w:r>
+        <w:t>stdin</w:t>
+      </w:r>
+      <w:proofErr w:type="spellEnd"/>
+      <w:r>
+        <w:t xml:space="preserve"> instead. “</w:t>
+      </w:r>
+      <w:proofErr w:type="spellStart"/>
+      <w:r>
+        <w:t>mycat</w:t>
+      </w:r>
+      <w:proofErr w:type="spellEnd"/>
+      <w:r>
+        <w:t xml:space="preserve"> $(</w:t>
+      </w:r>
+      <w:proofErr w:type="spellStart"/>
+      <w:r>
+        <w:t>myls</w:t>
+      </w:r>
+      <w:proofErr w:type="spellEnd"/>
+      <w:r>
+        <w:t>)” manually adds line breaks on the space characters. Both cases use “read” and “STDIN_FILENO” to read and print the file.</w:t>
+      </w:r>
+    </w:p>
+    <w:p>
+      <w:pPr>
+        <w:ind w:firstLine="720"/>
+      </w:pPr>
+      <w:r>
+        <w:t>The “</w:t>
+      </w:r>
+      <w:proofErr w:type="spellStart"/>
+      <w:r>
+        <w:t>mycp</w:t>
+      </w:r>
+      <w:proofErr w:type="spellEnd"/>
+      <w:r>
+        <w:t>”</w:t>
+      </w:r>
+      <w:r>
+        <w:t xml:space="preserve"> program’s main function uses “</w:t>
+      </w:r>
+      <w:proofErr w:type="spellStart"/>
+      <w:r>
+        <w:t>getopt</w:t>
+      </w:r>
+      <w:proofErr w:type="spellEnd"/>
+      <w:r>
+        <w:t xml:space="preserve">” to see if -R is used as an option. -R must be used to copy the directories or we throw an error. If any options besides -R are used, we also throw and error. If the source and destination arguments are not supplied, we print the message “usage: </w:t>
+      </w:r>
+      <w:proofErr w:type="spellStart"/>
+      <w:r>
+        <w:t>mycp</w:t>
+      </w:r>
+      <w:proofErr w:type="spellEnd"/>
+      <w:r>
+        <w:t xml:space="preserve"> &lt;source&gt; &lt;destination&gt;” to help guide the user to the correct usage. If they successfully supplied the correct arguments, we then set the “source” and “</w:t>
+      </w:r>
+      <w:proofErr w:type="spellStart"/>
+      <w:r>
+        <w:t>dest</w:t>
+      </w:r>
+      <w:proofErr w:type="spellEnd"/>
+      <w:r>
+        <w:t>” char arrays equal to the appropriate arguments. Then checking if the specified source is a file or directory. If a file, we run the helper function, “</w:t>
+      </w:r>
+      <w:proofErr w:type="spellStart"/>
+      <w:proofErr w:type="gramStart"/>
+      <w:r>
+        <w:t>fileCopy</w:t>
+      </w:r>
+      <w:proofErr w:type="spellEnd"/>
+      <w:r>
+        <w:t>(</w:t>
+      </w:r>
+      <w:proofErr w:type="gramEnd"/>
+      <w:r>
+        <w:t>)”</w:t>
+      </w:r>
+      <w:r>
+        <w:t xml:space="preserve">. </w:t>
+      </w:r>
+      <w:r>
+        <w:t>If a directory, we check if the -r option was supplied. If not, we throw an error with “</w:t>
+      </w:r>
+      <w:proofErr w:type="spellStart"/>
+      <w:r>
+        <w:t>stderr</w:t>
+      </w:r>
+      <w:proofErr w:type="spellEnd"/>
+      <w:r>
+        <w:t>” and print “</w:t>
+      </w:r>
+      <w:proofErr w:type="spellStart"/>
+      <w:r>
+        <w:t>mycp</w:t>
+      </w:r>
+      <w:proofErr w:type="spellEnd"/>
+      <w:r>
+        <w:t xml:space="preserve">: %s is a directory (not copied).” to inform the user of their input error. If the -r option is supplied, we open the directory </w:t>
+      </w:r>
+      <w:r>
+        <w:t>with “</w:t>
+      </w:r>
+      <w:proofErr w:type="spellStart"/>
+      <w:r>
+        <w:t>opendir</w:t>
+      </w:r>
+      <w:proofErr w:type="spellEnd"/>
+      <w:r>
+        <w:t>”, get the directory info with “</w:t>
+      </w:r>
+      <w:proofErr w:type="gramStart"/>
+      <w:r>
+        <w:t>stat(</w:t>
+      </w:r>
+      <w:proofErr w:type="gramEnd"/>
+      <w:r>
+        <w:t>)”, create the directory with “</w:t>
+      </w:r>
+      <w:proofErr w:type="spellStart"/>
+      <w:r>
+        <w:t>mkdir</w:t>
+      </w:r>
+      <w:proofErr w:type="spellEnd"/>
+      <w:r>
+        <w:t>(</w:t>
+      </w:r>
+      <w:proofErr w:type="spellStart"/>
+      <w:r>
+        <w:t>dest</w:t>
+      </w:r>
+      <w:proofErr w:type="spellEnd"/>
+      <w:r>
+        <w:t xml:space="preserve">, 0755)”, then loop through each file. We set the source </w:t>
+      </w:r>
+      <w:proofErr w:type="spellStart"/>
+      <w:r>
+        <w:t>dest</w:t>
+      </w:r>
+      <w:proofErr w:type="spellEnd"/>
+      <w:r>
+        <w:t xml:space="preserve"> path with “malloc”, “</w:t>
+      </w:r>
+      <w:proofErr w:type="spellStart"/>
+      <w:r>
+        <w:t>strcpy</w:t>
+      </w:r>
+      <w:proofErr w:type="spellEnd"/>
+      <w:r>
+        <w:t>”, and “</w:t>
+      </w:r>
+      <w:proofErr w:type="spellStart"/>
+      <w:r>
+        <w:t>strcat</w:t>
+      </w:r>
+      <w:proofErr w:type="spellEnd"/>
+      <w:r>
+        <w:t>”, then run the helper function “</w:t>
+      </w:r>
+      <w:proofErr w:type="spellStart"/>
+      <w:proofErr w:type="gramStart"/>
+      <w:r>
+        <w:t>fileCopy</w:t>
+      </w:r>
+      <w:proofErr w:type="spellEnd"/>
+      <w:r>
+        <w:t>(</w:t>
+      </w:r>
+      <w:proofErr w:type="spellStart"/>
+      <w:proofErr w:type="gramEnd"/>
+      <w:r>
+        <w:t>sourcePath</w:t>
+      </w:r>
+      <w:proofErr w:type="spellEnd"/>
+      <w:r>
+        <w:t xml:space="preserve">, </w:t>
+      </w:r>
+      <w:proofErr w:type="spellStart"/>
+      <w:r>
+        <w:t>destPath</w:t>
+      </w:r>
+      <w:proofErr w:type="spellEnd"/>
+      <w:r>
+        <w:t>);”. Finally we deallocate the paths with “</w:t>
+      </w:r>
+      <w:proofErr w:type="gramStart"/>
+      <w:r>
+        <w:t>free(</w:t>
+      </w:r>
+      <w:proofErr w:type="gramEnd"/>
+      <w:r>
+        <w:t xml:space="preserve">)” and close the </w:t>
+      </w:r>
+      <w:proofErr w:type="spellStart"/>
+      <w:r>
+        <w:t>dir</w:t>
+      </w:r>
+      <w:proofErr w:type="spellEnd"/>
+      <w:r>
+        <w:t xml:space="preserve"> with “</w:t>
+      </w:r>
+      <w:proofErr w:type="spellStart"/>
+      <w:r>
+        <w:t>closedir</w:t>
+      </w:r>
+      <w:proofErr w:type="spellEnd"/>
+      <w:r>
+        <w:t>()”.</w:t>
+      </w:r>
+    </w:p>
+    <w:p>
+      <w:pPr>
+        <w:ind w:firstLine="720"/>
+      </w:pPr>
+      <w:r>
+        <w:t>“</w:t>
+      </w:r>
+      <w:proofErr w:type="spellStart"/>
+      <w:r>
+        <w:t>myls</w:t>
+      </w:r>
+      <w:proofErr w:type="spellEnd"/>
+      <w:r>
+        <w:t>” has four helper functions: “</w:t>
+      </w:r>
+      <w:proofErr w:type="spellStart"/>
+      <w:proofErr w:type="gramStart"/>
+      <w:r>
+        <w:t>getFileSize</w:t>
+      </w:r>
+      <w:proofErr w:type="spellEnd"/>
+      <w:r>
+        <w:t>(</w:t>
+      </w:r>
+      <w:proofErr w:type="gramEnd"/>
+      <w:r>
+        <w:t>)”, “</w:t>
+      </w:r>
+      <w:proofErr w:type="spellStart"/>
+      <w:r>
+        <w:t>printFileDetail</w:t>
+      </w:r>
+      <w:proofErr w:type="spellEnd"/>
+      <w:r>
+        <w:t>()”, “</w:t>
+      </w:r>
+      <w:proofErr w:type="spellStart"/>
+      <w:r>
+        <w:t>printDir</w:t>
+      </w:r>
+      <w:proofErr w:type="spellEnd"/>
+      <w:r>
+        <w:t>()”, and “</w:t>
+      </w:r>
+      <w:proofErr w:type="spellStart"/>
+      <w:r>
+        <w:t>printDirDetails</w:t>
+      </w:r>
+      <w:proofErr w:type="spellEnd"/>
+      <w:r>
+        <w:t>()”. “</w:t>
+      </w:r>
+      <w:proofErr w:type="spellStart"/>
+      <w:proofErr w:type="gramStart"/>
+      <w:r>
+        <w:t>getFileSize</w:t>
+      </w:r>
+      <w:proofErr w:type="spellEnd"/>
+      <w:r>
+        <w:t>(</w:t>
+      </w:r>
+      <w:proofErr w:type="gramEnd"/>
+      <w:r>
+        <w:t xml:space="preserve">)” returns the byte </w:t>
+      </w:r>
+      <w:proofErr w:type="spellStart"/>
+      <w:r>
+        <w:t>filesize</w:t>
+      </w:r>
+      <w:proofErr w:type="spellEnd"/>
+      <w:r>
+        <w:t xml:space="preserve"> of an inputted function. This is used for the formatting where “</w:t>
+      </w:r>
+      <w:proofErr w:type="spellStart"/>
+      <w:r>
+        <w:t>myls</w:t>
+      </w:r>
+      <w:proofErr w:type="spellEnd"/>
+      <w:r>
+        <w:t xml:space="preserve"> -l” needs to mimic the way “ls -l” formats the width of the </w:t>
+      </w:r>
+      <w:proofErr w:type="spellStart"/>
+      <w:r>
+        <w:t>filesize</w:t>
+      </w:r>
+      <w:proofErr w:type="spellEnd"/>
+      <w:r>
+        <w:t xml:space="preserve"> digits </w:t>
+      </w:r>
+      <w:proofErr w:type="gramStart"/>
+      <w:r>
+        <w:t>according to</w:t>
+      </w:r>
+      <w:proofErr w:type="gramEnd"/>
+      <w:r>
+        <w:t xml:space="preserve"> the longest </w:t>
+      </w:r>
+      <w:proofErr w:type="spellStart"/>
+      <w:r>
+        <w:t>filesize</w:t>
+      </w:r>
+      <w:proofErr w:type="spellEnd"/>
+      <w:r>
+        <w:t>. “</w:t>
+      </w:r>
+      <w:proofErr w:type="spellStart"/>
+      <w:proofErr w:type="gramStart"/>
+      <w:r>
+        <w:t>PrintFileDetail</w:t>
+      </w:r>
+      <w:proofErr w:type="spellEnd"/>
+      <w:r>
+        <w:t>(</w:t>
+      </w:r>
+      <w:proofErr w:type="gramEnd"/>
+      <w:r>
+        <w:t>)”</w:t>
+      </w:r>
+      <w:r>
+        <w:t xml:space="preserve"> outputs file information such as permissions, number links, user name, group name, file size and time last modified. “</w:t>
+      </w:r>
+      <w:proofErr w:type="spellStart"/>
+      <w:proofErr w:type="gramStart"/>
+      <w:r>
+        <w:t>printDir</w:t>
+      </w:r>
+      <w:proofErr w:type="spellEnd"/>
+      <w:r>
+        <w:t>(</w:t>
+      </w:r>
+      <w:proofErr w:type="gramEnd"/>
+      <w:r>
+        <w:t>)” prints a simple list of files in a directory as just the file names. “</w:t>
+      </w:r>
+      <w:proofErr w:type="spellStart"/>
+      <w:proofErr w:type="gramStart"/>
+      <w:r>
+        <w:t>printDirDetails</w:t>
+      </w:r>
+      <w:proofErr w:type="spellEnd"/>
+      <w:r>
+        <w:t>(</w:t>
+      </w:r>
+      <w:proofErr w:type="gramEnd"/>
+      <w:r>
+        <w:t>)” prints the detailed “-l” style files with all the file details. The “</w:t>
+      </w:r>
+      <w:proofErr w:type="gramStart"/>
+      <w:r>
+        <w:t>main(</w:t>
+      </w:r>
+      <w:proofErr w:type="gramEnd"/>
+      <w:r>
+        <w:t>)” function uses “</w:t>
+      </w:r>
+      <w:proofErr w:type="spellStart"/>
+      <w:r>
+        <w:t>getopt</w:t>
+      </w:r>
+      <w:proofErr w:type="spellEnd"/>
+      <w:r>
+        <w:t xml:space="preserve">” to see if “-l” is supplied, then set </w:t>
+      </w:r>
+      <w:proofErr w:type="spellStart"/>
+      <w:r>
+        <w:t>lflag</w:t>
+      </w:r>
+      <w:proofErr w:type="spellEnd"/>
+      <w:r>
+        <w:t xml:space="preserve"> to 1 if it is and throw an error if other options are supplied. We use “stat” to get the </w:t>
+      </w:r>
+      <w:proofErr w:type="spellStart"/>
+      <w:r>
+        <w:t>dir</w:t>
+      </w:r>
+      <w:proofErr w:type="spellEnd"/>
+      <w:r>
+        <w:t xml:space="preserve"> info.</w:t>
+      </w:r>
+    </w:p>
+    <w:p>
+      <w:pPr>
+        <w:ind w:firstLine="720"/>
+      </w:pPr>
+    </w:p>
+    <w:p>
+      <w:pPr>
+        <w:pStyle w:val="ListParagraph"/>
+        <w:numPr>
+          <w:ilvl w:val="0"/>
+          <w:numId w:val="3"/>
+        </w:numPr>
+      </w:pPr>
+      <w:r>
+        <w:rPr>
+          <w:b/>
+          <w:u w:val="single"/>
+        </w:rPr>
+        <w:t>Two issues to watch out for</w:t>
+      </w:r>
+    </w:p>
+    <w:p>
+      <w:pPr>
+        <w:ind w:left="360"/>
+      </w:pPr>
+    </w:p>
+    <w:p>
+      <w:pPr>
+        <w:ind w:firstLine="360"/>
+        <w:jc w:val="both"/>
+      </w:pPr>
+      <w:r>
+        <w:t>For each command, you must p</w:t>
+      </w:r>
+      <w:bookmarkStart w:id="0" w:name="_GoBack"/>
+      <w:bookmarkEnd w:id="0"/>
+      <w:r>
+        <w:t>ay attention to what arguments, if any, are passed and how to handle those supplied arguments correctly. Such as when an option is passed vs a filename. You also must be aware of the user’s permissions on the files they are trying to copy, output or view. Exceptions must be created to handle user input errors and/or invalid permissions</w:t>
+      </w:r>
+      <w:r>
         <w:t xml:space="preserve"> </w:t>
       </w:r>
     </w:p>
     <w:p>
       <w:pPr>
+        <w:ind w:firstLine="360"/>
+        <w:jc w:val="both"/>
+      </w:pPr>
+    </w:p>
+    <w:p>
+      <w:pPr>
+        <w:pStyle w:val="ListParagraph"/>
+        <w:numPr>
+          <w:ilvl w:val="0"/>
+          <w:numId w:val="3"/>
+        </w:numPr>
+        <w:jc w:val="both"/>
+      </w:pPr>
+    </w:p>
+    <w:p>
+      <w:pPr>
         <w:ind w:firstLine="720"/>
       </w:pPr>
     </w:p>
@@ -1169,20 +1786,11 @@
           <w:u w:val="single"/>
         </w:rPr>
       </w:pPr>
-    </w:p>
-    <w:p>
-      <w:pPr>
-        <w:rPr>
-          <w:b/>
-          <w:u w:val="single"/>
-        </w:rPr>
-      </w:pPr>
-      <w:r>
-        <w:rPr>
-          <w:b/>
-          <w:u w:val="single"/>
-        </w:rPr>
-        <w:lastRenderedPageBreak/>
+      <w:r>
+        <w:rPr>
+          <w:b/>
+          <w:u w:val="single"/>
+        </w:rPr>
         <w:t>Section IV</w:t>
       </w:r>
     </w:p>
@@ -1240,7 +1848,15 @@
       </w:r>
       <w:proofErr w:type="spellEnd"/>
       <w:r>
-        <w:t>" program uses the "fork()", "pipe()", and the "</w:t>
+        <w:t>" program uses the "</w:t>
+      </w:r>
+      <w:proofErr w:type="gramStart"/>
+      <w:r>
+        <w:t>fork(</w:t>
+      </w:r>
+      <w:proofErr w:type="gramEnd"/>
+      <w:r>
+        <w:t>)", "pipe()", and the "</w:t>
       </w:r>
       <w:proofErr w:type="spellStart"/>
       <w:r>
@@ -1258,8 +1874,21 @@
         <w:t xml:space="preserve">"my", "&gt;", "&lt;", "|", and </w:t>
       </w:r>
       <w:bookmarkEnd w:id="1"/>
-      <w:r>
-        <w:t xml:space="preserve">"./". These characters are detected later for their proper usage. The shell also creates integer variables to manipulate stdin and </w:t>
+      <w:proofErr w:type="gramStart"/>
+      <w:r>
+        <w:t>"./</w:t>
+      </w:r>
+      <w:proofErr w:type="gramEnd"/>
+      <w:r>
+        <w:t xml:space="preserve">". These characters are detected later for their proper usage. The shell also creates integer variables to manipulate </w:t>
+      </w:r>
+      <w:proofErr w:type="spellStart"/>
+      <w:r>
+        <w:t>stdin</w:t>
+      </w:r>
+      <w:proofErr w:type="spellEnd"/>
+      <w:r>
+        <w:t xml:space="preserve"> and </w:t>
       </w:r>
       <w:proofErr w:type="spellStart"/>
       <w:r>
@@ -1276,12 +1905,17 @@
         <w:t>Our shell then forks into a child process and reads in the users desired commands and options. It will parse each command and option using the "</w:t>
       </w:r>
       <w:proofErr w:type="spellStart"/>
+      <w:proofErr w:type="gramStart"/>
       <w:r>
         <w:t>strtok</w:t>
       </w:r>
       <w:proofErr w:type="spellEnd"/>
       <w:r>
-        <w:t xml:space="preserve">()" function by separating by a space. Each command and option are put into a pointer </w:t>
+        <w:t>(</w:t>
+      </w:r>
+      <w:proofErr w:type="gramEnd"/>
+      <w:r>
+        <w:t xml:space="preserve">)" function by separating by a space. Each command and option are put into a pointer </w:t>
       </w:r>
       <w:proofErr w:type="spellStart"/>
       <w:r>
@@ -1303,7 +1937,15 @@
         <w:t>, and maybe the an element from "res",</w:t>
       </w:r>
       <w:r>
-        <w:t xml:space="preserve"> will be compared with the variables from the first paragraph ("my", "&gt;", "&lt;", "|", and "./"). </w:t>
+        <w:t xml:space="preserve"> will be compared with the variables from the first paragraph ("my", "&gt;", "&lt;", "|", and </w:t>
+      </w:r>
+      <w:proofErr w:type="gramStart"/>
+      <w:r>
+        <w:t>"./</w:t>
+      </w:r>
+      <w:proofErr w:type="gramEnd"/>
+      <w:r>
+        <w:t xml:space="preserve">"). </w:t>
       </w:r>
     </w:p>
     <w:p>
@@ -1317,7 +1959,23 @@
       </w:r>
       <w:proofErr w:type="spellEnd"/>
       <w:r>
-        <w:t xml:space="preserve"> variable starts with the characters "my". It does this so that it can concatenate the "./" char to the beginning of </w:t>
+        <w:t xml:space="preserve"> variable starts with the characters </w:t>
+      </w:r>
+      <w:proofErr w:type="gramStart"/>
+      <w:r>
+        <w:t>"my"</w:t>
+      </w:r>
+      <w:proofErr w:type="gramEnd"/>
+      <w:r>
+        <w:t xml:space="preserve">. It does this so that it can concatenate the </w:t>
+      </w:r>
+      <w:proofErr w:type="gramStart"/>
+      <w:r>
+        <w:t>"./</w:t>
+      </w:r>
+      <w:proofErr w:type="gramEnd"/>
+      <w:r>
+        <w:t xml:space="preserve">" char to the beginning of </w:t>
       </w:r>
       <w:proofErr w:type="spellStart"/>
       <w:r>
@@ -1331,7 +1989,31 @@
     <w:p>
       <w:r>
         <w:tab/>
-        <w:t>Second, it will compare to check if "res[1]" contains a "&lt;" character for input redirection. If so, it will increment "res[1]" to remove the "&lt;" character and open res[1] as a read only stdin and instantiate that into the variable "</w:t>
+        <w:t>Second, it will compare to check if "</w:t>
+      </w:r>
+      <w:proofErr w:type="gramStart"/>
+      <w:r>
+        <w:t>res[</w:t>
+      </w:r>
+      <w:proofErr w:type="gramEnd"/>
+      <w:r>
+        <w:t>1]" contains a "&lt;" character for input redirection. If so, it will increment "</w:t>
+      </w:r>
+      <w:proofErr w:type="gramStart"/>
+      <w:r>
+        <w:t>res[</w:t>
+      </w:r>
+      <w:proofErr w:type="gramEnd"/>
+      <w:r>
+        <w:t xml:space="preserve">1]" to remove the "&lt;" character and open res[1] as a read only </w:t>
+      </w:r>
+      <w:proofErr w:type="spellStart"/>
+      <w:r>
+        <w:t>stdin</w:t>
+      </w:r>
+      <w:proofErr w:type="spellEnd"/>
+      <w:r>
+        <w:t xml:space="preserve"> and instantiate that into the variable "</w:t>
       </w:r>
       <w:proofErr w:type="spellStart"/>
       <w:r>
@@ -1339,7 +2021,28 @@
       </w:r>
       <w:proofErr w:type="spellEnd"/>
       <w:r>
-        <w:t>". It will close stdin(0) and dup2 to change stdin to "</w:t>
+        <w:t xml:space="preserve">". It will close </w:t>
+      </w:r>
+      <w:proofErr w:type="spellStart"/>
+      <w:proofErr w:type="gramStart"/>
+      <w:r>
+        <w:t>stdin</w:t>
+      </w:r>
+      <w:proofErr w:type="spellEnd"/>
+      <w:r>
+        <w:t>(</w:t>
+      </w:r>
+      <w:proofErr w:type="gramEnd"/>
+      <w:r>
+        <w:t xml:space="preserve">0) and dup2 to change </w:t>
+      </w:r>
+      <w:proofErr w:type="spellStart"/>
+      <w:r>
+        <w:t>stdin</w:t>
+      </w:r>
+      <w:proofErr w:type="spellEnd"/>
+      <w:r>
+        <w:t xml:space="preserve"> to "</w:t>
       </w:r>
       <w:proofErr w:type="spellStart"/>
       <w:r>
@@ -1353,7 +2056,23 @@
     <w:p>
       <w:r>
         <w:tab/>
-        <w:t xml:space="preserve">Third, it will compare to check if "res[1]" contains a "|" character for piping. the shell will then use the "pipe()" function to create </w:t>
+        <w:t>Third, it will compare to check if "</w:t>
+      </w:r>
+      <w:proofErr w:type="gramStart"/>
+      <w:r>
+        <w:t>res[</w:t>
+      </w:r>
+      <w:proofErr w:type="gramEnd"/>
+      <w:r>
+        <w:t>1]" contains a "|" character for piping. the shell will then use the "</w:t>
+      </w:r>
+      <w:proofErr w:type="gramStart"/>
+      <w:r>
+        <w:t>pipe(</w:t>
+      </w:r>
+      <w:proofErr w:type="gramEnd"/>
+      <w:r>
+        <w:t xml:space="preserve">)" function to create </w:t>
       </w:r>
       <w:proofErr w:type="spellStart"/>
       <w:r>
@@ -1378,15 +2097,28 @@
         <w:t xml:space="preserve">. From here, another child process will be created for the "reading" process. </w:t>
       </w:r>
       <w:r>
-        <w:t xml:space="preserve"> The child will use "dup2" to put reassign stdin to "</w:t>
-      </w:r>
-      <w:proofErr w:type="spellStart"/>
+        <w:t xml:space="preserve"> The child will use "dup2" to put reassign </w:t>
+      </w:r>
+      <w:proofErr w:type="spellStart"/>
+      <w:r>
+        <w:t>stdin</w:t>
+      </w:r>
+      <w:proofErr w:type="spellEnd"/>
+      <w:r>
+        <w:t xml:space="preserve"> to "</w:t>
+      </w:r>
+      <w:proofErr w:type="spellStart"/>
+      <w:proofErr w:type="gramStart"/>
       <w:r>
         <w:t>pipefd</w:t>
       </w:r>
       <w:proofErr w:type="spellEnd"/>
       <w:r>
-        <w:t>[0]", and then close "</w:t>
+        <w:t>[</w:t>
+      </w:r>
+      <w:proofErr w:type="gramEnd"/>
+      <w:r>
+        <w:t>0]", and then close "</w:t>
       </w:r>
       <w:proofErr w:type="spellStart"/>
       <w:r>
@@ -1405,12 +2137,17 @@
         <w:t xml:space="preserve"> to do the first command. Once the child dies, the parent uses "dup2" on "</w:t>
       </w:r>
       <w:proofErr w:type="spellStart"/>
+      <w:proofErr w:type="gramStart"/>
       <w:r>
         <w:t>pipefd</w:t>
       </w:r>
       <w:proofErr w:type="spellEnd"/>
       <w:r>
-        <w:t xml:space="preserve">[1]" and "1" to reassign </w:t>
+        <w:t>[</w:t>
+      </w:r>
+      <w:proofErr w:type="gramEnd"/>
+      <w:r>
+        <w:t xml:space="preserve">1]" and "1" to reassign </w:t>
       </w:r>
       <w:proofErr w:type="spellStart"/>
       <w:r>
@@ -1434,19 +2171,29 @@
       </w:r>
       <w:proofErr w:type="spellEnd"/>
       <w:r>
-        <w:t xml:space="preserve"> will then be called on the second command</w:t>
-      </w:r>
-      <w:r>
-        <w:t>.</w:t>
-      </w:r>
-      <w:r>
-        <w:t xml:space="preserve"> </w:t>
+        <w:t xml:space="preserve"> will then be called on the second command, and then "continue" is called so we can start the while loop again. </w:t>
       </w:r>
     </w:p>
     <w:p>
       <w:r>
         <w:tab/>
-        <w:t xml:space="preserve">Last, it will compare to check if "res[2]" contains a "&gt;" character for output redirection. If so, it will increment "res[2]" to delete the "&gt;" character and open the file named in "res[2]". If the file does not exist, it is created and given a "write only" permission. This is opened into the integer variable </w:t>
+        <w:t>Last, it will compare to check if "</w:t>
+      </w:r>
+      <w:proofErr w:type="gramStart"/>
+      <w:r>
+        <w:t>res[</w:t>
+      </w:r>
+      <w:proofErr w:type="gramEnd"/>
+      <w:r>
+        <w:t>2]" contains a "&gt;" character for output redirection. If so, it will increment "</w:t>
+      </w:r>
+      <w:proofErr w:type="gramStart"/>
+      <w:r>
+        <w:t>res[</w:t>
+      </w:r>
+      <w:proofErr w:type="gramEnd"/>
+      <w:r>
+        <w:t xml:space="preserve">2]" to delete the "&gt;" character and open the file named in "res[2]". If the file does not exist, it is created and given a "write only" permission. This is opened into the integer variable </w:t>
       </w:r>
       <w:proofErr w:type="spellStart"/>
       <w:r>
@@ -1496,9 +2243,6 @@
       </w:r>
     </w:p>
     <w:p/>
-    <w:p/>
-    <w:p/>
-    <w:p/>
     <w:p>
       <w:pPr>
         <w:rPr>
@@ -1534,14 +2278,6 @@
           <w:u w:val="single"/>
         </w:rPr>
       </w:pPr>
-    </w:p>
-    <w:p>
-      <w:pPr>
-        <w:rPr>
-          <w:b/>
-          <w:u w:val="single"/>
-        </w:rPr>
-      </w:pPr>
       <w:r>
         <w:rPr>
           <w:b/>
@@ -1549,10 +2285,10 @@
           <w:u w:val="single"/>
         </w:rPr>
         <w:drawing>
-          <wp:inline distT="0" distB="0" distL="0" distR="0" wp14:anchorId="508A2940" wp14:editId="59E04598">
-            <wp:extent cx="5486400" cy="2260683"/>
-            <wp:effectExtent l="0" t="0" r="0" b="6350"/>
-            <wp:docPr id="7" name="Picture 7" descr="C:\Users\Carlo\Downloads\Screenshot from 2017-04-25 12-08-57.png"/>
+          <wp:inline distT="0" distB="0" distL="0" distR="0" wp14:anchorId="6E7649D0" wp14:editId="018E08EB">
+            <wp:extent cx="5486400" cy="2498090"/>
+            <wp:effectExtent l="0" t="0" r="0" b="0"/>
+            <wp:docPr id="13" name="Picture 13"/>
             <wp:cNvGraphicFramePr>
               <a:graphicFrameLocks xmlns:a="http://schemas.openxmlformats.org/drawingml/2006/main" noChangeAspect="1"/>
             </wp:cNvGraphicFramePr>
@@ -1560,36 +2296,23 @@
               <a:graphicData uri="http://schemas.openxmlformats.org/drawingml/2006/picture">
                 <pic:pic xmlns:pic="http://schemas.openxmlformats.org/drawingml/2006/picture">
                   <pic:nvPicPr>
-                    <pic:cNvPr id="0" name="Picture 2" descr="C:\Users\Carlo\Downloads\Screenshot from 2017-04-25 12-08-57.png"/>
-                    <pic:cNvPicPr>
-                      <a:picLocks noChangeAspect="1" noChangeArrowheads="1"/>
-                    </pic:cNvPicPr>
+                    <pic:cNvPr id="13" name="myls -l.png"/>
+                    <pic:cNvPicPr/>
                   </pic:nvPicPr>
                   <pic:blipFill>
-                    <a:blip r:embed="rId11">
-                      <a:extLst>
-                        <a:ext uri="{28A0092B-C50C-407E-A947-70E740481C1C}">
-                          <a14:useLocalDpi xmlns:a14="http://schemas.microsoft.com/office/drawing/2010/main" val="0"/>
-                        </a:ext>
-                      </a:extLst>
-                    </a:blip>
-                    <a:srcRect/>
+                    <a:blip r:embed="rId11"/>
                     <a:stretch>
                       <a:fillRect/>
                     </a:stretch>
                   </pic:blipFill>
-                  <pic:spPr bwMode="auto">
+                  <pic:spPr>
                     <a:xfrm>
                       <a:off x="0" y="0"/>
-                      <a:ext cx="5486400" cy="2260683"/>
+                      <a:ext cx="5486400" cy="2498090"/>
                     </a:xfrm>
                     <a:prstGeom prst="rect">
                       <a:avLst/>
                     </a:prstGeom>
-                    <a:noFill/>
-                    <a:ln>
-                      <a:noFill/>
-                    </a:ln>
                   </pic:spPr>
                 </pic:pic>
               </a:graphicData>
@@ -1683,23 +2406,6 @@
     <w:p/>
     <w:p/>
     <w:p/>
-    <w:p/>
-    <w:p/>
-    <w:p/>
-    <w:p/>
-    <w:p/>
-    <w:p/>
-    <w:p/>
-    <w:p/>
-    <w:p/>
-    <w:p/>
-    <w:p/>
-    <w:p/>
-    <w:p/>
-    <w:p/>
-    <w:p/>
-    <w:p/>
-    <w:p/>
     <w:p>
       <w:pPr>
         <w:rPr>
@@ -1773,6 +2479,7 @@
           <w:noProof/>
           <w:u w:val="single"/>
         </w:rPr>
+        <w:lastRenderedPageBreak/>
         <w:drawing>
           <wp:inline distT="0" distB="0" distL="0" distR="0" wp14:anchorId="1B98B531" wp14:editId="4C6BDEA2">
             <wp:extent cx="5486400" cy="3517308"/>
@@ -1883,69 +2590,6 @@
         </w:rPr>
       </w:pPr>
       <w:r>
-        <w:rPr>
-          <w:b/>
-          <w:noProof/>
-          <w:u w:val="single"/>
-        </w:rPr>
-        <w:drawing>
-          <wp:inline distT="0" distB="0" distL="0" distR="0" wp14:anchorId="6683E419" wp14:editId="781CFBF1">
-            <wp:extent cx="5486400" cy="2406815"/>
-            <wp:effectExtent l="0" t="0" r="0" b="0"/>
-            <wp:docPr id="5" name="Picture 5" descr="C:\Users\Carlo\Downloads\piping.png"/>
-            <wp:cNvGraphicFramePr>
-              <a:graphicFrameLocks xmlns:a="http://schemas.openxmlformats.org/drawingml/2006/main" noChangeAspect="1"/>
-            </wp:cNvGraphicFramePr>
-            <a:graphic xmlns:a="http://schemas.openxmlformats.org/drawingml/2006/main">
-              <a:graphicData uri="http://schemas.openxmlformats.org/drawingml/2006/picture">
-                <pic:pic xmlns:pic="http://schemas.openxmlformats.org/drawingml/2006/picture">
-                  <pic:nvPicPr>
-                    <pic:cNvPr id="0" name="Picture 1" descr="C:\Users\Carlo\Downloads\piping.png"/>
-                    <pic:cNvPicPr>
-                      <a:picLocks noChangeAspect="1" noChangeArrowheads="1"/>
-                    </pic:cNvPicPr>
-                  </pic:nvPicPr>
-                  <pic:blipFill>
-                    <a:blip r:embed="rId14">
-                      <a:extLst>
-                        <a:ext uri="{28A0092B-C50C-407E-A947-70E740481C1C}">
-                          <a14:useLocalDpi xmlns:a14="http://schemas.microsoft.com/office/drawing/2010/main" val="0"/>
-                        </a:ext>
-                      </a:extLst>
-                    </a:blip>
-                    <a:srcRect/>
-                    <a:stretch>
-                      <a:fillRect/>
-                    </a:stretch>
-                  </pic:blipFill>
-                  <pic:spPr bwMode="auto">
-                    <a:xfrm>
-                      <a:off x="0" y="0"/>
-                      <a:ext cx="5486400" cy="2406815"/>
-                    </a:xfrm>
-                    <a:prstGeom prst="rect">
-                      <a:avLst/>
-                    </a:prstGeom>
-                    <a:noFill/>
-                    <a:ln>
-                      <a:noFill/>
-                    </a:ln>
-                  </pic:spPr>
-                </pic:pic>
-              </a:graphicData>
-            </a:graphic>
-          </wp:inline>
-        </w:drawing>
-      </w:r>
-    </w:p>
-    <w:p>
-      <w:pPr>
-        <w:rPr>
-          <w:b/>
-          <w:u w:val="single"/>
-        </w:rPr>
-      </w:pPr>
-      <w:r>
         <w:t xml:space="preserve">6) </w:t>
       </w:r>
       <w:proofErr w:type="spellStart"/>
@@ -1957,12 +2601,21 @@
         <w:t>mycd</w:t>
       </w:r>
       <w:proofErr w:type="spellEnd"/>
-      <w:r>
-        <w:rPr>
-          <w:b/>
-          <w:u w:val="single"/>
-        </w:rPr>
-        <w:t xml:space="preserve"> ../..</w:t>
+      <w:proofErr w:type="gramStart"/>
+      <w:r>
+        <w:rPr>
+          <w:b/>
+          <w:u w:val="single"/>
+        </w:rPr>
+        <w:t xml:space="preserve"> ..</w:t>
+      </w:r>
+      <w:proofErr w:type="gramEnd"/>
+      <w:r>
+        <w:rPr>
+          <w:b/>
+          <w:u w:val="single"/>
+        </w:rPr>
+        <w:t>/..</w:t>
       </w:r>
     </w:p>
     <w:p>
@@ -2004,7 +2657,7 @@
                     </pic:cNvPicPr>
                   </pic:nvPicPr>
                   <pic:blipFill>
-                    <a:blip r:embed="rId15">
+                    <a:blip r:embed="rId14">
                       <a:extLst>
                         <a:ext uri="{28A0092B-C50C-407E-A947-70E740481C1C}">
                           <a14:useLocalDpi xmlns:a14="http://schemas.microsoft.com/office/drawing/2010/main" val="0"/>
@@ -2103,7 +2756,7 @@
                     </pic:cNvPicPr>
                   </pic:nvPicPr>
                   <pic:blipFill>
-                    <a:blip r:embed="rId16">
+                    <a:blip r:embed="rId15">
                       <a:extLst>
                         <a:ext uri="{28A0092B-C50C-407E-A947-70E740481C1C}">
                           <a14:useLocalDpi xmlns:a14="http://schemas.microsoft.com/office/drawing/2010/main" val="0"/>
@@ -2146,18 +2799,18 @@
 </file>
 
 <file path=word/numbering.xml><?xml version="1.0" encoding="utf-8"?>
-<w:numbering xmlns:wpc="http://schemas.microsoft.com/office/word/2010/wordprocessingCanvas" xmlns:cx="http://schemas.microsoft.com/office/drawing/2014/chartex" xmlns:cx1="http://schemas.microsoft.com/office/drawing/2015/9/8/chartex" xmlns:cx2="http://schemas.microsoft.com/office/drawing/2015/10/21/chartex" xmlns:cx3="http://schemas.microsoft.com/office/drawing/2016/5/9/chartex" xmlns:cx4="http://schemas.microsoft.com/office/drawing/2016/5/10/chartex" xmlns:cx5="http://schemas.microsoft.com/office/drawing/2016/5/11/chartex" xmlns:cx6="http://schemas.microsoft.com/office/drawing/2016/5/12/chartex" xmlns:cx7="http://schemas.microsoft.com/office/drawing/2016/5/13/chartex" xmlns:cx8="http://schemas.microsoft.com/office/drawing/2016/5/14/chartex" xmlns:mc="http://schemas.openxmlformats.org/markup-compatibility/2006" xmlns:o="urn:schemas-microsoft-com:office:office" xmlns:r="http://schemas.openxmlformats.org/officeDocument/2006/relationships" xmlns:m="http://schemas.openxmlformats.org/officeDocument/2006/math" xmlns:v="urn:schemas-microsoft-com:vml" xmlns:wp14="http://schemas.microsoft.com/office/word/2010/wordprocessingDrawing" xmlns:wp="http://schemas.openxmlformats.org/drawingml/2006/wordprocessingDrawing" xmlns:w10="urn:schemas-microsoft-com:office:word" xmlns:w="http://schemas.openxmlformats.org/wordprocessingml/2006/main" xmlns:w14="http://schemas.microsoft.com/office/word/2010/wordml" xmlns:w15="http://schemas.microsoft.com/office/word/2012/wordml" xmlns:w16se="http://schemas.microsoft.com/office/word/2015/wordml/symex" xmlns:wpg="http://schemas.microsoft.com/office/word/2010/wordprocessingGroup" xmlns:wpi="http://schemas.microsoft.com/office/word/2010/wordprocessingInk" xmlns:wne="http://schemas.microsoft.com/office/word/2006/wordml" xmlns:wps="http://schemas.microsoft.com/office/word/2010/wordprocessingShape" mc:Ignorable="w14 w15 w16se wp14">
+<w:numbering xmlns:wpc="http://schemas.microsoft.com/office/word/2010/wordprocessingCanvas" xmlns:cx="http://schemas.microsoft.com/office/drawing/2014/chartex" xmlns:cx1="http://schemas.microsoft.com/office/drawing/2015/9/8/chartex" xmlns:cx2="http://schemas.microsoft.com/office/drawing/2015/10/21/chartex" xmlns:cx3="http://schemas.microsoft.com/office/drawing/2016/5/9/chartex" xmlns:cx4="http://schemas.microsoft.com/office/drawing/2016/5/10/chartex" xmlns:cx5="http://schemas.microsoft.com/office/drawing/2016/5/11/chartex" xmlns:mc="http://schemas.openxmlformats.org/markup-compatibility/2006" xmlns:o="urn:schemas-microsoft-com:office:office" xmlns:r="http://schemas.openxmlformats.org/officeDocument/2006/relationships" xmlns:m="http://schemas.openxmlformats.org/officeDocument/2006/math" xmlns:v="urn:schemas-microsoft-com:vml" xmlns:wp14="http://schemas.microsoft.com/office/word/2010/wordprocessingDrawing" xmlns:wp="http://schemas.openxmlformats.org/drawingml/2006/wordprocessingDrawing" xmlns:w10="urn:schemas-microsoft-com:office:word" xmlns:w="http://schemas.openxmlformats.org/wordprocessingml/2006/main" xmlns:w14="http://schemas.microsoft.com/office/word/2010/wordml" xmlns:w15="http://schemas.microsoft.com/office/word/2012/wordml" xmlns:w16se="http://schemas.microsoft.com/office/word/2015/wordml/symex" xmlns:wpg="http://schemas.microsoft.com/office/word/2010/wordprocessingGroup" xmlns:wpi="http://schemas.microsoft.com/office/word/2010/wordprocessingInk" xmlns:wne="http://schemas.microsoft.com/office/word/2006/wordml" xmlns:wps="http://schemas.microsoft.com/office/word/2010/wordprocessingShape" mc:Ignorable="w14 w15 w16se wp14">
   <w:abstractNum w:abstractNumId="0" w15:restartNumberingAfterBreak="0">
-    <w:nsid w:val="30B5399A"/>
+    <w:nsid w:val="0F42079F"/>
     <w:multiLevelType w:val="hybridMultilevel"/>
-    <w:tmpl w:val="3BA81818"/>
+    <w:tmpl w:val="0498911A"/>
     <w:lvl w:ilvl="0" w:tplc="04090011">
       <w:start w:val="1"/>
       <w:numFmt w:val="decimal"/>
       <w:lvlText w:val="%1)"/>
       <w:lvlJc w:val="left"/>
       <w:pPr>
-        <w:ind w:left="360" w:hanging="360"/>
+        <w:ind w:left="720" w:hanging="360"/>
       </w:pPr>
       <w:rPr>
         <w:rFonts w:hint="default"/>
@@ -2169,7 +2822,7 @@
       <w:lvlText w:val="%2."/>
       <w:lvlJc w:val="left"/>
       <w:pPr>
-        <w:ind w:left="1080" w:hanging="360"/>
+        <w:ind w:left="1440" w:hanging="360"/>
       </w:pPr>
     </w:lvl>
     <w:lvl w:ilvl="2" w:tplc="0409001B" w:tentative="1">
@@ -2178,7 +2831,7 @@
       <w:lvlText w:val="%3."/>
       <w:lvlJc w:val="right"/>
       <w:pPr>
-        <w:ind w:left="1800" w:hanging="180"/>
+        <w:ind w:left="2160" w:hanging="180"/>
       </w:pPr>
     </w:lvl>
     <w:lvl w:ilvl="3" w:tplc="0409000F" w:tentative="1">
@@ -2187,7 +2840,7 @@
       <w:lvlText w:val="%4."/>
       <w:lvlJc w:val="left"/>
       <w:pPr>
-        <w:ind w:left="2520" w:hanging="360"/>
+        <w:ind w:left="2880" w:hanging="360"/>
       </w:pPr>
     </w:lvl>
     <w:lvl w:ilvl="4" w:tplc="04090019" w:tentative="1">
@@ -2196,7 +2849,7 @@
       <w:lvlText w:val="%5."/>
       <w:lvlJc w:val="left"/>
       <w:pPr>
-        <w:ind w:left="3240" w:hanging="360"/>
+        <w:ind w:left="3600" w:hanging="360"/>
       </w:pPr>
     </w:lvl>
     <w:lvl w:ilvl="5" w:tplc="0409001B" w:tentative="1">
@@ -2205,7 +2858,7 @@
       <w:lvlText w:val="%6."/>
       <w:lvlJc w:val="right"/>
       <w:pPr>
-        <w:ind w:left="3960" w:hanging="180"/>
+        <w:ind w:left="4320" w:hanging="180"/>
       </w:pPr>
     </w:lvl>
     <w:lvl w:ilvl="6" w:tplc="0409000F" w:tentative="1">
@@ -2214,7 +2867,7 @@
       <w:lvlText w:val="%7."/>
       <w:lvlJc w:val="left"/>
       <w:pPr>
-        <w:ind w:left="4680" w:hanging="360"/>
+        <w:ind w:left="5040" w:hanging="360"/>
       </w:pPr>
     </w:lvl>
     <w:lvl w:ilvl="7" w:tplc="04090019" w:tentative="1">
@@ -2223,7 +2876,7 @@
       <w:lvlText w:val="%8."/>
       <w:lvlJc w:val="left"/>
       <w:pPr>
-        <w:ind w:left="5400" w:hanging="360"/>
+        <w:ind w:left="5760" w:hanging="360"/>
       </w:pPr>
     </w:lvl>
     <w:lvl w:ilvl="8" w:tplc="0409001B" w:tentative="1">
@@ -2232,12 +2885,196 @@
       <w:lvlText w:val="%9."/>
       <w:lvlJc w:val="right"/>
       <w:pPr>
+        <w:ind w:left="6480" w:hanging="180"/>
+      </w:pPr>
+    </w:lvl>
+  </w:abstractNum>
+  <w:abstractNum w:abstractNumId="1" w15:restartNumberingAfterBreak="0">
+    <w:nsid w:val="30B5399A"/>
+    <w:multiLevelType w:val="hybridMultilevel"/>
+    <w:tmpl w:val="3BA81818"/>
+    <w:lvl w:ilvl="0" w:tplc="04090011">
+      <w:start w:val="1"/>
+      <w:numFmt w:val="decimal"/>
+      <w:lvlText w:val="%1)"/>
+      <w:lvlJc w:val="left"/>
+      <w:pPr>
+        <w:ind w:left="360" w:hanging="360"/>
+      </w:pPr>
+      <w:rPr>
+        <w:rFonts w:hint="default"/>
+      </w:rPr>
+    </w:lvl>
+    <w:lvl w:ilvl="1" w:tplc="04090019" w:tentative="1">
+      <w:start w:val="1"/>
+      <w:numFmt w:val="lowerLetter"/>
+      <w:lvlText w:val="%2."/>
+      <w:lvlJc w:val="left"/>
+      <w:pPr>
+        <w:ind w:left="1080" w:hanging="360"/>
+      </w:pPr>
+    </w:lvl>
+    <w:lvl w:ilvl="2" w:tplc="0409001B" w:tentative="1">
+      <w:start w:val="1"/>
+      <w:numFmt w:val="lowerRoman"/>
+      <w:lvlText w:val="%3."/>
+      <w:lvlJc w:val="right"/>
+      <w:pPr>
+        <w:ind w:left="1800" w:hanging="180"/>
+      </w:pPr>
+    </w:lvl>
+    <w:lvl w:ilvl="3" w:tplc="0409000F" w:tentative="1">
+      <w:start w:val="1"/>
+      <w:numFmt w:val="decimal"/>
+      <w:lvlText w:val="%4."/>
+      <w:lvlJc w:val="left"/>
+      <w:pPr>
+        <w:ind w:left="2520" w:hanging="360"/>
+      </w:pPr>
+    </w:lvl>
+    <w:lvl w:ilvl="4" w:tplc="04090019" w:tentative="1">
+      <w:start w:val="1"/>
+      <w:numFmt w:val="lowerLetter"/>
+      <w:lvlText w:val="%5."/>
+      <w:lvlJc w:val="left"/>
+      <w:pPr>
+        <w:ind w:left="3240" w:hanging="360"/>
+      </w:pPr>
+    </w:lvl>
+    <w:lvl w:ilvl="5" w:tplc="0409001B" w:tentative="1">
+      <w:start w:val="1"/>
+      <w:numFmt w:val="lowerRoman"/>
+      <w:lvlText w:val="%6."/>
+      <w:lvlJc w:val="right"/>
+      <w:pPr>
+        <w:ind w:left="3960" w:hanging="180"/>
+      </w:pPr>
+    </w:lvl>
+    <w:lvl w:ilvl="6" w:tplc="0409000F" w:tentative="1">
+      <w:start w:val="1"/>
+      <w:numFmt w:val="decimal"/>
+      <w:lvlText w:val="%7."/>
+      <w:lvlJc w:val="left"/>
+      <w:pPr>
+        <w:ind w:left="4680" w:hanging="360"/>
+      </w:pPr>
+    </w:lvl>
+    <w:lvl w:ilvl="7" w:tplc="04090019" w:tentative="1">
+      <w:start w:val="1"/>
+      <w:numFmt w:val="lowerLetter"/>
+      <w:lvlText w:val="%8."/>
+      <w:lvlJc w:val="left"/>
+      <w:pPr>
+        <w:ind w:left="5400" w:hanging="360"/>
+      </w:pPr>
+    </w:lvl>
+    <w:lvl w:ilvl="8" w:tplc="0409001B" w:tentative="1">
+      <w:start w:val="1"/>
+      <w:numFmt w:val="lowerRoman"/>
+      <w:lvlText w:val="%9."/>
+      <w:lvlJc w:val="right"/>
+      <w:pPr>
         <w:ind w:left="6120" w:hanging="180"/>
+      </w:pPr>
+    </w:lvl>
+  </w:abstractNum>
+  <w:abstractNum w:abstractNumId="2" w15:restartNumberingAfterBreak="0">
+    <w:nsid w:val="5E720DFE"/>
+    <w:multiLevelType w:val="hybridMultilevel"/>
+    <w:tmpl w:val="DCC61A92"/>
+    <w:lvl w:ilvl="0" w:tplc="04090011">
+      <w:start w:val="1"/>
+      <w:numFmt w:val="decimal"/>
+      <w:lvlText w:val="%1)"/>
+      <w:lvlJc w:val="left"/>
+      <w:pPr>
+        <w:ind w:left="720" w:hanging="360"/>
+      </w:pPr>
+      <w:rPr>
+        <w:rFonts w:hint="default"/>
+      </w:rPr>
+    </w:lvl>
+    <w:lvl w:ilvl="1" w:tplc="04090019">
+      <w:start w:val="1"/>
+      <w:numFmt w:val="lowerLetter"/>
+      <w:lvlText w:val="%2."/>
+      <w:lvlJc w:val="left"/>
+      <w:pPr>
+        <w:ind w:left="1440" w:hanging="360"/>
+      </w:pPr>
+    </w:lvl>
+    <w:lvl w:ilvl="2" w:tplc="0409001B" w:tentative="1">
+      <w:start w:val="1"/>
+      <w:numFmt w:val="lowerRoman"/>
+      <w:lvlText w:val="%3."/>
+      <w:lvlJc w:val="right"/>
+      <w:pPr>
+        <w:ind w:left="2160" w:hanging="180"/>
+      </w:pPr>
+    </w:lvl>
+    <w:lvl w:ilvl="3" w:tplc="0409000F" w:tentative="1">
+      <w:start w:val="1"/>
+      <w:numFmt w:val="decimal"/>
+      <w:lvlText w:val="%4."/>
+      <w:lvlJc w:val="left"/>
+      <w:pPr>
+        <w:ind w:left="2880" w:hanging="360"/>
+      </w:pPr>
+    </w:lvl>
+    <w:lvl w:ilvl="4" w:tplc="04090019" w:tentative="1">
+      <w:start w:val="1"/>
+      <w:numFmt w:val="lowerLetter"/>
+      <w:lvlText w:val="%5."/>
+      <w:lvlJc w:val="left"/>
+      <w:pPr>
+        <w:ind w:left="3600" w:hanging="360"/>
+      </w:pPr>
+    </w:lvl>
+    <w:lvl w:ilvl="5" w:tplc="0409001B" w:tentative="1">
+      <w:start w:val="1"/>
+      <w:numFmt w:val="lowerRoman"/>
+      <w:lvlText w:val="%6."/>
+      <w:lvlJc w:val="right"/>
+      <w:pPr>
+        <w:ind w:left="4320" w:hanging="180"/>
+      </w:pPr>
+    </w:lvl>
+    <w:lvl w:ilvl="6" w:tplc="0409000F" w:tentative="1">
+      <w:start w:val="1"/>
+      <w:numFmt w:val="decimal"/>
+      <w:lvlText w:val="%7."/>
+      <w:lvlJc w:val="left"/>
+      <w:pPr>
+        <w:ind w:left="5040" w:hanging="360"/>
+      </w:pPr>
+    </w:lvl>
+    <w:lvl w:ilvl="7" w:tplc="04090019" w:tentative="1">
+      <w:start w:val="1"/>
+      <w:numFmt w:val="lowerLetter"/>
+      <w:lvlText w:val="%8."/>
+      <w:lvlJc w:val="left"/>
+      <w:pPr>
+        <w:ind w:left="5760" w:hanging="360"/>
+      </w:pPr>
+    </w:lvl>
+    <w:lvl w:ilvl="8" w:tplc="0409001B" w:tentative="1">
+      <w:start w:val="1"/>
+      <w:numFmt w:val="lowerRoman"/>
+      <w:lvlText w:val="%9."/>
+      <w:lvlJc w:val="right"/>
+      <w:pPr>
+        <w:ind w:left="6480" w:hanging="180"/>
       </w:pPr>
     </w:lvl>
   </w:abstractNum>
   <w:num w:numId="1">
+    <w:abstractNumId w:val="1"/>
+  </w:num>
+  <w:num w:numId="2">
     <w:abstractNumId w:val="0"/>
+  </w:num>
+  <w:num w:numId="3">
+    <w:abstractNumId w:val="2"/>
   </w:num>
 </w:numbering>
 </file>

</xml_diff>

<commit_message>
adding mycat, mycp and myls errors screenshot to bottom of section III in report
</commit_message>
<xml_diff>
--- a/project2-report.docx
+++ b/project2-report.docx
@@ -1,6 +1,6 @@
 
 <file path=word/document.xml><?xml version="1.0" encoding="utf-8"?>
-<w:document xmlns:wpc="http://schemas.microsoft.com/office/word/2010/wordprocessingCanvas" xmlns:cx="http://schemas.microsoft.com/office/drawing/2014/chartex" xmlns:cx1="http://schemas.microsoft.com/office/drawing/2015/9/8/chartex" xmlns:cx2="http://schemas.microsoft.com/office/drawing/2015/10/21/chartex" xmlns:cx3="http://schemas.microsoft.com/office/drawing/2016/5/9/chartex" xmlns:cx4="http://schemas.microsoft.com/office/drawing/2016/5/10/chartex" xmlns:cx5="http://schemas.microsoft.com/office/drawing/2016/5/11/chartex" xmlns:mc="http://schemas.openxmlformats.org/markup-compatibility/2006" xmlns:o="urn:schemas-microsoft-com:office:office" xmlns:r="http://schemas.openxmlformats.org/officeDocument/2006/relationships" xmlns:m="http://schemas.openxmlformats.org/officeDocument/2006/math" xmlns:v="urn:schemas-microsoft-com:vml" xmlns:wp14="http://schemas.microsoft.com/office/word/2010/wordprocessingDrawing" xmlns:wp="http://schemas.openxmlformats.org/drawingml/2006/wordprocessingDrawing" xmlns:w10="urn:schemas-microsoft-com:office:word" xmlns:w="http://schemas.openxmlformats.org/wordprocessingml/2006/main" xmlns:w14="http://schemas.microsoft.com/office/word/2010/wordml" xmlns:w15="http://schemas.microsoft.com/office/word/2012/wordml" xmlns:w16se="http://schemas.microsoft.com/office/word/2015/wordml/symex" xmlns:wpg="http://schemas.microsoft.com/office/word/2010/wordprocessingGroup" xmlns:wpi="http://schemas.microsoft.com/office/word/2010/wordprocessingInk" xmlns:wne="http://schemas.microsoft.com/office/word/2006/wordml" xmlns:wps="http://schemas.microsoft.com/office/word/2010/wordprocessingShape" mc:Ignorable="w14 w15 w16se wp14">
+<w:document xmlns:wpc="http://schemas.microsoft.com/office/word/2010/wordprocessingCanvas" xmlns:mo="http://schemas.microsoft.com/office/mac/office/2008/main" xmlns:mc="http://schemas.openxmlformats.org/markup-compatibility/2006" xmlns:mv="urn:schemas-microsoft-com:mac:vml" xmlns:o="urn:schemas-microsoft-com:office:office" xmlns:r="http://schemas.openxmlformats.org/officeDocument/2006/relationships" xmlns:m="http://schemas.openxmlformats.org/officeDocument/2006/math" xmlns:v="urn:schemas-microsoft-com:vml" xmlns:wp14="http://schemas.microsoft.com/office/word/2010/wordprocessingDrawing" xmlns:wp="http://schemas.openxmlformats.org/drawingml/2006/wordprocessingDrawing" xmlns:w10="urn:schemas-microsoft-com:office:word" xmlns:w="http://schemas.openxmlformats.org/wordprocessingml/2006/main" xmlns:w14="http://schemas.microsoft.com/office/word/2010/wordml" xmlns:wpg="http://schemas.microsoft.com/office/word/2010/wordprocessingGroup" xmlns:wpi="http://schemas.microsoft.com/office/word/2010/wordprocessingInk" xmlns:wne="http://schemas.microsoft.com/office/word/2006/wordml" xmlns:wps="http://schemas.microsoft.com/office/word/2010/wordprocessingShape" mc:Ignorable="w14 wp14">
   <w:background w:color="FFFFFF"/>
   <w:body>
     <w:p>
@@ -349,7 +349,7 @@
                     </pic:cNvPicPr>
                   </pic:nvPicPr>
                   <pic:blipFill>
-                    <a:blip r:embed="rId5">
+                    <a:blip r:embed="rId6">
                       <a:extLst>
                         <a:ext uri="{28A0092B-C50C-407E-A947-70E740481C1C}">
                           <a14:useLocalDpi xmlns:a14="http://schemas.microsoft.com/office/drawing/2010/main" val="0"/>
@@ -409,7 +409,7 @@
                     </pic:cNvPicPr>
                   </pic:nvPicPr>
                   <pic:blipFill>
-                    <a:blip r:embed="rId6">
+                    <a:blip r:embed="rId7">
                       <a:extLst>
                         <a:ext uri="{28A0092B-C50C-407E-A947-70E740481C1C}">
                           <a14:useLocalDpi xmlns:a14="http://schemas.microsoft.com/office/drawing/2010/main" val="0"/>
@@ -469,7 +469,7 @@
                     </pic:cNvPicPr>
                   </pic:nvPicPr>
                   <pic:blipFill>
-                    <a:blip r:embed="rId7">
+                    <a:blip r:embed="rId8">
                       <a:extLst>
                         <a:ext uri="{28A0092B-C50C-407E-A947-70E740481C1C}">
                           <a14:useLocalDpi xmlns:a14="http://schemas.microsoft.com/office/drawing/2010/main" val="0"/>
@@ -532,7 +532,7 @@
                     </pic:cNvPicPr>
                   </pic:nvPicPr>
                   <pic:blipFill>
-                    <a:blip r:embed="rId8">
+                    <a:blip r:embed="rId9">
                       <a:extLst>
                         <a:ext uri="{28A0092B-C50C-407E-A947-70E740481C1C}">
                           <a14:useLocalDpi xmlns:a14="http://schemas.microsoft.com/office/drawing/2010/main" val="0"/>
@@ -586,7 +586,7 @@
                     </pic:cNvPicPr>
                   </pic:nvPicPr>
                   <pic:blipFill>
-                    <a:blip r:embed="rId9">
+                    <a:blip r:embed="rId10">
                       <a:extLst>
                         <a:ext uri="{28A0092B-C50C-407E-A947-70E740481C1C}">
                           <a14:useLocalDpi xmlns:a14="http://schemas.microsoft.com/office/drawing/2010/main" val="0"/>
@@ -695,16 +695,19 @@
         <w:pStyle w:val="ListParagraph"/>
         <w:ind w:left="360"/>
       </w:pPr>
-      <w:r>
-        <w:t xml:space="preserve">exe: </w:t>
-      </w:r>
-      <w:proofErr w:type="spellStart"/>
       <w:proofErr w:type="gramStart"/>
       <w:r>
+        <w:t>exe</w:t>
+      </w:r>
+      <w:proofErr w:type="gramEnd"/>
+      <w:r>
+        <w:t xml:space="preserve">: </w:t>
+      </w:r>
+      <w:proofErr w:type="spellStart"/>
+      <w:r>
         <w:t>mysh.o</w:t>
       </w:r>
       <w:proofErr w:type="spellEnd"/>
-      <w:proofErr w:type="gramEnd"/>
     </w:p>
     <w:p>
       <w:pPr>
@@ -715,10 +718,12 @@
         <w:tab/>
       </w:r>
       <w:proofErr w:type="spellStart"/>
+      <w:proofErr w:type="gramStart"/>
       <w:r>
         <w:t>gcc</w:t>
       </w:r>
       <w:proofErr w:type="spellEnd"/>
+      <w:proofErr w:type="gramEnd"/>
       <w:r>
         <w:t xml:space="preserve"> -o </w:t>
       </w:r>
@@ -731,12 +736,10 @@
         <w:t xml:space="preserve"> </w:t>
       </w:r>
       <w:proofErr w:type="spellStart"/>
-      <w:proofErr w:type="gramStart"/>
       <w:r>
         <w:t>mysh.o</w:t>
       </w:r>
       <w:proofErr w:type="spellEnd"/>
-      <w:proofErr w:type="gramEnd"/>
     </w:p>
     <w:p>
       <w:pPr>
@@ -835,20 +838,20 @@
         <w:tab/>
       </w:r>
       <w:proofErr w:type="spellStart"/>
+      <w:proofErr w:type="gramStart"/>
       <w:r>
         <w:t>rm</w:t>
       </w:r>
       <w:proofErr w:type="spellEnd"/>
+      <w:proofErr w:type="gramEnd"/>
       <w:r>
         <w:t xml:space="preserve"> -f </w:t>
       </w:r>
       <w:proofErr w:type="spellStart"/>
-      <w:proofErr w:type="gramStart"/>
       <w:r>
         <w:t>mysh.o</w:t>
       </w:r>
       <w:proofErr w:type="spellEnd"/>
-      <w:proofErr w:type="gramEnd"/>
     </w:p>
     <w:p>
       <w:pPr>
@@ -875,16 +878,19 @@
         <w:pStyle w:val="ListParagraph"/>
         <w:ind w:left="360"/>
       </w:pPr>
-      <w:r>
-        <w:t xml:space="preserve">exe: </w:t>
-      </w:r>
-      <w:proofErr w:type="spellStart"/>
       <w:proofErr w:type="gramStart"/>
       <w:r>
+        <w:t>exe</w:t>
+      </w:r>
+      <w:proofErr w:type="gramEnd"/>
+      <w:r>
+        <w:t xml:space="preserve">: </w:t>
+      </w:r>
+      <w:proofErr w:type="spellStart"/>
+      <w:r>
         <w:t>mypwd.o</w:t>
       </w:r>
       <w:proofErr w:type="spellEnd"/>
-      <w:proofErr w:type="gramEnd"/>
     </w:p>
     <w:p>
       <w:pPr>
@@ -895,10 +901,12 @@
         <w:tab/>
       </w:r>
       <w:proofErr w:type="spellStart"/>
+      <w:proofErr w:type="gramStart"/>
       <w:r>
         <w:t>gcc</w:t>
       </w:r>
       <w:proofErr w:type="spellEnd"/>
+      <w:proofErr w:type="gramEnd"/>
       <w:r>
         <w:t xml:space="preserve"> -o </w:t>
       </w:r>
@@ -911,12 +919,10 @@
         <w:t xml:space="preserve"> </w:t>
       </w:r>
       <w:proofErr w:type="spellStart"/>
-      <w:proofErr w:type="gramStart"/>
       <w:r>
         <w:t>mypwd.o</w:t>
       </w:r>
       <w:proofErr w:type="spellEnd"/>
-      <w:proofErr w:type="gramEnd"/>
     </w:p>
     <w:p>
       <w:pPr>
@@ -1015,20 +1021,20 @@
         <w:tab/>
       </w:r>
       <w:proofErr w:type="spellStart"/>
+      <w:proofErr w:type="gramStart"/>
       <w:r>
         <w:t>rm</w:t>
       </w:r>
       <w:proofErr w:type="spellEnd"/>
+      <w:proofErr w:type="gramEnd"/>
       <w:r>
         <w:t xml:space="preserve"> -f </w:t>
       </w:r>
       <w:proofErr w:type="spellStart"/>
-      <w:proofErr w:type="gramStart"/>
       <w:r>
         <w:t>mypwd.o</w:t>
       </w:r>
       <w:proofErr w:type="spellEnd"/>
-      <w:proofErr w:type="gramEnd"/>
     </w:p>
     <w:p>
       <w:pPr>
@@ -1108,7 +1114,7 @@
                     <pic:cNvPicPr/>
                   </pic:nvPicPr>
                   <pic:blipFill>
-                    <a:blip r:embed="rId10"/>
+                    <a:blip r:embed="rId11"/>
                     <a:stretch>
                       <a:fillRect/>
                     </a:stretch>
@@ -1271,11 +1277,11 @@
       </w:r>
       <w:proofErr w:type="spellEnd"/>
       <w:r>
-        <w:t xml:space="preserve">”. If the file is not found, an error message is printed out. Likewise, if the supplied argument is a directory rather than a file, an error message prints out informing the user than the supplied argument was a directory. If no arguments are provided, the program handles the </w:t>
+        <w:t>”. If the file is not found, an error message is printed out. Likewise, if the supplied argument is a directory rather than a file, an error message prints out informing the user than the supplied argument was a directory. If no arguments are provided, the program handles the “</w:t>
       </w:r>
       <w:proofErr w:type="gramStart"/>
       <w:r>
-        <w:t>“./</w:t>
+        <w:t>./</w:t>
       </w:r>
       <w:proofErr w:type="spellStart"/>
       <w:proofErr w:type="gramEnd"/>
@@ -1300,11 +1306,11 @@
       </w:r>
       <w:proofErr w:type="spellEnd"/>
       <w:r>
-        <w:t xml:space="preserve">)” cases. For </w:t>
+        <w:t>)” cases. For “</w:t>
       </w:r>
       <w:proofErr w:type="gramStart"/>
       <w:r>
-        <w:t>“./</w:t>
+        <w:t>./</w:t>
       </w:r>
       <w:proofErr w:type="spellStart"/>
       <w:proofErr w:type="gramEnd"/>
@@ -1535,144 +1541,124 @@
         <w:t>“</w:t>
       </w:r>
       <w:proofErr w:type="spellStart"/>
+      <w:proofErr w:type="gramStart"/>
       <w:r>
         <w:t>myls</w:t>
       </w:r>
       <w:proofErr w:type="spellEnd"/>
+      <w:proofErr w:type="gramEnd"/>
       <w:r>
         <w:t>” has four helper functions: “</w:t>
       </w:r>
       <w:proofErr w:type="spellStart"/>
+      <w:r>
+        <w:t>getFileSize</w:t>
+      </w:r>
+      <w:proofErr w:type="spellEnd"/>
+      <w:r>
+        <w:t>()”, “</w:t>
+      </w:r>
+      <w:proofErr w:type="spellStart"/>
+      <w:r>
+        <w:t>printFileDetail</w:t>
+      </w:r>
+      <w:proofErr w:type="spellEnd"/>
+      <w:r>
+        <w:t>()”, “</w:t>
+      </w:r>
+      <w:proofErr w:type="spellStart"/>
+      <w:r>
+        <w:t>printDir</w:t>
+      </w:r>
+      <w:proofErr w:type="spellEnd"/>
+      <w:r>
+        <w:t>()”, and “</w:t>
+      </w:r>
+      <w:proofErr w:type="spellStart"/>
+      <w:r>
+        <w:t>printDirDetails</w:t>
+      </w:r>
+      <w:proofErr w:type="spellEnd"/>
+      <w:r>
+        <w:t>()”. “</w:t>
+      </w:r>
+      <w:proofErr w:type="spellStart"/>
       <w:proofErr w:type="gramStart"/>
       <w:r>
         <w:t>getFileSize</w:t>
       </w:r>
       <w:proofErr w:type="spellEnd"/>
+      <w:proofErr w:type="gramEnd"/>
+      <w:r>
+        <w:t xml:space="preserve">()” returns the byte </w:t>
+      </w:r>
+      <w:proofErr w:type="spellStart"/>
+      <w:r>
+        <w:t>filesize</w:t>
+      </w:r>
+      <w:proofErr w:type="spellEnd"/>
+      <w:r>
+        <w:t xml:space="preserve"> of an inputted function. This is used for the formatting where “</w:t>
+      </w:r>
+      <w:proofErr w:type="spellStart"/>
+      <w:r>
+        <w:t>myls</w:t>
+      </w:r>
+      <w:proofErr w:type="spellEnd"/>
+      <w:r>
+        <w:t xml:space="preserve"> -l” needs to mimic the way “ls -l” formats the width of the </w:t>
+      </w:r>
+      <w:proofErr w:type="spellStart"/>
+      <w:r>
+        <w:t>filesize</w:t>
+      </w:r>
+      <w:proofErr w:type="spellEnd"/>
+      <w:r>
+        <w:t xml:space="preserve"> digits according to the longest </w:t>
+      </w:r>
+      <w:proofErr w:type="spellStart"/>
+      <w:r>
+        <w:t>filesize</w:t>
+      </w:r>
+      <w:proofErr w:type="spellEnd"/>
+      <w:r>
+        <w:t>. “</w:t>
+      </w:r>
+      <w:proofErr w:type="spellStart"/>
+      <w:proofErr w:type="gramStart"/>
+      <w:r>
+        <w:t>PrintFileDetail</w:t>
+      </w:r>
+      <w:proofErr w:type="spellEnd"/>
       <w:r>
         <w:t>(</w:t>
       </w:r>
       <w:proofErr w:type="gramEnd"/>
       <w:r>
-        <w:t>)”, “</w:t>
-      </w:r>
-      <w:proofErr w:type="spellStart"/>
-      <w:r>
-        <w:t>printFileDetail</w:t>
-      </w:r>
-      <w:proofErr w:type="spellEnd"/>
-      <w:r>
-        <w:t>()”, “</w:t>
-      </w:r>
-      <w:proofErr w:type="spellStart"/>
+        <w:t>)”</w:t>
+      </w:r>
+      <w:r>
+        <w:t xml:space="preserve"> outputs file information such as permissions, number links, user name, group name, file size and time last modified. “</w:t>
+      </w:r>
+      <w:proofErr w:type="spellStart"/>
+      <w:proofErr w:type="gramStart"/>
       <w:r>
         <w:t>printDir</w:t>
       </w:r>
       <w:proofErr w:type="spellEnd"/>
-      <w:r>
-        <w:t>()”, and “</w:t>
-      </w:r>
-      <w:proofErr w:type="spellStart"/>
+      <w:proofErr w:type="gramEnd"/>
+      <w:r>
+        <w:t>()” prints a simple list of files in a directory as just the file names. “</w:t>
+      </w:r>
+      <w:proofErr w:type="spellStart"/>
+      <w:proofErr w:type="gramStart"/>
       <w:r>
         <w:t>printDirDetails</w:t>
       </w:r>
       <w:proofErr w:type="spellEnd"/>
-      <w:r>
-        <w:t>()”. “</w:t>
-      </w:r>
-      <w:proofErr w:type="spellStart"/>
-      <w:proofErr w:type="gramStart"/>
-      <w:r>
-        <w:t>getFileSize</w:t>
-      </w:r>
-      <w:proofErr w:type="spellEnd"/>
-      <w:r>
-        <w:t>(</w:t>
-      </w:r>
       <w:proofErr w:type="gramEnd"/>
       <w:r>
-        <w:t xml:space="preserve">)” returns the byte </w:t>
-      </w:r>
-      <w:proofErr w:type="spellStart"/>
-      <w:r>
-        <w:t>filesize</w:t>
-      </w:r>
-      <w:proofErr w:type="spellEnd"/>
-      <w:r>
-        <w:t xml:space="preserve"> of an inputted function. This is used for the formatting where “</w:t>
-      </w:r>
-      <w:proofErr w:type="spellStart"/>
-      <w:r>
-        <w:t>myls</w:t>
-      </w:r>
-      <w:proofErr w:type="spellEnd"/>
-      <w:r>
-        <w:t xml:space="preserve"> -l” needs to mimic the way “ls -l” formats the width of the </w:t>
-      </w:r>
-      <w:proofErr w:type="spellStart"/>
-      <w:r>
-        <w:t>filesize</w:t>
-      </w:r>
-      <w:proofErr w:type="spellEnd"/>
-      <w:r>
-        <w:t xml:space="preserve"> digits </w:t>
-      </w:r>
-      <w:proofErr w:type="gramStart"/>
-      <w:r>
-        <w:t>according to</w:t>
-      </w:r>
-      <w:proofErr w:type="gramEnd"/>
-      <w:r>
-        <w:t xml:space="preserve"> the longest </w:t>
-      </w:r>
-      <w:proofErr w:type="spellStart"/>
-      <w:r>
-        <w:t>filesize</w:t>
-      </w:r>
-      <w:proofErr w:type="spellEnd"/>
-      <w:r>
-        <w:t>. “</w:t>
-      </w:r>
-      <w:proofErr w:type="spellStart"/>
-      <w:proofErr w:type="gramStart"/>
-      <w:r>
-        <w:t>PrintFileDetail</w:t>
-      </w:r>
-      <w:proofErr w:type="spellEnd"/>
-      <w:r>
-        <w:t>(</w:t>
-      </w:r>
-      <w:proofErr w:type="gramEnd"/>
-      <w:r>
-        <w:t>)”</w:t>
-      </w:r>
-      <w:r>
-        <w:t xml:space="preserve"> outputs file information such as permissions, number links, user name, group name, file size and time last modified. “</w:t>
-      </w:r>
-      <w:proofErr w:type="spellStart"/>
-      <w:proofErr w:type="gramStart"/>
-      <w:r>
-        <w:t>printDir</w:t>
-      </w:r>
-      <w:proofErr w:type="spellEnd"/>
-      <w:r>
-        <w:t>(</w:t>
-      </w:r>
-      <w:proofErr w:type="gramEnd"/>
-      <w:r>
-        <w:t>)” prints a simple list of files in a directory as just the file names. “</w:t>
-      </w:r>
-      <w:proofErr w:type="spellStart"/>
-      <w:proofErr w:type="gramStart"/>
-      <w:r>
-        <w:t>printDirDetails</w:t>
-      </w:r>
-      <w:proofErr w:type="spellEnd"/>
-      <w:r>
-        <w:t>(</w:t>
-      </w:r>
-      <w:proofErr w:type="gramEnd"/>
-      <w:r>
-        <w:t>)” prints the detailed “-l” style files with all the file details. The “</w:t>
+        <w:t>()” prints the detailed “-l” style files with all the file details. The “</w:t>
       </w:r>
       <w:proofErr w:type="gramStart"/>
       <w:r>
@@ -1739,15 +1725,12 @@
         <w:jc w:val="both"/>
       </w:pPr>
       <w:r>
-        <w:t>For each command, you must p</w:t>
+        <w:t>For each command, you must pay attention to what arguments, if any, are passed and how to handle those supplied arguments correctly. Such as when an option is passed vs a filename. You also must be aware of the user’s permissions on the files they are trying to copy, outpu</w:t>
       </w:r>
       <w:bookmarkStart w:id="0" w:name="_GoBack"/>
       <w:bookmarkEnd w:id="0"/>
       <w:r>
-        <w:t>ay attention to what arguments, if any, are passed and how to handle those supplied arguments correctly. Such as when an option is passed vs a filename. You also must be aware of the user’s permissions on the files they are trying to copy, output or view. Exceptions must be created to handle user input errors and/or invalid permissions</w:t>
-      </w:r>
-      <w:r>
-        <w:t xml:space="preserve"> </w:t>
+        <w:t xml:space="preserve">t or view. Exceptions must be created to handle user input errors and/or invalid permissions </w:t>
       </w:r>
     </w:p>
     <w:p>
@@ -1755,6 +1738,60 @@
         <w:ind w:firstLine="360"/>
         <w:jc w:val="both"/>
       </w:pPr>
+      <w:r>
+        <w:rPr>
+          <w:noProof/>
+        </w:rPr>
+        <w:lastRenderedPageBreak/>
+        <w:drawing>
+          <wp:inline distT="0" distB="0" distL="0" distR="0" wp14:anchorId="027C7E59" wp14:editId="004FD45D">
+            <wp:extent cx="3873500" cy="1524000"/>
+            <wp:effectExtent l="0" t="0" r="12700" b="0"/>
+            <wp:docPr id="5" name="Picture 1" descr="Macintosh HD:Users:markmcdermott:Desktop:error-messages.png"/>
+            <wp:cNvGraphicFramePr>
+              <a:graphicFrameLocks xmlns:a="http://schemas.openxmlformats.org/drawingml/2006/main" noChangeAspect="1"/>
+            </wp:cNvGraphicFramePr>
+            <a:graphic xmlns:a="http://schemas.openxmlformats.org/drawingml/2006/main">
+              <a:graphicData uri="http://schemas.openxmlformats.org/drawingml/2006/picture">
+                <pic:pic xmlns:pic="http://schemas.openxmlformats.org/drawingml/2006/picture">
+                  <pic:nvPicPr>
+                    <pic:cNvPr id="0" name="Picture 1" descr="Macintosh HD:Users:markmcdermott:Desktop:error-messages.png"/>
+                    <pic:cNvPicPr>
+                      <a:picLocks noChangeAspect="1" noChangeArrowheads="1"/>
+                    </pic:cNvPicPr>
+                  </pic:nvPicPr>
+                  <pic:blipFill>
+                    <a:blip r:embed="rId12">
+                      <a:extLst>
+                        <a:ext uri="{28A0092B-C50C-407E-A947-70E740481C1C}">
+                          <a14:useLocalDpi xmlns:a14="http://schemas.microsoft.com/office/drawing/2010/main" val="0"/>
+                        </a:ext>
+                      </a:extLst>
+                    </a:blip>
+                    <a:srcRect/>
+                    <a:stretch>
+                      <a:fillRect/>
+                    </a:stretch>
+                  </pic:blipFill>
+                  <pic:spPr bwMode="auto">
+                    <a:xfrm>
+                      <a:off x="0" y="0"/>
+                      <a:ext cx="3873500" cy="1524000"/>
+                    </a:xfrm>
+                    <a:prstGeom prst="rect">
+                      <a:avLst/>
+                    </a:prstGeom>
+                    <a:noFill/>
+                    <a:ln>
+                      <a:noFill/>
+                    </a:ln>
+                  </pic:spPr>
+                </pic:pic>
+              </a:graphicData>
+            </a:graphic>
+          </wp:inline>
+        </w:drawing>
+      </w:r>
     </w:p>
     <w:p>
       <w:pPr>
@@ -1874,9 +1911,12 @@
         <w:t xml:space="preserve">"my", "&gt;", "&lt;", "|", and </w:t>
       </w:r>
       <w:bookmarkEnd w:id="1"/>
+      <w:r>
+        <w:t>"</w:t>
+      </w:r>
       <w:proofErr w:type="gramStart"/>
       <w:r>
-        <w:t>"./</w:t>
+        <w:t>./</w:t>
       </w:r>
       <w:proofErr w:type="gramEnd"/>
       <w:r>
@@ -1937,11 +1977,11 @@
         <w:t>, and maybe the an element from "res",</w:t>
       </w:r>
       <w:r>
-        <w:t xml:space="preserve"> will be compared with the variables from the first paragraph ("my", "&gt;", "&lt;", "|", and </w:t>
+        <w:t xml:space="preserve"> will be compared with the variables from the first paragraph ("my", "&gt;", "&lt;", "|", and "</w:t>
       </w:r>
       <w:proofErr w:type="gramStart"/>
       <w:r>
-        <w:t>"./</w:t>
+        <w:t>./</w:t>
       </w:r>
       <w:proofErr w:type="gramEnd"/>
       <w:r>
@@ -1959,19 +1999,11 @@
       </w:r>
       <w:proofErr w:type="spellEnd"/>
       <w:r>
-        <w:t xml:space="preserve"> variable starts with the characters </w:t>
+        <w:t xml:space="preserve"> variable starts with the characters "my". It does this so that it can concatenate the "</w:t>
       </w:r>
       <w:proofErr w:type="gramStart"/>
       <w:r>
-        <w:t>"my"</w:t>
-      </w:r>
-      <w:proofErr w:type="gramEnd"/>
-      <w:r>
-        <w:t xml:space="preserve">. It does this so that it can concatenate the </w:t>
-      </w:r>
-      <w:proofErr w:type="gramStart"/>
-      <w:r>
-        <w:t>"./</w:t>
+        <w:t>./</w:t>
       </w:r>
       <w:proofErr w:type="gramEnd"/>
       <w:r>
@@ -2064,15 +2096,15 @@
       </w:r>
       <w:proofErr w:type="gramEnd"/>
       <w:r>
-        <w:t>1]" contains a "|" character for piping. the shell will then use the "</w:t>
+        <w:t xml:space="preserve">1]" contains a "|" character for piping. </w:t>
       </w:r>
       <w:proofErr w:type="gramStart"/>
       <w:r>
-        <w:t>pipe(</w:t>
+        <w:t>the</w:t>
       </w:r>
       <w:proofErr w:type="gramEnd"/>
       <w:r>
-        <w:t xml:space="preserve">)" function to create </w:t>
+        <w:t xml:space="preserve"> shell will then use the "pipe()" function to create </w:t>
       </w:r>
       <w:proofErr w:type="spellStart"/>
       <w:r>
@@ -2171,7 +2203,11 @@
       </w:r>
       <w:proofErr w:type="spellEnd"/>
       <w:r>
-        <w:t xml:space="preserve"> will then be called on the second command, and then "continue" is called so we can start the while loop again. </w:t>
+        <w:t xml:space="preserve"> will then be called on the second command, and </w:t>
+      </w:r>
+      <w:r>
+        <w:lastRenderedPageBreak/>
+        <w:t xml:space="preserve">then "continue" is called so we can start the while loop again. </w:t>
       </w:r>
     </w:p>
     <w:p>
@@ -2251,7 +2287,6 @@
         </w:rPr>
       </w:pPr>
       <w:r>
-        <w:lastRenderedPageBreak/>
         <w:t xml:space="preserve">2) </w:t>
       </w:r>
       <w:proofErr w:type="spellStart"/>
@@ -2300,7 +2335,7 @@
                     <pic:cNvPicPr/>
                   </pic:nvPicPr>
                   <pic:blipFill>
-                    <a:blip r:embed="rId11"/>
+                    <a:blip r:embed="rId13"/>
                     <a:stretch>
                       <a:fillRect/>
                     </a:stretch>
@@ -2370,7 +2405,7 @@
                     </pic:cNvPicPr>
                   </pic:nvPicPr>
                   <pic:blipFill>
-                    <a:blip r:embed="rId12">
+                    <a:blip r:embed="rId14">
                       <a:extLst>
                         <a:ext uri="{28A0092B-C50C-407E-A947-70E740481C1C}">
                           <a14:useLocalDpi xmlns:a14="http://schemas.microsoft.com/office/drawing/2010/main" val="0"/>
@@ -2498,7 +2533,7 @@
                     </pic:cNvPicPr>
                   </pic:nvPicPr>
                   <pic:blipFill>
-                    <a:blip r:embed="rId13">
+                    <a:blip r:embed="rId15">
                       <a:extLst>
                         <a:ext uri="{28A0092B-C50C-407E-A947-70E740481C1C}">
                           <a14:useLocalDpi xmlns:a14="http://schemas.microsoft.com/office/drawing/2010/main" val="0"/>
@@ -2593,6 +2628,7 @@
         <w:t xml:space="preserve">6) </w:t>
       </w:r>
       <w:proofErr w:type="spellStart"/>
+      <w:proofErr w:type="gramStart"/>
       <w:r>
         <w:rPr>
           <w:b/>
@@ -2601,22 +2637,23 @@
         <w:t>mycd</w:t>
       </w:r>
       <w:proofErr w:type="spellEnd"/>
+      <w:proofErr w:type="gramEnd"/>
+      <w:r>
+        <w:rPr>
+          <w:b/>
+          <w:u w:val="single"/>
+        </w:rPr>
+        <w:t xml:space="preserve"> ../</w:t>
+      </w:r>
       <w:proofErr w:type="gramStart"/>
       <w:r>
         <w:rPr>
           <w:b/>
           <w:u w:val="single"/>
         </w:rPr>
-        <w:t xml:space="preserve"> ..</w:t>
+        <w:t>..</w:t>
       </w:r>
       <w:proofErr w:type="gramEnd"/>
-      <w:r>
-        <w:rPr>
-          <w:b/>
-          <w:u w:val="single"/>
-        </w:rPr>
-        <w:t>/..</w:t>
-      </w:r>
     </w:p>
     <w:p>
       <w:pPr>
@@ -2657,7 +2694,7 @@
                     </pic:cNvPicPr>
                   </pic:nvPicPr>
                   <pic:blipFill>
-                    <a:blip r:embed="rId14">
+                    <a:blip r:embed="rId16">
                       <a:extLst>
                         <a:ext uri="{28A0092B-C50C-407E-A947-70E740481C1C}">
                           <a14:useLocalDpi xmlns:a14="http://schemas.microsoft.com/office/drawing/2010/main" val="0"/>
@@ -2756,7 +2793,7 @@
                     </pic:cNvPicPr>
                   </pic:nvPicPr>
                   <pic:blipFill>
-                    <a:blip r:embed="rId15">
+                    <a:blip r:embed="rId17">
                       <a:extLst>
                         <a:ext uri="{28A0092B-C50C-407E-A947-70E740481C1C}">
                           <a14:useLocalDpi xmlns:a14="http://schemas.microsoft.com/office/drawing/2010/main" val="0"/>
@@ -2799,8 +2836,8 @@
 </file>
 
 <file path=word/numbering.xml><?xml version="1.0" encoding="utf-8"?>
-<w:numbering xmlns:wpc="http://schemas.microsoft.com/office/word/2010/wordprocessingCanvas" xmlns:cx="http://schemas.microsoft.com/office/drawing/2014/chartex" xmlns:cx1="http://schemas.microsoft.com/office/drawing/2015/9/8/chartex" xmlns:cx2="http://schemas.microsoft.com/office/drawing/2015/10/21/chartex" xmlns:cx3="http://schemas.microsoft.com/office/drawing/2016/5/9/chartex" xmlns:cx4="http://schemas.microsoft.com/office/drawing/2016/5/10/chartex" xmlns:cx5="http://schemas.microsoft.com/office/drawing/2016/5/11/chartex" xmlns:mc="http://schemas.openxmlformats.org/markup-compatibility/2006" xmlns:o="urn:schemas-microsoft-com:office:office" xmlns:r="http://schemas.openxmlformats.org/officeDocument/2006/relationships" xmlns:m="http://schemas.openxmlformats.org/officeDocument/2006/math" xmlns:v="urn:schemas-microsoft-com:vml" xmlns:wp14="http://schemas.microsoft.com/office/word/2010/wordprocessingDrawing" xmlns:wp="http://schemas.openxmlformats.org/drawingml/2006/wordprocessingDrawing" xmlns:w10="urn:schemas-microsoft-com:office:word" xmlns:w="http://schemas.openxmlformats.org/wordprocessingml/2006/main" xmlns:w14="http://schemas.microsoft.com/office/word/2010/wordml" xmlns:w15="http://schemas.microsoft.com/office/word/2012/wordml" xmlns:w16se="http://schemas.microsoft.com/office/word/2015/wordml/symex" xmlns:wpg="http://schemas.microsoft.com/office/word/2010/wordprocessingGroup" xmlns:wpi="http://schemas.microsoft.com/office/word/2010/wordprocessingInk" xmlns:wne="http://schemas.microsoft.com/office/word/2006/wordml" xmlns:wps="http://schemas.microsoft.com/office/word/2010/wordprocessingShape" mc:Ignorable="w14 w15 w16se wp14">
-  <w:abstractNum w:abstractNumId="0" w15:restartNumberingAfterBreak="0">
+<w:numbering xmlns:wpc="http://schemas.microsoft.com/office/word/2010/wordprocessingCanvas" xmlns:mo="http://schemas.microsoft.com/office/mac/office/2008/main" xmlns:mc="http://schemas.openxmlformats.org/markup-compatibility/2006" xmlns:mv="urn:schemas-microsoft-com:mac:vml" xmlns:o="urn:schemas-microsoft-com:office:office" xmlns:r="http://schemas.openxmlformats.org/officeDocument/2006/relationships" xmlns:m="http://schemas.openxmlformats.org/officeDocument/2006/math" xmlns:v="urn:schemas-microsoft-com:vml" xmlns:wp14="http://schemas.microsoft.com/office/word/2010/wordprocessingDrawing" xmlns:wp="http://schemas.openxmlformats.org/drawingml/2006/wordprocessingDrawing" xmlns:w10="urn:schemas-microsoft-com:office:word" xmlns:w="http://schemas.openxmlformats.org/wordprocessingml/2006/main" xmlns:w14="http://schemas.microsoft.com/office/word/2010/wordml" xmlns:wpg="http://schemas.microsoft.com/office/word/2010/wordprocessingGroup" xmlns:wpi="http://schemas.microsoft.com/office/word/2010/wordprocessingInk" xmlns:wne="http://schemas.microsoft.com/office/word/2006/wordml" xmlns:wps="http://schemas.microsoft.com/office/word/2010/wordprocessingShape" mc:Ignorable="w14 wp14">
+  <w:abstractNum w:abstractNumId="0">
     <w:nsid w:val="0F42079F"/>
     <w:multiLevelType w:val="hybridMultilevel"/>
     <w:tmpl w:val="0498911A"/>
@@ -2889,7 +2926,7 @@
       </w:pPr>
     </w:lvl>
   </w:abstractNum>
-  <w:abstractNum w:abstractNumId="1" w15:restartNumberingAfterBreak="0">
+  <w:abstractNum w:abstractNumId="1">
     <w:nsid w:val="30B5399A"/>
     <w:multiLevelType w:val="hybridMultilevel"/>
     <w:tmpl w:val="3BA81818"/>
@@ -2978,7 +3015,7 @@
       </w:pPr>
     </w:lvl>
   </w:abstractNum>
-  <w:abstractNum w:abstractNumId="2" w15:restartNumberingAfterBreak="0">
+  <w:abstractNum w:abstractNumId="2">
     <w:nsid w:val="5E720DFE"/>
     <w:multiLevelType w:val="hybridMultilevel"/>
     <w:tmpl w:val="DCC61A92"/>
@@ -3080,7 +3117,7 @@
 </file>
 
 <file path=word/styles.xml><?xml version="1.0" encoding="utf-8"?>
-<w:styles xmlns:mc="http://schemas.openxmlformats.org/markup-compatibility/2006" xmlns:r="http://schemas.openxmlformats.org/officeDocument/2006/relationships" xmlns:w="http://schemas.openxmlformats.org/wordprocessingml/2006/main" xmlns:w14="http://schemas.microsoft.com/office/word/2010/wordml" xmlns:w15="http://schemas.microsoft.com/office/word/2012/wordml" xmlns:w16se="http://schemas.microsoft.com/office/word/2015/wordml/symex" mc:Ignorable="w14 w15 w16se">
+<w:styles xmlns:mc="http://schemas.openxmlformats.org/markup-compatibility/2006" xmlns:r="http://schemas.openxmlformats.org/officeDocument/2006/relationships" xmlns:w="http://schemas.openxmlformats.org/wordprocessingml/2006/main" xmlns:w14="http://schemas.microsoft.com/office/word/2010/wordml" mc:Ignorable="w14">
   <w:docDefaults>
     <w:rPrDefault>
       <w:rPr>
@@ -3097,372 +3134,153 @@
       </w:pPr>
     </w:pPrDefault>
   </w:docDefaults>
-  <w:latentStyles w:defLockedState="0" w:defUIPriority="99" w:defSemiHidden="0" w:defUnhideWhenUsed="0" w:defQFormat="0" w:count="374">
-    <w:lsdException w:name="Normal" w:uiPriority="0" w:qFormat="1"/>
-    <w:lsdException w:name="heading 1" w:uiPriority="9" w:qFormat="1"/>
-    <w:lsdException w:name="heading 2" w:semiHidden="1" w:uiPriority="9" w:unhideWhenUsed="1" w:qFormat="1"/>
-    <w:lsdException w:name="heading 3" w:semiHidden="1" w:uiPriority="9" w:unhideWhenUsed="1" w:qFormat="1"/>
-    <w:lsdException w:name="heading 4" w:semiHidden="1" w:uiPriority="9" w:unhideWhenUsed="1" w:qFormat="1"/>
-    <w:lsdException w:name="heading 5" w:semiHidden="1" w:uiPriority="9" w:unhideWhenUsed="1" w:qFormat="1"/>
-    <w:lsdException w:name="heading 6" w:semiHidden="1" w:uiPriority="9" w:unhideWhenUsed="1" w:qFormat="1"/>
-    <w:lsdException w:name="heading 7" w:semiHidden="1" w:uiPriority="9" w:unhideWhenUsed="1" w:qFormat="1"/>
-    <w:lsdException w:name="heading 8" w:semiHidden="1" w:uiPriority="9" w:unhideWhenUsed="1" w:qFormat="1"/>
-    <w:lsdException w:name="heading 9" w:semiHidden="1" w:uiPriority="9" w:unhideWhenUsed="1" w:qFormat="1"/>
-    <w:lsdException w:name="index 1" w:semiHidden="1" w:unhideWhenUsed="1"/>
-    <w:lsdException w:name="index 2" w:semiHidden="1" w:unhideWhenUsed="1"/>
-    <w:lsdException w:name="index 3" w:semiHidden="1" w:unhideWhenUsed="1"/>
-    <w:lsdException w:name="index 4" w:semiHidden="1" w:unhideWhenUsed="1"/>
-    <w:lsdException w:name="index 5" w:semiHidden="1" w:unhideWhenUsed="1"/>
-    <w:lsdException w:name="index 6" w:semiHidden="1" w:unhideWhenUsed="1"/>
-    <w:lsdException w:name="index 7" w:semiHidden="1" w:unhideWhenUsed="1"/>
-    <w:lsdException w:name="index 8" w:semiHidden="1" w:unhideWhenUsed="1"/>
-    <w:lsdException w:name="index 9" w:semiHidden="1" w:unhideWhenUsed="1"/>
-    <w:lsdException w:name="toc 1" w:semiHidden="1" w:uiPriority="39" w:unhideWhenUsed="1"/>
-    <w:lsdException w:name="toc 2" w:semiHidden="1" w:uiPriority="39" w:unhideWhenUsed="1"/>
-    <w:lsdException w:name="toc 3" w:semiHidden="1" w:uiPriority="39" w:unhideWhenUsed="1"/>
-    <w:lsdException w:name="toc 4" w:semiHidden="1" w:uiPriority="39" w:unhideWhenUsed="1"/>
-    <w:lsdException w:name="toc 5" w:semiHidden="1" w:uiPriority="39" w:unhideWhenUsed="1"/>
-    <w:lsdException w:name="toc 6" w:semiHidden="1" w:uiPriority="39" w:unhideWhenUsed="1"/>
-    <w:lsdException w:name="toc 7" w:semiHidden="1" w:uiPriority="39" w:unhideWhenUsed="1"/>
-    <w:lsdException w:name="toc 8" w:semiHidden="1" w:uiPriority="39" w:unhideWhenUsed="1"/>
-    <w:lsdException w:name="toc 9" w:semiHidden="1" w:uiPriority="39" w:unhideWhenUsed="1"/>
-    <w:lsdException w:name="Normal Indent" w:semiHidden="1" w:unhideWhenUsed="1"/>
-    <w:lsdException w:name="footnote text" w:semiHidden="1" w:unhideWhenUsed="1"/>
-    <w:lsdException w:name="annotation text" w:semiHidden="1" w:unhideWhenUsed="1"/>
-    <w:lsdException w:name="header" w:semiHidden="1" w:unhideWhenUsed="1"/>
-    <w:lsdException w:name="footer" w:semiHidden="1" w:unhideWhenUsed="1"/>
-    <w:lsdException w:name="index heading" w:semiHidden="1" w:unhideWhenUsed="1"/>
-    <w:lsdException w:name="caption" w:semiHidden="1" w:uiPriority="35" w:unhideWhenUsed="1" w:qFormat="1"/>
-    <w:lsdException w:name="table of figures" w:semiHidden="1" w:unhideWhenUsed="1"/>
-    <w:lsdException w:name="envelope address" w:semiHidden="1" w:unhideWhenUsed="1"/>
-    <w:lsdException w:name="envelope return" w:semiHidden="1" w:unhideWhenUsed="1"/>
-    <w:lsdException w:name="footnote reference" w:semiHidden="1" w:unhideWhenUsed="1"/>
-    <w:lsdException w:name="annotation reference" w:semiHidden="1" w:unhideWhenUsed="1"/>
-    <w:lsdException w:name="line number" w:semiHidden="1" w:unhideWhenUsed="1"/>
-    <w:lsdException w:name="page number" w:semiHidden="1" w:unhideWhenUsed="1"/>
-    <w:lsdException w:name="endnote reference" w:semiHidden="1" w:unhideWhenUsed="1"/>
-    <w:lsdException w:name="endnote text" w:semiHidden="1" w:unhideWhenUsed="1"/>
-    <w:lsdException w:name="table of authorities" w:semiHidden="1" w:unhideWhenUsed="1"/>
-    <w:lsdException w:name="macro" w:semiHidden="1" w:unhideWhenUsed="1"/>
-    <w:lsdException w:name="toa heading" w:semiHidden="1" w:unhideWhenUsed="1"/>
-    <w:lsdException w:name="List" w:semiHidden="1" w:unhideWhenUsed="1"/>
-    <w:lsdException w:name="List Bullet" w:semiHidden="1" w:unhideWhenUsed="1"/>
-    <w:lsdException w:name="List Number" w:semiHidden="1" w:unhideWhenUsed="1"/>
-    <w:lsdException w:name="List 2" w:semiHidden="1" w:unhideWhenUsed="1"/>
-    <w:lsdException w:name="List 3" w:semiHidden="1" w:unhideWhenUsed="1"/>
-    <w:lsdException w:name="List 4" w:semiHidden="1" w:unhideWhenUsed="1"/>
-    <w:lsdException w:name="List 5" w:semiHidden="1" w:unhideWhenUsed="1"/>
-    <w:lsdException w:name="List Bullet 2" w:semiHidden="1" w:unhideWhenUsed="1"/>
-    <w:lsdException w:name="List Bullet 3" w:semiHidden="1" w:unhideWhenUsed="1"/>
-    <w:lsdException w:name="List Bullet 4" w:semiHidden="1" w:unhideWhenUsed="1"/>
-    <w:lsdException w:name="List Bullet 5" w:semiHidden="1" w:unhideWhenUsed="1"/>
-    <w:lsdException w:name="List Number 2" w:semiHidden="1" w:unhideWhenUsed="1"/>
-    <w:lsdException w:name="List Number 3" w:semiHidden="1" w:unhideWhenUsed="1"/>
-    <w:lsdException w:name="List Number 4" w:semiHidden="1" w:unhideWhenUsed="1"/>
-    <w:lsdException w:name="List Number 5" w:semiHidden="1" w:unhideWhenUsed="1"/>
-    <w:lsdException w:name="Title" w:uiPriority="10" w:qFormat="1"/>
-    <w:lsdException w:name="Closing" w:semiHidden="1" w:unhideWhenUsed="1"/>
-    <w:lsdException w:name="Signature" w:semiHidden="1" w:unhideWhenUsed="1"/>
-    <w:lsdException w:name="Default Paragraph Font" w:semiHidden="1" w:uiPriority="1" w:unhideWhenUsed="1"/>
-    <w:lsdException w:name="Body Text" w:semiHidden="1" w:unhideWhenUsed="1"/>
-    <w:lsdException w:name="Body Text Indent" w:semiHidden="1" w:unhideWhenUsed="1"/>
-    <w:lsdException w:name="List Continue" w:semiHidden="1" w:unhideWhenUsed="1"/>
-    <w:lsdException w:name="List Continue 2" w:semiHidden="1" w:unhideWhenUsed="1"/>
-    <w:lsdException w:name="List Continue 3" w:semiHidden="1" w:unhideWhenUsed="1"/>
-    <w:lsdException w:name="List Continue 4" w:semiHidden="1" w:unhideWhenUsed="1"/>
-    <w:lsdException w:name="List Continue 5" w:semiHidden="1" w:unhideWhenUsed="1"/>
-    <w:lsdException w:name="Message Header" w:semiHidden="1" w:unhideWhenUsed="1"/>
-    <w:lsdException w:name="Subtitle" w:uiPriority="11" w:qFormat="1"/>
-    <w:lsdException w:name="Salutation" w:semiHidden="1" w:unhideWhenUsed="1"/>
-    <w:lsdException w:name="Date" w:semiHidden="1" w:unhideWhenUsed="1"/>
-    <w:lsdException w:name="Body Text First Indent" w:semiHidden="1" w:unhideWhenUsed="1"/>
-    <w:lsdException w:name="Body Text First Indent 2" w:semiHidden="1" w:unhideWhenUsed="1"/>
-    <w:lsdException w:name="Note Heading" w:semiHidden="1" w:unhideWhenUsed="1"/>
-    <w:lsdException w:name="Body Text 2" w:semiHidden="1" w:unhideWhenUsed="1"/>
-    <w:lsdException w:name="Body Text 3" w:semiHidden="1" w:unhideWhenUsed="1"/>
-    <w:lsdException w:name="Body Text Indent 2" w:semiHidden="1" w:unhideWhenUsed="1"/>
-    <w:lsdException w:name="Body Text Indent 3" w:semiHidden="1" w:unhideWhenUsed="1"/>
-    <w:lsdException w:name="Block Text" w:semiHidden="1" w:unhideWhenUsed="1"/>
-    <w:lsdException w:name="Hyperlink" w:semiHidden="1" w:unhideWhenUsed="1"/>
-    <w:lsdException w:name="FollowedHyperlink" w:semiHidden="1" w:unhideWhenUsed="1"/>
-    <w:lsdException w:name="Strong" w:uiPriority="22" w:qFormat="1"/>
-    <w:lsdException w:name="Emphasis" w:uiPriority="20" w:qFormat="1"/>
-    <w:lsdException w:name="Document Map" w:semiHidden="1" w:unhideWhenUsed="1"/>
-    <w:lsdException w:name="Plain Text" w:semiHidden="1" w:unhideWhenUsed="1"/>
-    <w:lsdException w:name="E-mail Signature" w:semiHidden="1" w:unhideWhenUsed="1"/>
-    <w:lsdException w:name="HTML Top of Form" w:semiHidden="1" w:unhideWhenUsed="1"/>
-    <w:lsdException w:name="HTML Bottom of Form" w:semiHidden="1" w:unhideWhenUsed="1"/>
-    <w:lsdException w:name="Normal (Web)" w:semiHidden="1" w:unhideWhenUsed="1"/>
-    <w:lsdException w:name="HTML Acronym" w:semiHidden="1" w:unhideWhenUsed="1"/>
-    <w:lsdException w:name="HTML Address" w:semiHidden="1" w:unhideWhenUsed="1"/>
-    <w:lsdException w:name="HTML Cite" w:semiHidden="1" w:unhideWhenUsed="1"/>
-    <w:lsdException w:name="HTML Code" w:semiHidden="1" w:unhideWhenUsed="1"/>
-    <w:lsdException w:name="HTML Definition" w:semiHidden="1" w:unhideWhenUsed="1"/>
-    <w:lsdException w:name="HTML Keyboard" w:semiHidden="1" w:unhideWhenUsed="1"/>
-    <w:lsdException w:name="HTML Preformatted" w:semiHidden="1" w:unhideWhenUsed="1"/>
-    <w:lsdException w:name="HTML Sample" w:semiHidden="1" w:unhideWhenUsed="1"/>
-    <w:lsdException w:name="HTML Typewriter" w:semiHidden="1" w:unhideWhenUsed="1"/>
-    <w:lsdException w:name="HTML Variable" w:semiHidden="1" w:unhideWhenUsed="1"/>
-    <w:lsdException w:name="Normal Table" w:semiHidden="1" w:unhideWhenUsed="1"/>
-    <w:lsdException w:name="annotation subject" w:semiHidden="1" w:unhideWhenUsed="1"/>
-    <w:lsdException w:name="No List" w:semiHidden="1" w:unhideWhenUsed="1"/>
-    <w:lsdException w:name="Outline List 1" w:semiHidden="1" w:unhideWhenUsed="1"/>
-    <w:lsdException w:name="Outline List 2" w:semiHidden="1" w:unhideWhenUsed="1"/>
-    <w:lsdException w:name="Outline List 3" w:semiHidden="1" w:unhideWhenUsed="1"/>
-    <w:lsdException w:name="Table Simple 1" w:semiHidden="1" w:unhideWhenUsed="1"/>
-    <w:lsdException w:name="Table Simple 2" w:semiHidden="1" w:unhideWhenUsed="1"/>
-    <w:lsdException w:name="Table Simple 3" w:semiHidden="1" w:unhideWhenUsed="1"/>
-    <w:lsdException w:name="Table Classic 1" w:semiHidden="1" w:unhideWhenUsed="1"/>
-    <w:lsdException w:name="Table Classic 2" w:semiHidden="1" w:unhideWhenUsed="1"/>
-    <w:lsdException w:name="Table Classic 3" w:semiHidden="1" w:unhideWhenUsed="1"/>
-    <w:lsdException w:name="Table Classic 4" w:semiHidden="1" w:unhideWhenUsed="1"/>
-    <w:lsdException w:name="Table Colorful 1" w:semiHidden="1" w:unhideWhenUsed="1"/>
-    <w:lsdException w:name="Table Colorful 2" w:semiHidden="1" w:unhideWhenUsed="1"/>
-    <w:lsdException w:name="Table Colorful 3" w:semiHidden="1" w:unhideWhenUsed="1"/>
-    <w:lsdException w:name="Table Columns 1" w:semiHidden="1" w:unhideWhenUsed="1"/>
-    <w:lsdException w:name="Table Columns 2" w:semiHidden="1" w:unhideWhenUsed="1"/>
-    <w:lsdException w:name="Table Columns 3" w:semiHidden="1" w:unhideWhenUsed="1"/>
-    <w:lsdException w:name="Table Columns 4" w:semiHidden="1" w:unhideWhenUsed="1"/>
-    <w:lsdException w:name="Table Columns 5" w:semiHidden="1" w:unhideWhenUsed="1"/>
-    <w:lsdException w:name="Table Grid 1" w:semiHidden="1" w:unhideWhenUsed="1"/>
-    <w:lsdException w:name="Table Grid 2" w:semiHidden="1" w:unhideWhenUsed="1"/>
-    <w:lsdException w:name="Table Grid 3" w:semiHidden="1" w:unhideWhenUsed="1"/>
-    <w:lsdException w:name="Table Grid 4" w:semiHidden="1" w:unhideWhenUsed="1"/>
-    <w:lsdException w:name="Table Grid 5" w:semiHidden="1" w:unhideWhenUsed="1"/>
-    <w:lsdException w:name="Table Grid 6" w:semiHidden="1" w:unhideWhenUsed="1"/>
-    <w:lsdException w:name="Table Grid 7" w:semiHidden="1" w:unhideWhenUsed="1"/>
-    <w:lsdException w:name="Table Grid 8" w:semiHidden="1" w:unhideWhenUsed="1"/>
-    <w:lsdException w:name="Table List 1" w:semiHidden="1" w:unhideWhenUsed="1"/>
-    <w:lsdException w:name="Table List 2" w:semiHidden="1" w:unhideWhenUsed="1"/>
-    <w:lsdException w:name="Table List 3" w:semiHidden="1" w:unhideWhenUsed="1"/>
-    <w:lsdException w:name="Table List 4" w:semiHidden="1" w:unhideWhenUsed="1"/>
-    <w:lsdException w:name="Table List 5" w:semiHidden="1" w:unhideWhenUsed="1"/>
-    <w:lsdException w:name="Table List 6" w:semiHidden="1" w:unhideWhenUsed="1"/>
-    <w:lsdException w:name="Table List 7" w:semiHidden="1" w:unhideWhenUsed="1"/>
-    <w:lsdException w:name="Table List 8" w:semiHidden="1" w:unhideWhenUsed="1"/>
-    <w:lsdException w:name="Table 3D effects 1" w:semiHidden="1" w:unhideWhenUsed="1"/>
-    <w:lsdException w:name="Table 3D effects 2" w:semiHidden="1" w:unhideWhenUsed="1"/>
-    <w:lsdException w:name="Table 3D effects 3" w:semiHidden="1" w:unhideWhenUsed="1"/>
-    <w:lsdException w:name="Table Contemporary" w:semiHidden="1" w:unhideWhenUsed="1"/>
-    <w:lsdException w:name="Table Elegant" w:semiHidden="1" w:unhideWhenUsed="1"/>
-    <w:lsdException w:name="Table Professional" w:semiHidden="1" w:unhideWhenUsed="1"/>
-    <w:lsdException w:name="Table Subtle 1" w:semiHidden="1" w:unhideWhenUsed="1"/>
-    <w:lsdException w:name="Table Subtle 2" w:semiHidden="1" w:unhideWhenUsed="1"/>
-    <w:lsdException w:name="Table Web 1" w:semiHidden="1" w:unhideWhenUsed="1"/>
-    <w:lsdException w:name="Table Web 2" w:semiHidden="1" w:unhideWhenUsed="1"/>
-    <w:lsdException w:name="Table Web 3" w:semiHidden="1" w:unhideWhenUsed="1"/>
-    <w:lsdException w:name="Balloon Text" w:semiHidden="1" w:unhideWhenUsed="1"/>
-    <w:lsdException w:name="Table Grid" w:uiPriority="39"/>
-    <w:lsdException w:name="Table Theme" w:semiHidden="1" w:unhideWhenUsed="1"/>
-    <w:lsdException w:name="Placeholder Text" w:semiHidden="1"/>
-    <w:lsdException w:name="No Spacing" w:uiPriority="1" w:qFormat="1"/>
-    <w:lsdException w:name="Light Shading" w:uiPriority="60"/>
-    <w:lsdException w:name="Light List" w:uiPriority="61"/>
-    <w:lsdException w:name="Light Grid" w:uiPriority="62"/>
-    <w:lsdException w:name="Medium Shading 1" w:uiPriority="63"/>
-    <w:lsdException w:name="Medium Shading 2" w:uiPriority="64"/>
-    <w:lsdException w:name="Medium List 1" w:uiPriority="65"/>
-    <w:lsdException w:name="Medium List 2" w:uiPriority="66"/>
-    <w:lsdException w:name="Medium Grid 1" w:uiPriority="67"/>
-    <w:lsdException w:name="Medium Grid 2" w:uiPriority="68"/>
-    <w:lsdException w:name="Medium Grid 3" w:uiPriority="69"/>
-    <w:lsdException w:name="Dark List" w:uiPriority="70"/>
-    <w:lsdException w:name="Colorful Shading" w:uiPriority="71"/>
-    <w:lsdException w:name="Colorful List" w:uiPriority="72"/>
-    <w:lsdException w:name="Colorful Grid" w:uiPriority="73"/>
-    <w:lsdException w:name="Light Shading Accent 1" w:uiPriority="60"/>
-    <w:lsdException w:name="Light List Accent 1" w:uiPriority="61"/>
-    <w:lsdException w:name="Light Grid Accent 1" w:uiPriority="62"/>
-    <w:lsdException w:name="Medium Shading 1 Accent 1" w:uiPriority="63"/>
-    <w:lsdException w:name="Medium Shading 2 Accent 1" w:uiPriority="64"/>
-    <w:lsdException w:name="Medium List 1 Accent 1" w:uiPriority="65"/>
-    <w:lsdException w:name="Revision" w:semiHidden="1"/>
-    <w:lsdException w:name="List Paragraph" w:uiPriority="34" w:qFormat="1"/>
-    <w:lsdException w:name="Quote" w:uiPriority="29" w:qFormat="1"/>
-    <w:lsdException w:name="Intense Quote" w:uiPriority="30" w:qFormat="1"/>
-    <w:lsdException w:name="Medium List 2 Accent 1" w:uiPriority="66"/>
-    <w:lsdException w:name="Medium Grid 1 Accent 1" w:uiPriority="67"/>
-    <w:lsdException w:name="Medium Grid 2 Accent 1" w:uiPriority="68"/>
-    <w:lsdException w:name="Medium Grid 3 Accent 1" w:uiPriority="69"/>
-    <w:lsdException w:name="Dark List Accent 1" w:uiPriority="70"/>
-    <w:lsdException w:name="Colorful Shading Accent 1" w:uiPriority="71"/>
-    <w:lsdException w:name="Colorful List Accent 1" w:uiPriority="72"/>
-    <w:lsdException w:name="Colorful Grid Accent 1" w:uiPriority="73"/>
-    <w:lsdException w:name="Light Shading Accent 2" w:uiPriority="60"/>
-    <w:lsdException w:name="Light List Accent 2" w:uiPriority="61"/>
-    <w:lsdException w:name="Light Grid Accent 2" w:uiPriority="62"/>
-    <w:lsdException w:name="Medium Shading 1 Accent 2" w:uiPriority="63"/>
-    <w:lsdException w:name="Medium Shading 2 Accent 2" w:uiPriority="64"/>
-    <w:lsdException w:name="Medium List 1 Accent 2" w:uiPriority="65"/>
-    <w:lsdException w:name="Medium List 2 Accent 2" w:uiPriority="66"/>
-    <w:lsdException w:name="Medium Grid 1 Accent 2" w:uiPriority="67"/>
-    <w:lsdException w:name="Medium Grid 2 Accent 2" w:uiPriority="68"/>
-    <w:lsdException w:name="Medium Grid 3 Accent 2" w:uiPriority="69"/>
-    <w:lsdException w:name="Dark List Accent 2" w:uiPriority="70"/>
-    <w:lsdException w:name="Colorful Shading Accent 2" w:uiPriority="71"/>
-    <w:lsdException w:name="Colorful List Accent 2" w:uiPriority="72"/>
-    <w:lsdException w:name="Colorful Grid Accent 2" w:uiPriority="73"/>
-    <w:lsdException w:name="Light Shading Accent 3" w:uiPriority="60"/>
-    <w:lsdException w:name="Light List Accent 3" w:uiPriority="61"/>
-    <w:lsdException w:name="Light Grid Accent 3" w:uiPriority="62"/>
-    <w:lsdException w:name="Medium Shading 1 Accent 3" w:uiPriority="63"/>
-    <w:lsdException w:name="Medium Shading 2 Accent 3" w:uiPriority="64"/>
-    <w:lsdException w:name="Medium List 1 Accent 3" w:uiPriority="65"/>
-    <w:lsdException w:name="Medium List 2 Accent 3" w:uiPriority="66"/>
-    <w:lsdException w:name="Medium Grid 1 Accent 3" w:uiPriority="67"/>
-    <w:lsdException w:name="Medium Grid 2 Accent 3" w:uiPriority="68"/>
-    <w:lsdException w:name="Medium Grid 3 Accent 3" w:uiPriority="69"/>
-    <w:lsdException w:name="Dark List Accent 3" w:uiPriority="70"/>
-    <w:lsdException w:name="Colorful Shading Accent 3" w:uiPriority="71"/>
-    <w:lsdException w:name="Colorful List Accent 3" w:uiPriority="72"/>
-    <w:lsdException w:name="Colorful Grid Accent 3" w:uiPriority="73"/>
-    <w:lsdException w:name="Light Shading Accent 4" w:uiPriority="60"/>
-    <w:lsdException w:name="Light List Accent 4" w:uiPriority="61"/>
-    <w:lsdException w:name="Light Grid Accent 4" w:uiPriority="62"/>
-    <w:lsdException w:name="Medium Shading 1 Accent 4" w:uiPriority="63"/>
-    <w:lsdException w:name="Medium Shading 2 Accent 4" w:uiPriority="64"/>
-    <w:lsdException w:name="Medium List 1 Accent 4" w:uiPriority="65"/>
-    <w:lsdException w:name="Medium List 2 Accent 4" w:uiPriority="66"/>
-    <w:lsdException w:name="Medium Grid 1 Accent 4" w:uiPriority="67"/>
-    <w:lsdException w:name="Medium Grid 2 Accent 4" w:uiPriority="68"/>
-    <w:lsdException w:name="Medium Grid 3 Accent 4" w:uiPriority="69"/>
-    <w:lsdException w:name="Dark List Accent 4" w:uiPriority="70"/>
-    <w:lsdException w:name="Colorful Shading Accent 4" w:uiPriority="71"/>
-    <w:lsdException w:name="Colorful List Accent 4" w:uiPriority="72"/>
-    <w:lsdException w:name="Colorful Grid Accent 4" w:uiPriority="73"/>
-    <w:lsdException w:name="Light Shading Accent 5" w:uiPriority="60"/>
-    <w:lsdException w:name="Light List Accent 5" w:uiPriority="61"/>
-    <w:lsdException w:name="Light Grid Accent 5" w:uiPriority="62"/>
-    <w:lsdException w:name="Medium Shading 1 Accent 5" w:uiPriority="63"/>
-    <w:lsdException w:name="Medium Shading 2 Accent 5" w:uiPriority="64"/>
-    <w:lsdException w:name="Medium List 1 Accent 5" w:uiPriority="65"/>
-    <w:lsdException w:name="Medium List 2 Accent 5" w:uiPriority="66"/>
-    <w:lsdException w:name="Medium Grid 1 Accent 5" w:uiPriority="67"/>
-    <w:lsdException w:name="Medium Grid 2 Accent 5" w:uiPriority="68"/>
-    <w:lsdException w:name="Medium Grid 3 Accent 5" w:uiPriority="69"/>
-    <w:lsdException w:name="Dark List Accent 5" w:uiPriority="70"/>
-    <w:lsdException w:name="Colorful Shading Accent 5" w:uiPriority="71"/>
-    <w:lsdException w:name="Colorful List Accent 5" w:uiPriority="72"/>
-    <w:lsdException w:name="Colorful Grid Accent 5" w:uiPriority="73"/>
-    <w:lsdException w:name="Light Shading Accent 6" w:uiPriority="60"/>
-    <w:lsdException w:name="Light List Accent 6" w:uiPriority="61"/>
-    <w:lsdException w:name="Light Grid Accent 6" w:uiPriority="62"/>
-    <w:lsdException w:name="Medium Shading 1 Accent 6" w:uiPriority="63"/>
-    <w:lsdException w:name="Medium Shading 2 Accent 6" w:uiPriority="64"/>
-    <w:lsdException w:name="Medium List 1 Accent 6" w:uiPriority="65"/>
-    <w:lsdException w:name="Medium List 2 Accent 6" w:uiPriority="66"/>
-    <w:lsdException w:name="Medium Grid 1 Accent 6" w:uiPriority="67"/>
-    <w:lsdException w:name="Medium Grid 2 Accent 6" w:uiPriority="68"/>
-    <w:lsdException w:name="Medium Grid 3 Accent 6" w:uiPriority="69"/>
-    <w:lsdException w:name="Dark List Accent 6" w:uiPriority="70"/>
-    <w:lsdException w:name="Colorful Shading Accent 6" w:uiPriority="71"/>
-    <w:lsdException w:name="Colorful List Accent 6" w:uiPriority="72"/>
-    <w:lsdException w:name="Colorful Grid Accent 6" w:uiPriority="73"/>
-    <w:lsdException w:name="Subtle Emphasis" w:uiPriority="19" w:qFormat="1"/>
-    <w:lsdException w:name="Intense Emphasis" w:uiPriority="21" w:qFormat="1"/>
-    <w:lsdException w:name="Subtle Reference" w:uiPriority="31" w:qFormat="1"/>
-    <w:lsdException w:name="Intense Reference" w:uiPriority="32" w:qFormat="1"/>
-    <w:lsdException w:name="Book Title" w:uiPriority="33" w:qFormat="1"/>
-    <w:lsdException w:name="Bibliography" w:semiHidden="1" w:uiPriority="37" w:unhideWhenUsed="1"/>
-    <w:lsdException w:name="TOC Heading" w:semiHidden="1" w:uiPriority="39" w:unhideWhenUsed="1" w:qFormat="1"/>
-    <w:lsdException w:name="Grid Table 4" w:uiPriority="49"/>
-    <w:lsdException w:name="Grid Table 5 Dark" w:uiPriority="50"/>
-    <w:lsdException w:name="Grid Table 6 Colorful" w:uiPriority="51"/>
-    <w:lsdException w:name="Grid Table 7 Colorful" w:uiPriority="52"/>
-    <w:lsdException w:name="Grid Table 1 Light Accent 1" w:uiPriority="46"/>
-    <w:lsdException w:name="Grid Table 2 Accent 1" w:uiPriority="47"/>
-    <w:lsdException w:name="Grid Table 3 Accent 1" w:uiPriority="48"/>
-    <w:lsdException w:name="Grid Table 4 Accent 1" w:uiPriority="49"/>
-    <w:lsdException w:name="Grid Table 5 Dark Accent 1" w:uiPriority="50"/>
-    <w:lsdException w:name="Grid Table 6 Colorful Accent 1" w:uiPriority="51"/>
-    <w:lsdException w:name="Grid Table 7 Colorful Accent 1" w:uiPriority="52"/>
-    <w:lsdException w:name="Grid Table 1 Light Accent 2" w:uiPriority="46"/>
-    <w:lsdException w:name="Grid Table 2 Accent 2" w:uiPriority="47"/>
-    <w:lsdException w:name="Grid Table 3 Accent 2" w:uiPriority="48"/>
-    <w:lsdException w:name="Grid Table 4 Accent 2" w:uiPriority="49"/>
-    <w:lsdException w:name="Grid Table 5 Dark Accent 2" w:uiPriority="50"/>
-    <w:lsdException w:name="Grid Table 6 Colorful Accent 2" w:uiPriority="51"/>
-    <w:lsdException w:name="Grid Table 7 Colorful Accent 2" w:uiPriority="52"/>
-    <w:lsdException w:name="Grid Table 1 Light Accent 3" w:uiPriority="46"/>
-    <w:lsdException w:name="Grid Table 2 Accent 3" w:uiPriority="47"/>
-    <w:lsdException w:name="Grid Table 3 Accent 3" w:uiPriority="48"/>
-    <w:lsdException w:name="Grid Table 4 Accent 3" w:uiPriority="49"/>
-    <w:lsdException w:name="Grid Table 5 Dark Accent 3" w:uiPriority="50"/>
-    <w:lsdException w:name="Grid Table 6 Colorful Accent 3" w:uiPriority="51"/>
-    <w:lsdException w:name="Grid Table 7 Colorful Accent 3" w:uiPriority="52"/>
-    <w:lsdException w:name="Grid Table 1 Light Accent 4" w:uiPriority="46"/>
-    <w:lsdException w:name="Grid Table 2 Accent 4" w:uiPriority="47"/>
-    <w:lsdException w:name="Grid Table 3 Accent 4" w:uiPriority="48"/>
-    <w:lsdException w:name="Grid Table 4 Accent 4" w:uiPriority="49"/>
-    <w:lsdException w:name="Grid Table 5 Dark Accent 4" w:uiPriority="50"/>
-    <w:lsdException w:name="Grid Table 6 Colorful Accent 4" w:uiPriority="51"/>
-    <w:lsdException w:name="Grid Table 7 Colorful Accent 4" w:uiPriority="52"/>
-    <w:lsdException w:name="Grid Table 1 Light Accent 5" w:uiPriority="46"/>
-    <w:lsdException w:name="Grid Table 2 Accent 5" w:uiPriority="47"/>
-    <w:lsdException w:name="Grid Table 3 Accent 5" w:uiPriority="48"/>
-    <w:lsdException w:name="Grid Table 4 Accent 5" w:uiPriority="49"/>
-    <w:lsdException w:name="Grid Table 5 Dark Accent 5" w:uiPriority="50"/>
-    <w:lsdException w:name="Grid Table 6 Colorful Accent 5" w:uiPriority="51"/>
-    <w:lsdException w:name="Grid Table 7 Colorful Accent 5" w:uiPriority="52"/>
-    <w:lsdException w:name="Grid Table 1 Light Accent 6" w:uiPriority="46"/>
-    <w:lsdException w:name="Grid Table 2 Accent 6" w:uiPriority="47"/>
-    <w:lsdException w:name="Grid Table 3 Accent 6" w:uiPriority="48"/>
-    <w:lsdException w:name="Grid Table 4 Accent 6" w:uiPriority="49"/>
-    <w:lsdException w:name="Grid Table 5 Dark Accent 6" w:uiPriority="50"/>
-    <w:lsdException w:name="Grid Table 6 Colorful Accent 6" w:uiPriority="51"/>
-    <w:lsdException w:name="Grid Table 7 Colorful Accent 6" w:uiPriority="52"/>
-    <w:lsdException w:name="List Table 1 Light" w:uiPriority="46"/>
-    <w:lsdException w:name="List Table 2" w:uiPriority="47"/>
-    <w:lsdException w:name="List Table 3" w:uiPriority="48"/>
-    <w:lsdException w:name="List Table 4" w:uiPriority="49"/>
-    <w:lsdException w:name="List Table 5 Dark" w:uiPriority="50"/>
-    <w:lsdException w:name="List Table 6 Colorful" w:uiPriority="51"/>
-    <w:lsdException w:name="List Table 7 Colorful" w:uiPriority="52"/>
-    <w:lsdException w:name="List Table 1 Light Accent 1" w:uiPriority="46"/>
-    <w:lsdException w:name="List Table 2 Accent 1" w:uiPriority="47"/>
-    <w:lsdException w:name="List Table 3 Accent 1" w:uiPriority="48"/>
-    <w:lsdException w:name="List Table 4 Accent 1" w:uiPriority="49"/>
-    <w:lsdException w:name="List Table 5 Dark Accent 1" w:uiPriority="50"/>
-    <w:lsdException w:name="List Table 6 Colorful Accent 1" w:uiPriority="51"/>
-    <w:lsdException w:name="List Table 7 Colorful Accent 1" w:uiPriority="52"/>
-    <w:lsdException w:name="List Table 1 Light Accent 2" w:uiPriority="46"/>
-    <w:lsdException w:name="List Table 2 Accent 2" w:uiPriority="47"/>
-    <w:lsdException w:name="List Table 3 Accent 2" w:uiPriority="48"/>
-    <w:lsdException w:name="List Table 4 Accent 2" w:uiPriority="49"/>
-    <w:lsdException w:name="List Table 5 Dark Accent 2" w:uiPriority="50"/>
-    <w:lsdException w:name="List Table 6 Colorful Accent 2" w:uiPriority="51"/>
-    <w:lsdException w:name="List Table 7 Colorful Accent 2" w:uiPriority="52"/>
-    <w:lsdException w:name="List Table 1 Light Accent 3" w:uiPriority="46"/>
-    <w:lsdException w:name="List Table 2 Accent 3" w:uiPriority="47"/>
-    <w:lsdException w:name="List Table 3 Accent 3" w:uiPriority="48"/>
-    <w:lsdException w:name="List Table 4 Accent 3" w:uiPriority="49"/>
-    <w:lsdException w:name="List Table 5 Dark Accent 3" w:uiPriority="50"/>
-    <w:lsdException w:name="List Table 6 Colorful Accent 3" w:uiPriority="51"/>
-    <w:lsdException w:name="List Table 7 Colorful Accent 3" w:uiPriority="52"/>
-    <w:lsdException w:name="List Table 1 Light Accent 4" w:uiPriority="46"/>
-    <w:lsdException w:name="List Table 2 Accent 4" w:uiPriority="47"/>
-    <w:lsdException w:name="List Table 3 Accent 4" w:uiPriority="48"/>
-    <w:lsdException w:name="List Table 4 Accent 4" w:uiPriority="49"/>
-    <w:lsdException w:name="List Table 5 Dark Accent 4" w:uiPriority="50"/>
-    <w:lsdException w:name="List Table 6 Colorful Accent 4" w:uiPriority="51"/>
-    <w:lsdException w:name="List Table 7 Colorful Accent 4" w:uiPriority="52"/>
-    <w:lsdException w:name="List Table 1 Light Accent 5" w:uiPriority="46"/>
-    <w:lsdException w:name="List Table 2 Accent 5" w:uiPriority="47"/>
-    <w:lsdException w:name="List Table 3 Accent 5" w:uiPriority="48"/>
-    <w:lsdException w:name="List Table 4 Accent 5" w:uiPriority="49"/>
-    <w:lsdException w:name="List Table 5 Dark Accent 5" w:uiPriority="50"/>
-    <w:lsdException w:name="List Table 6 Colorful Accent 5" w:uiPriority="51"/>
-    <w:lsdException w:name="List Table 7 Colorful Accent 5" w:uiPriority="52"/>
-    <w:lsdException w:name="List Table 1 Light Accent 6" w:uiPriority="46"/>
-    <w:lsdException w:name="List Table 2 Accent 6" w:uiPriority="47"/>
-    <w:lsdException w:name="List Table 3 Accent 6" w:uiPriority="48"/>
-    <w:lsdException w:name="List Table 4 Accent 6" w:uiPriority="49"/>
-    <w:lsdException w:name="List Table 5 Dark Accent 6" w:uiPriority="50"/>
-    <w:lsdException w:name="List Table 6 Colorful Accent 6" w:uiPriority="51"/>
-    <w:lsdException w:name="List Table 7 Colorful Accent 6" w:uiPriority="52"/>
-    <w:lsdException w:name="Mention" w:semiHidden="1" w:unhideWhenUsed="1"/>
-    <w:lsdException w:name="Smart Hyperlink" w:semiHidden="1" w:unhideWhenUsed="1"/>
-    <w:lsdException w:name="Hashtag" w:semiHidden="1" w:unhideWhenUsed="1"/>
+  <w:latentStyles w:defLockedState="0" w:defUIPriority="99" w:defSemiHidden="1" w:defUnhideWhenUsed="1" w:defQFormat="0" w:count="276">
+    <w:lsdException w:name="Normal" w:semiHidden="0" w:uiPriority="0" w:unhideWhenUsed="0" w:qFormat="1"/>
+    <w:lsdException w:name="heading 1" w:semiHidden="0" w:uiPriority="9" w:unhideWhenUsed="0" w:qFormat="1"/>
+    <w:lsdException w:name="heading 2" w:uiPriority="9" w:qFormat="1"/>
+    <w:lsdException w:name="heading 3" w:uiPriority="9" w:qFormat="1"/>
+    <w:lsdException w:name="heading 4" w:uiPriority="9" w:qFormat="1"/>
+    <w:lsdException w:name="heading 5" w:uiPriority="9" w:qFormat="1"/>
+    <w:lsdException w:name="heading 6" w:uiPriority="9" w:qFormat="1"/>
+    <w:lsdException w:name="heading 7" w:uiPriority="9" w:qFormat="1"/>
+    <w:lsdException w:name="heading 8" w:uiPriority="9" w:qFormat="1"/>
+    <w:lsdException w:name="heading 9" w:uiPriority="9" w:qFormat="1"/>
+    <w:lsdException w:name="toc 1" w:uiPriority="39"/>
+    <w:lsdException w:name="toc 2" w:uiPriority="39"/>
+    <w:lsdException w:name="toc 3" w:uiPriority="39"/>
+    <w:lsdException w:name="toc 4" w:uiPriority="39"/>
+    <w:lsdException w:name="toc 5" w:uiPriority="39"/>
+    <w:lsdException w:name="toc 6" w:uiPriority="39"/>
+    <w:lsdException w:name="toc 7" w:uiPriority="39"/>
+    <w:lsdException w:name="toc 8" w:uiPriority="39"/>
+    <w:lsdException w:name="toc 9" w:uiPriority="39"/>
+    <w:lsdException w:name="caption" w:uiPriority="35" w:qFormat="1"/>
+    <w:lsdException w:name="Title" w:semiHidden="0" w:uiPriority="10" w:unhideWhenUsed="0" w:qFormat="1"/>
+    <w:lsdException w:name="Default Paragraph Font" w:uiPriority="1"/>
+    <w:lsdException w:name="Subtitle" w:semiHidden="0" w:uiPriority="11" w:unhideWhenUsed="0" w:qFormat="1"/>
+    <w:lsdException w:name="Strong" w:semiHidden="0" w:uiPriority="22" w:unhideWhenUsed="0" w:qFormat="1"/>
+    <w:lsdException w:name="Emphasis" w:semiHidden="0" w:uiPriority="20" w:unhideWhenUsed="0" w:qFormat="1"/>
+    <w:lsdException w:name="Table Grid" w:semiHidden="0" w:uiPriority="39" w:unhideWhenUsed="0"/>
+    <w:lsdException w:name="Note Level 1" w:semiHidden="0" w:unhideWhenUsed="0"/>
+    <w:lsdException w:name="Note Level 2" w:semiHidden="0" w:unhideWhenUsed="0"/>
+    <w:lsdException w:name="Note Level 3" w:semiHidden="0" w:unhideWhenUsed="0"/>
+    <w:lsdException w:name="Note Level 4" w:semiHidden="0" w:unhideWhenUsed="0"/>
+    <w:lsdException w:name="Note Level 5" w:semiHidden="0" w:unhideWhenUsed="0"/>
+    <w:lsdException w:name="Note Level 6" w:semiHidden="0" w:unhideWhenUsed="0"/>
+    <w:lsdException w:name="Note Level 7" w:semiHidden="0" w:unhideWhenUsed="0"/>
+    <w:lsdException w:name="Note Level 8" w:semiHidden="0" w:unhideWhenUsed="0"/>
+    <w:lsdException w:name="Note Level 9" w:semiHidden="0" w:unhideWhenUsed="0"/>
+    <w:lsdException w:name="Placeholder Text" w:unhideWhenUsed="0"/>
+    <w:lsdException w:name="No Spacing" w:semiHidden="0" w:uiPriority="1" w:unhideWhenUsed="0" w:qFormat="1"/>
+    <w:lsdException w:name="Light Shading" w:semiHidden="0" w:uiPriority="60" w:unhideWhenUsed="0"/>
+    <w:lsdException w:name="Light List" w:semiHidden="0" w:uiPriority="61" w:unhideWhenUsed="0"/>
+    <w:lsdException w:name="Light Grid" w:semiHidden="0" w:uiPriority="62" w:unhideWhenUsed="0"/>
+    <w:lsdException w:name="Medium Shading 1" w:semiHidden="0" w:uiPriority="63" w:unhideWhenUsed="0"/>
+    <w:lsdException w:name="Medium Shading 2" w:semiHidden="0" w:uiPriority="64" w:unhideWhenUsed="0"/>
+    <w:lsdException w:name="Medium List 1" w:semiHidden="0" w:uiPriority="65" w:unhideWhenUsed="0"/>
+    <w:lsdException w:name="Medium List 2" w:semiHidden="0" w:uiPriority="66" w:unhideWhenUsed="0"/>
+    <w:lsdException w:name="Medium Grid 1" w:semiHidden="0" w:uiPriority="67" w:unhideWhenUsed="0"/>
+    <w:lsdException w:name="Medium Grid 2" w:semiHidden="0" w:uiPriority="68" w:unhideWhenUsed="0"/>
+    <w:lsdException w:name="Medium Grid 3" w:semiHidden="0" w:uiPriority="69" w:unhideWhenUsed="0"/>
+    <w:lsdException w:name="Dark List" w:semiHidden="0" w:uiPriority="70" w:unhideWhenUsed="0"/>
+    <w:lsdException w:name="Colorful Shading" w:semiHidden="0" w:uiPriority="71" w:unhideWhenUsed="0"/>
+    <w:lsdException w:name="Colorful List" w:semiHidden="0" w:uiPriority="72" w:unhideWhenUsed="0"/>
+    <w:lsdException w:name="Colorful Grid" w:semiHidden="0" w:uiPriority="73" w:unhideWhenUsed="0"/>
+    <w:lsdException w:name="Light Shading Accent 1" w:semiHidden="0" w:uiPriority="60" w:unhideWhenUsed="0"/>
+    <w:lsdException w:name="Light List Accent 1" w:semiHidden="0" w:uiPriority="61" w:unhideWhenUsed="0"/>
+    <w:lsdException w:name="Light Grid Accent 1" w:semiHidden="0" w:uiPriority="62" w:unhideWhenUsed="0"/>
+    <w:lsdException w:name="Medium Shading 1 Accent 1" w:semiHidden="0" w:uiPriority="63" w:unhideWhenUsed="0"/>
+    <w:lsdException w:name="Medium Shading 2 Accent 1" w:semiHidden="0" w:uiPriority="64" w:unhideWhenUsed="0"/>
+    <w:lsdException w:name="Medium List 1 Accent 1" w:semiHidden="0" w:uiPriority="65" w:unhideWhenUsed="0"/>
+    <w:lsdException w:name="Revision" w:unhideWhenUsed="0"/>
+    <w:lsdException w:name="List Paragraph" w:semiHidden="0" w:uiPriority="34" w:unhideWhenUsed="0" w:qFormat="1"/>
+    <w:lsdException w:name="Quote" w:semiHidden="0" w:uiPriority="29" w:unhideWhenUsed="0" w:qFormat="1"/>
+    <w:lsdException w:name="Intense Quote" w:semiHidden="0" w:uiPriority="30" w:unhideWhenUsed="0" w:qFormat="1"/>
+    <w:lsdException w:name="Medium List 2 Accent 1" w:semiHidden="0" w:uiPriority="66" w:unhideWhenUsed="0"/>
+    <w:lsdException w:name="Medium Grid 1 Accent 1" w:semiHidden="0" w:uiPriority="67" w:unhideWhenUsed="0"/>
+    <w:lsdException w:name="Medium Grid 2 Accent 1" w:semiHidden="0" w:uiPriority="68" w:unhideWhenUsed="0"/>
+    <w:lsdException w:name="Medium Grid 3 Accent 1" w:semiHidden="0" w:uiPriority="69" w:unhideWhenUsed="0"/>
+    <w:lsdException w:name="Dark List Accent 1" w:semiHidden="0" w:uiPriority="70" w:unhideWhenUsed="0"/>
+    <w:lsdException w:name="Colorful Shading Accent 1" w:semiHidden="0" w:uiPriority="71" w:unhideWhenUsed="0"/>
+    <w:lsdException w:name="Colorful List Accent 1" w:semiHidden="0" w:uiPriority="72" w:unhideWhenUsed="0"/>
+    <w:lsdException w:name="Colorful Grid Accent 1" w:semiHidden="0" w:uiPriority="73" w:unhideWhenUsed="0"/>
+    <w:lsdException w:name="Light Shading Accent 2" w:semiHidden="0" w:uiPriority="60" w:unhideWhenUsed="0"/>
+    <w:lsdException w:name="Light List Accent 2" w:semiHidden="0" w:uiPriority="61" w:unhideWhenUsed="0"/>
+    <w:lsdException w:name="Light Grid Accent 2" w:semiHidden="0" w:uiPriority="62" w:unhideWhenUsed="0"/>
+    <w:lsdException w:name="Medium Shading 1 Accent 2" w:semiHidden="0" w:uiPriority="63" w:unhideWhenUsed="0"/>
+    <w:lsdException w:name="Medium Shading 2 Accent 2" w:semiHidden="0" w:uiPriority="64" w:unhideWhenUsed="0"/>
+    <w:lsdException w:name="Medium List 1 Accent 2" w:semiHidden="0" w:uiPriority="65" w:unhideWhenUsed="0"/>
+    <w:lsdException w:name="Medium List 2 Accent 2" w:semiHidden="0" w:uiPriority="66" w:unhideWhenUsed="0"/>
+    <w:lsdException w:name="Medium Grid 1 Accent 2" w:semiHidden="0" w:uiPriority="67" w:unhideWhenUsed="0"/>
+    <w:lsdException w:name="Medium Grid 2 Accent 2" w:semiHidden="0" w:uiPriority="68" w:unhideWhenUsed="0"/>
+    <w:lsdException w:name="Medium Grid 3 Accent 2" w:semiHidden="0" w:uiPriority="69" w:unhideWhenUsed="0"/>
+    <w:lsdException w:name="Dark List Accent 2" w:semiHidden="0" w:uiPriority="70" w:unhideWhenUsed="0"/>
+    <w:lsdException w:name="Colorful Shading Accent 2" w:semiHidden="0" w:uiPriority="71" w:unhideWhenUsed="0"/>
+    <w:lsdException w:name="Colorful List Accent 2" w:semiHidden="0" w:uiPriority="72" w:unhideWhenUsed="0"/>
+    <w:lsdException w:name="Colorful Grid Accent 2" w:semiHidden="0" w:uiPriority="73" w:unhideWhenUsed="0"/>
+    <w:lsdException w:name="Light Shading Accent 3" w:semiHidden="0" w:uiPriority="60" w:unhideWhenUsed="0"/>
+    <w:lsdException w:name="Light List Accent 3" w:semiHidden="0" w:uiPriority="61" w:unhideWhenUsed="0"/>
+    <w:lsdException w:name="Light Grid Accent 3" w:semiHidden="0" w:uiPriority="62" w:unhideWhenUsed="0"/>
+    <w:lsdException w:name="Medium Shading 1 Accent 3" w:semiHidden="0" w:uiPriority="63" w:unhideWhenUsed="0"/>
+    <w:lsdException w:name="Medium Shading 2 Accent 3" w:semiHidden="0" w:uiPriority="64" w:unhideWhenUsed="0"/>
+    <w:lsdException w:name="Medium List 1 Accent 3" w:semiHidden="0" w:uiPriority="65" w:unhideWhenUsed="0"/>
+    <w:lsdException w:name="Medium List 2 Accent 3" w:semiHidden="0" w:uiPriority="66" w:unhideWhenUsed="0"/>
+    <w:lsdException w:name="Medium Grid 1 Accent 3" w:semiHidden="0" w:uiPriority="67" w:unhideWhenUsed="0"/>
+    <w:lsdException w:name="Medium Grid 2 Accent 3" w:semiHidden="0" w:uiPriority="68" w:unhideWhenUsed="0"/>
+    <w:lsdException w:name="Medium Grid 3 Accent 3" w:semiHidden="0" w:uiPriority="69" w:unhideWhenUsed="0"/>
+    <w:lsdException w:name="Dark List Accent 3" w:semiHidden="0" w:uiPriority="70" w:unhideWhenUsed="0"/>
+    <w:lsdException w:name="Colorful Shading Accent 3" w:semiHidden="0" w:uiPriority="71" w:unhideWhenUsed="0"/>
+    <w:lsdException w:name="Colorful List Accent 3" w:semiHidden="0" w:uiPriority="72" w:unhideWhenUsed="0"/>
+    <w:lsdException w:name="Colorful Grid Accent 3" w:semiHidden="0" w:uiPriority="73" w:unhideWhenUsed="0"/>
+    <w:lsdException w:name="Light Shading Accent 4" w:semiHidden="0" w:uiPriority="60" w:unhideWhenUsed="0"/>
+    <w:lsdException w:name="Light List Accent 4" w:semiHidden="0" w:uiPriority="61" w:unhideWhenUsed="0"/>
+    <w:lsdException w:name="Light Grid Accent 4" w:semiHidden="0" w:uiPriority="62" w:unhideWhenUsed="0"/>
+    <w:lsdException w:name="Medium Shading 1 Accent 4" w:semiHidden="0" w:uiPriority="63" w:unhideWhenUsed="0"/>
+    <w:lsdException w:name="Medium Shading 2 Accent 4" w:semiHidden="0" w:uiPriority="64" w:unhideWhenUsed="0"/>
+    <w:lsdException w:name="Medium List 1 Accent 4" w:semiHidden="0" w:uiPriority="65" w:unhideWhenUsed="0"/>
+    <w:lsdException w:name="Medium List 2 Accent 4" w:semiHidden="0" w:uiPriority="66" w:unhideWhenUsed="0"/>
+    <w:lsdException w:name="Medium Grid 1 Accent 4" w:semiHidden="0" w:uiPriority="67" w:unhideWhenUsed="0"/>
+    <w:lsdException w:name="Medium Grid 2 Accent 4" w:semiHidden="0" w:uiPriority="68" w:unhideWhenUsed="0"/>
+    <w:lsdException w:name="Medium Grid 3 Accent 4" w:semiHidden="0" w:uiPriority="69" w:unhideWhenUsed="0"/>
+    <w:lsdException w:name="Dark List Accent 4" w:semiHidden="0" w:uiPriority="70" w:unhideWhenUsed="0"/>
+    <w:lsdException w:name="Colorful Shading Accent 4" w:semiHidden="0" w:uiPriority="71" w:unhideWhenUsed="0"/>
+    <w:lsdException w:name="Colorful List Accent 4" w:semiHidden="0" w:uiPriority="72" w:unhideWhenUsed="0"/>
+    <w:lsdException w:name="Colorful Grid Accent 4" w:semiHidden="0" w:uiPriority="73" w:unhideWhenUsed="0"/>
+    <w:lsdException w:name="Light Shading Accent 5" w:semiHidden="0" w:uiPriority="60" w:unhideWhenUsed="0"/>
+    <w:lsdException w:name="Light List Accent 5" w:semiHidden="0" w:uiPriority="61" w:unhideWhenUsed="0"/>
+    <w:lsdException w:name="Light Grid Accent 5" w:semiHidden="0" w:uiPriority="62" w:unhideWhenUsed="0"/>
+    <w:lsdException w:name="Medium Shading 1 Accent 5" w:semiHidden="0" w:uiPriority="63" w:unhideWhenUsed="0"/>
+    <w:lsdException w:name="Medium Shading 2 Accent 5" w:semiHidden="0" w:uiPriority="64" w:unhideWhenUsed="0"/>
+    <w:lsdException w:name="Medium List 1 Accent 5" w:semiHidden="0" w:uiPriority="65" w:unhideWhenUsed="0"/>
+    <w:lsdException w:name="Medium List 2 Accent 5" w:semiHidden="0" w:uiPriority="66" w:unhideWhenUsed="0"/>
+    <w:lsdException w:name="Medium Grid 1 Accent 5" w:semiHidden="0" w:uiPriority="67" w:unhideWhenUsed="0"/>
+    <w:lsdException w:name="Medium Grid 2 Accent 5" w:semiHidden="0" w:uiPriority="68" w:unhideWhenUsed="0"/>
+    <w:lsdException w:name="Medium Grid 3 Accent 5" w:semiHidden="0" w:uiPriority="69" w:unhideWhenUsed="0"/>
+    <w:lsdException w:name="Dark List Accent 5" w:semiHidden="0" w:uiPriority="70" w:unhideWhenUsed="0"/>
+    <w:lsdException w:name="Colorful Shading Accent 5" w:semiHidden="0" w:uiPriority="71" w:unhideWhenUsed="0"/>
+    <w:lsdException w:name="Colorful List Accent 5" w:semiHidden="0" w:uiPriority="72" w:unhideWhenUsed="0"/>
+    <w:lsdException w:name="Colorful Grid Accent 5" w:semiHidden="0" w:uiPriority="73" w:unhideWhenUsed="0"/>
+    <w:lsdException w:name="Light Shading Accent 6" w:semiHidden="0" w:uiPriority="60" w:unhideWhenUsed="0"/>
+    <w:lsdException w:name="Light List Accent 6" w:semiHidden="0" w:uiPriority="61" w:unhideWhenUsed="0"/>
+    <w:lsdException w:name="Light Grid Accent 6" w:semiHidden="0" w:uiPriority="62" w:unhideWhenUsed="0"/>
+    <w:lsdException w:name="Medium Shading 1 Accent 6" w:semiHidden="0" w:uiPriority="63" w:unhideWhenUsed="0"/>
+    <w:lsdException w:name="Medium Shading 2 Accent 6" w:semiHidden="0" w:uiPriority="64" w:unhideWhenUsed="0"/>
+    <w:lsdException w:name="Medium List 1 Accent 6" w:semiHidden="0" w:uiPriority="65" w:unhideWhenUsed="0"/>
+    <w:lsdException w:name="Medium List 2 Accent 6" w:semiHidden="0" w:uiPriority="66" w:unhideWhenUsed="0"/>
+    <w:lsdException w:name="Medium Grid 1 Accent 6" w:semiHidden="0" w:uiPriority="67" w:unhideWhenUsed="0"/>
+    <w:lsdException w:name="Medium Grid 2 Accent 6" w:semiHidden="0" w:uiPriority="68" w:unhideWhenUsed="0"/>
+    <w:lsdException w:name="Medium Grid 3 Accent 6" w:semiHidden="0" w:uiPriority="69" w:unhideWhenUsed="0"/>
+    <w:lsdException w:name="Dark List Accent 6" w:semiHidden="0" w:uiPriority="70" w:unhideWhenUsed="0"/>
+    <w:lsdException w:name="Colorful Shading Accent 6" w:semiHidden="0" w:uiPriority="71" w:unhideWhenUsed="0"/>
+    <w:lsdException w:name="Colorful List Accent 6" w:semiHidden="0" w:uiPriority="72" w:unhideWhenUsed="0"/>
+    <w:lsdException w:name="Colorful Grid Accent 6" w:semiHidden="0" w:uiPriority="73" w:unhideWhenUsed="0"/>
+    <w:lsdException w:name="Subtle Emphasis" w:semiHidden="0" w:uiPriority="19" w:unhideWhenUsed="0" w:qFormat="1"/>
+    <w:lsdException w:name="Intense Emphasis" w:semiHidden="0" w:uiPriority="21" w:unhideWhenUsed="0" w:qFormat="1"/>
+    <w:lsdException w:name="Subtle Reference" w:semiHidden="0" w:uiPriority="31" w:unhideWhenUsed="0" w:qFormat="1"/>
+    <w:lsdException w:name="Intense Reference" w:semiHidden="0" w:uiPriority="32" w:unhideWhenUsed="0" w:qFormat="1"/>
+    <w:lsdException w:name="Book Title" w:semiHidden="0" w:uiPriority="33" w:unhideWhenUsed="0" w:qFormat="1"/>
+    <w:lsdException w:name="Bibliography" w:uiPriority="37"/>
+    <w:lsdException w:name="TOC Heading" w:uiPriority="39" w:qFormat="1"/>
   </w:latentStyles>
   <w:style w:type="paragraph" w:default="1" w:styleId="Normal">
     <w:name w:val="Normal"/>
@@ -3638,6 +3456,404 @@
       <w:ind w:left="720"/>
       <w:contextualSpacing/>
     </w:pPr>
+  </w:style>
+  <w:style w:type="paragraph" w:styleId="BalloonText">
+    <w:name w:val="Balloon Text"/>
+    <w:basedOn w:val="Normal"/>
+    <w:link w:val="BalloonTextChar"/>
+    <w:uiPriority w:val="99"/>
+    <w:semiHidden/>
+    <w:unhideWhenUsed/>
+    <w:rsid w:val="00B81850"/>
+    <w:rPr>
+      <w:rFonts w:ascii="Lucida Grande" w:hAnsi="Lucida Grande"/>
+      <w:sz w:val="18"/>
+      <w:szCs w:val="18"/>
+    </w:rPr>
+  </w:style>
+  <w:style w:type="character" w:customStyle="1" w:styleId="BalloonTextChar">
+    <w:name w:val="Balloon Text Char"/>
+    <w:basedOn w:val="DefaultParagraphFont"/>
+    <w:link w:val="BalloonText"/>
+    <w:uiPriority w:val="99"/>
+    <w:semiHidden/>
+    <w:rsid w:val="00B81850"/>
+    <w:rPr>
+      <w:rFonts w:ascii="Lucida Grande" w:hAnsi="Lucida Grande"/>
+      <w:sz w:val="18"/>
+      <w:szCs w:val="18"/>
+    </w:rPr>
+  </w:style>
+</w:styles>
+</file>
+
+<file path=word/stylesWithEffects.xml><?xml version="1.0" encoding="utf-8"?>
+<w:styles xmlns:wpc="http://schemas.microsoft.com/office/word/2010/wordprocessingCanvas" xmlns:mo="http://schemas.microsoft.com/office/mac/office/2008/main" xmlns:mc="http://schemas.openxmlformats.org/markup-compatibility/2006" xmlns:mv="urn:schemas-microsoft-com:mac:vml" xmlns:o="urn:schemas-microsoft-com:office:office" xmlns:r="http://schemas.openxmlformats.org/officeDocument/2006/relationships" xmlns:m="http://schemas.openxmlformats.org/officeDocument/2006/math" xmlns:v="urn:schemas-microsoft-com:vml" xmlns:wp14="http://schemas.microsoft.com/office/word/2010/wordprocessingDrawing" xmlns:wp="http://schemas.openxmlformats.org/drawingml/2006/wordprocessingDrawing" xmlns:w10="urn:schemas-microsoft-com:office:word" xmlns:w="http://schemas.openxmlformats.org/wordprocessingml/2006/main" xmlns:w14="http://schemas.microsoft.com/office/word/2010/wordml" xmlns:wpg="http://schemas.microsoft.com/office/word/2010/wordprocessingGroup" xmlns:wpi="http://schemas.microsoft.com/office/word/2010/wordprocessingInk" xmlns:wne="http://schemas.microsoft.com/office/word/2006/wordml" xmlns:wps="http://schemas.microsoft.com/office/word/2010/wordprocessingShape" mc:Ignorable="w14 wp14">
+  <w:docDefaults>
+    <w:rPrDefault>
+      <w:rPr>
+        <w:rFonts w:ascii="Cambria" w:eastAsia="Cambria" w:hAnsi="Cambria" w:cs="Cambria"/>
+        <w:color w:val="000000"/>
+        <w:sz w:val="24"/>
+        <w:szCs w:val="24"/>
+        <w:lang w:val="en-US" w:eastAsia="en-US" w:bidi="ar-SA"/>
+      </w:rPr>
+    </w:rPrDefault>
+    <w:pPrDefault>
+      <w:pPr>
+        <w:widowControl w:val="0"/>
+      </w:pPr>
+    </w:pPrDefault>
+  </w:docDefaults>
+  <w:latentStyles w:defLockedState="0" w:defUIPriority="99" w:defSemiHidden="1" w:defUnhideWhenUsed="1" w:defQFormat="0" w:count="276">
+    <w:lsdException w:name="Normal" w:semiHidden="0" w:uiPriority="0" w:unhideWhenUsed="0" w:qFormat="1"/>
+    <w:lsdException w:name="heading 1" w:semiHidden="0" w:uiPriority="9" w:unhideWhenUsed="0" w:qFormat="1"/>
+    <w:lsdException w:name="heading 2" w:uiPriority="9" w:qFormat="1"/>
+    <w:lsdException w:name="heading 3" w:uiPriority="9" w:qFormat="1"/>
+    <w:lsdException w:name="heading 4" w:uiPriority="9" w:qFormat="1"/>
+    <w:lsdException w:name="heading 5" w:uiPriority="9" w:qFormat="1"/>
+    <w:lsdException w:name="heading 6" w:uiPriority="9" w:qFormat="1"/>
+    <w:lsdException w:name="heading 7" w:uiPriority="9" w:qFormat="1"/>
+    <w:lsdException w:name="heading 8" w:uiPriority="9" w:qFormat="1"/>
+    <w:lsdException w:name="heading 9" w:uiPriority="9" w:qFormat="1"/>
+    <w:lsdException w:name="toc 1" w:uiPriority="39"/>
+    <w:lsdException w:name="toc 2" w:uiPriority="39"/>
+    <w:lsdException w:name="toc 3" w:uiPriority="39"/>
+    <w:lsdException w:name="toc 4" w:uiPriority="39"/>
+    <w:lsdException w:name="toc 5" w:uiPriority="39"/>
+    <w:lsdException w:name="toc 6" w:uiPriority="39"/>
+    <w:lsdException w:name="toc 7" w:uiPriority="39"/>
+    <w:lsdException w:name="toc 8" w:uiPriority="39"/>
+    <w:lsdException w:name="toc 9" w:uiPriority="39"/>
+    <w:lsdException w:name="caption" w:uiPriority="35" w:qFormat="1"/>
+    <w:lsdException w:name="Title" w:semiHidden="0" w:uiPriority="10" w:unhideWhenUsed="0" w:qFormat="1"/>
+    <w:lsdException w:name="Default Paragraph Font" w:uiPriority="1"/>
+    <w:lsdException w:name="Subtitle" w:semiHidden="0" w:uiPriority="11" w:unhideWhenUsed="0" w:qFormat="1"/>
+    <w:lsdException w:name="Strong" w:semiHidden="0" w:uiPriority="22" w:unhideWhenUsed="0" w:qFormat="1"/>
+    <w:lsdException w:name="Emphasis" w:semiHidden="0" w:uiPriority="20" w:unhideWhenUsed="0" w:qFormat="1"/>
+    <w:lsdException w:name="Table Grid" w:semiHidden="0" w:uiPriority="39" w:unhideWhenUsed="0"/>
+    <w:lsdException w:name="Note Level 1" w:semiHidden="0" w:unhideWhenUsed="0"/>
+    <w:lsdException w:name="Note Level 2" w:semiHidden="0" w:unhideWhenUsed="0"/>
+    <w:lsdException w:name="Note Level 3" w:semiHidden="0" w:unhideWhenUsed="0"/>
+    <w:lsdException w:name="Note Level 4" w:semiHidden="0" w:unhideWhenUsed="0"/>
+    <w:lsdException w:name="Note Level 5" w:semiHidden="0" w:unhideWhenUsed="0"/>
+    <w:lsdException w:name="Note Level 6" w:semiHidden="0" w:unhideWhenUsed="0"/>
+    <w:lsdException w:name="Note Level 7" w:semiHidden="0" w:unhideWhenUsed="0"/>
+    <w:lsdException w:name="Note Level 8" w:semiHidden="0" w:unhideWhenUsed="0"/>
+    <w:lsdException w:name="Note Level 9" w:semiHidden="0" w:unhideWhenUsed="0"/>
+    <w:lsdException w:name="Placeholder Text" w:unhideWhenUsed="0"/>
+    <w:lsdException w:name="No Spacing" w:semiHidden="0" w:uiPriority="1" w:unhideWhenUsed="0" w:qFormat="1"/>
+    <w:lsdException w:name="Light Shading" w:semiHidden="0" w:uiPriority="60" w:unhideWhenUsed="0"/>
+    <w:lsdException w:name="Light List" w:semiHidden="0" w:uiPriority="61" w:unhideWhenUsed="0"/>
+    <w:lsdException w:name="Light Grid" w:semiHidden="0" w:uiPriority="62" w:unhideWhenUsed="0"/>
+    <w:lsdException w:name="Medium Shading 1" w:semiHidden="0" w:uiPriority="63" w:unhideWhenUsed="0"/>
+    <w:lsdException w:name="Medium Shading 2" w:semiHidden="0" w:uiPriority="64" w:unhideWhenUsed="0"/>
+    <w:lsdException w:name="Medium List 1" w:semiHidden="0" w:uiPriority="65" w:unhideWhenUsed="0"/>
+    <w:lsdException w:name="Medium List 2" w:semiHidden="0" w:uiPriority="66" w:unhideWhenUsed="0"/>
+    <w:lsdException w:name="Medium Grid 1" w:semiHidden="0" w:uiPriority="67" w:unhideWhenUsed="0"/>
+    <w:lsdException w:name="Medium Grid 2" w:semiHidden="0" w:uiPriority="68" w:unhideWhenUsed="0"/>
+    <w:lsdException w:name="Medium Grid 3" w:semiHidden="0" w:uiPriority="69" w:unhideWhenUsed="0"/>
+    <w:lsdException w:name="Dark List" w:semiHidden="0" w:uiPriority="70" w:unhideWhenUsed="0"/>
+    <w:lsdException w:name="Colorful Shading" w:semiHidden="0" w:uiPriority="71" w:unhideWhenUsed="0"/>
+    <w:lsdException w:name="Colorful List" w:semiHidden="0" w:uiPriority="72" w:unhideWhenUsed="0"/>
+    <w:lsdException w:name="Colorful Grid" w:semiHidden="0" w:uiPriority="73" w:unhideWhenUsed="0"/>
+    <w:lsdException w:name="Light Shading Accent 1" w:semiHidden="0" w:uiPriority="60" w:unhideWhenUsed="0"/>
+    <w:lsdException w:name="Light List Accent 1" w:semiHidden="0" w:uiPriority="61" w:unhideWhenUsed="0"/>
+    <w:lsdException w:name="Light Grid Accent 1" w:semiHidden="0" w:uiPriority="62" w:unhideWhenUsed="0"/>
+    <w:lsdException w:name="Medium Shading 1 Accent 1" w:semiHidden="0" w:uiPriority="63" w:unhideWhenUsed="0"/>
+    <w:lsdException w:name="Medium Shading 2 Accent 1" w:semiHidden="0" w:uiPriority="64" w:unhideWhenUsed="0"/>
+    <w:lsdException w:name="Medium List 1 Accent 1" w:semiHidden="0" w:uiPriority="65" w:unhideWhenUsed="0"/>
+    <w:lsdException w:name="Revision" w:unhideWhenUsed="0"/>
+    <w:lsdException w:name="List Paragraph" w:semiHidden="0" w:uiPriority="34" w:unhideWhenUsed="0" w:qFormat="1"/>
+    <w:lsdException w:name="Quote" w:semiHidden="0" w:uiPriority="29" w:unhideWhenUsed="0" w:qFormat="1"/>
+    <w:lsdException w:name="Intense Quote" w:semiHidden="0" w:uiPriority="30" w:unhideWhenUsed="0" w:qFormat="1"/>
+    <w:lsdException w:name="Medium List 2 Accent 1" w:semiHidden="0" w:uiPriority="66" w:unhideWhenUsed="0"/>
+    <w:lsdException w:name="Medium Grid 1 Accent 1" w:semiHidden="0" w:uiPriority="67" w:unhideWhenUsed="0"/>
+    <w:lsdException w:name="Medium Grid 2 Accent 1" w:semiHidden="0" w:uiPriority="68" w:unhideWhenUsed="0"/>
+    <w:lsdException w:name="Medium Grid 3 Accent 1" w:semiHidden="0" w:uiPriority="69" w:unhideWhenUsed="0"/>
+    <w:lsdException w:name="Dark List Accent 1" w:semiHidden="0" w:uiPriority="70" w:unhideWhenUsed="0"/>
+    <w:lsdException w:name="Colorful Shading Accent 1" w:semiHidden="0" w:uiPriority="71" w:unhideWhenUsed="0"/>
+    <w:lsdException w:name="Colorful List Accent 1" w:semiHidden="0" w:uiPriority="72" w:unhideWhenUsed="0"/>
+    <w:lsdException w:name="Colorful Grid Accent 1" w:semiHidden="0" w:uiPriority="73" w:unhideWhenUsed="0"/>
+    <w:lsdException w:name="Light Shading Accent 2" w:semiHidden="0" w:uiPriority="60" w:unhideWhenUsed="0"/>
+    <w:lsdException w:name="Light List Accent 2" w:semiHidden="0" w:uiPriority="61" w:unhideWhenUsed="0"/>
+    <w:lsdException w:name="Light Grid Accent 2" w:semiHidden="0" w:uiPriority="62" w:unhideWhenUsed="0"/>
+    <w:lsdException w:name="Medium Shading 1 Accent 2" w:semiHidden="0" w:uiPriority="63" w:unhideWhenUsed="0"/>
+    <w:lsdException w:name="Medium Shading 2 Accent 2" w:semiHidden="0" w:uiPriority="64" w:unhideWhenUsed="0"/>
+    <w:lsdException w:name="Medium List 1 Accent 2" w:semiHidden="0" w:uiPriority="65" w:unhideWhenUsed="0"/>
+    <w:lsdException w:name="Medium List 2 Accent 2" w:semiHidden="0" w:uiPriority="66" w:unhideWhenUsed="0"/>
+    <w:lsdException w:name="Medium Grid 1 Accent 2" w:semiHidden="0" w:uiPriority="67" w:unhideWhenUsed="0"/>
+    <w:lsdException w:name="Medium Grid 2 Accent 2" w:semiHidden="0" w:uiPriority="68" w:unhideWhenUsed="0"/>
+    <w:lsdException w:name="Medium Grid 3 Accent 2" w:semiHidden="0" w:uiPriority="69" w:unhideWhenUsed="0"/>
+    <w:lsdException w:name="Dark List Accent 2" w:semiHidden="0" w:uiPriority="70" w:unhideWhenUsed="0"/>
+    <w:lsdException w:name="Colorful Shading Accent 2" w:semiHidden="0" w:uiPriority="71" w:unhideWhenUsed="0"/>
+    <w:lsdException w:name="Colorful List Accent 2" w:semiHidden="0" w:uiPriority="72" w:unhideWhenUsed="0"/>
+    <w:lsdException w:name="Colorful Grid Accent 2" w:semiHidden="0" w:uiPriority="73" w:unhideWhenUsed="0"/>
+    <w:lsdException w:name="Light Shading Accent 3" w:semiHidden="0" w:uiPriority="60" w:unhideWhenUsed="0"/>
+    <w:lsdException w:name="Light List Accent 3" w:semiHidden="0" w:uiPriority="61" w:unhideWhenUsed="0"/>
+    <w:lsdException w:name="Light Grid Accent 3" w:semiHidden="0" w:uiPriority="62" w:unhideWhenUsed="0"/>
+    <w:lsdException w:name="Medium Shading 1 Accent 3" w:semiHidden="0" w:uiPriority="63" w:unhideWhenUsed="0"/>
+    <w:lsdException w:name="Medium Shading 2 Accent 3" w:semiHidden="0" w:uiPriority="64" w:unhideWhenUsed="0"/>
+    <w:lsdException w:name="Medium List 1 Accent 3" w:semiHidden="0" w:uiPriority="65" w:unhideWhenUsed="0"/>
+    <w:lsdException w:name="Medium List 2 Accent 3" w:semiHidden="0" w:uiPriority="66" w:unhideWhenUsed="0"/>
+    <w:lsdException w:name="Medium Grid 1 Accent 3" w:semiHidden="0" w:uiPriority="67" w:unhideWhenUsed="0"/>
+    <w:lsdException w:name="Medium Grid 2 Accent 3" w:semiHidden="0" w:uiPriority="68" w:unhideWhenUsed="0"/>
+    <w:lsdException w:name="Medium Grid 3 Accent 3" w:semiHidden="0" w:uiPriority="69" w:unhideWhenUsed="0"/>
+    <w:lsdException w:name="Dark List Accent 3" w:semiHidden="0" w:uiPriority="70" w:unhideWhenUsed="0"/>
+    <w:lsdException w:name="Colorful Shading Accent 3" w:semiHidden="0" w:uiPriority="71" w:unhideWhenUsed="0"/>
+    <w:lsdException w:name="Colorful List Accent 3" w:semiHidden="0" w:uiPriority="72" w:unhideWhenUsed="0"/>
+    <w:lsdException w:name="Colorful Grid Accent 3" w:semiHidden="0" w:uiPriority="73" w:unhideWhenUsed="0"/>
+    <w:lsdException w:name="Light Shading Accent 4" w:semiHidden="0" w:uiPriority="60" w:unhideWhenUsed="0"/>
+    <w:lsdException w:name="Light List Accent 4" w:semiHidden="0" w:uiPriority="61" w:unhideWhenUsed="0"/>
+    <w:lsdException w:name="Light Grid Accent 4" w:semiHidden="0" w:uiPriority="62" w:unhideWhenUsed="0"/>
+    <w:lsdException w:name="Medium Shading 1 Accent 4" w:semiHidden="0" w:uiPriority="63" w:unhideWhenUsed="0"/>
+    <w:lsdException w:name="Medium Shading 2 Accent 4" w:semiHidden="0" w:uiPriority="64" w:unhideWhenUsed="0"/>
+    <w:lsdException w:name="Medium List 1 Accent 4" w:semiHidden="0" w:uiPriority="65" w:unhideWhenUsed="0"/>
+    <w:lsdException w:name="Medium List 2 Accent 4" w:semiHidden="0" w:uiPriority="66" w:unhideWhenUsed="0"/>
+    <w:lsdException w:name="Medium Grid 1 Accent 4" w:semiHidden="0" w:uiPriority="67" w:unhideWhenUsed="0"/>
+    <w:lsdException w:name="Medium Grid 2 Accent 4" w:semiHidden="0" w:uiPriority="68" w:unhideWhenUsed="0"/>
+    <w:lsdException w:name="Medium Grid 3 Accent 4" w:semiHidden="0" w:uiPriority="69" w:unhideWhenUsed="0"/>
+    <w:lsdException w:name="Dark List Accent 4" w:semiHidden="0" w:uiPriority="70" w:unhideWhenUsed="0"/>
+    <w:lsdException w:name="Colorful Shading Accent 4" w:semiHidden="0" w:uiPriority="71" w:unhideWhenUsed="0"/>
+    <w:lsdException w:name="Colorful List Accent 4" w:semiHidden="0" w:uiPriority="72" w:unhideWhenUsed="0"/>
+    <w:lsdException w:name="Colorful Grid Accent 4" w:semiHidden="0" w:uiPriority="73" w:unhideWhenUsed="0"/>
+    <w:lsdException w:name="Light Shading Accent 5" w:semiHidden="0" w:uiPriority="60" w:unhideWhenUsed="0"/>
+    <w:lsdException w:name="Light List Accent 5" w:semiHidden="0" w:uiPriority="61" w:unhideWhenUsed="0"/>
+    <w:lsdException w:name="Light Grid Accent 5" w:semiHidden="0" w:uiPriority="62" w:unhideWhenUsed="0"/>
+    <w:lsdException w:name="Medium Shading 1 Accent 5" w:semiHidden="0" w:uiPriority="63" w:unhideWhenUsed="0"/>
+    <w:lsdException w:name="Medium Shading 2 Accent 5" w:semiHidden="0" w:uiPriority="64" w:unhideWhenUsed="0"/>
+    <w:lsdException w:name="Medium List 1 Accent 5" w:semiHidden="0" w:uiPriority="65" w:unhideWhenUsed="0"/>
+    <w:lsdException w:name="Medium List 2 Accent 5" w:semiHidden="0" w:uiPriority="66" w:unhideWhenUsed="0"/>
+    <w:lsdException w:name="Medium Grid 1 Accent 5" w:semiHidden="0" w:uiPriority="67" w:unhideWhenUsed="0"/>
+    <w:lsdException w:name="Medium Grid 2 Accent 5" w:semiHidden="0" w:uiPriority="68" w:unhideWhenUsed="0"/>
+    <w:lsdException w:name="Medium Grid 3 Accent 5" w:semiHidden="0" w:uiPriority="69" w:unhideWhenUsed="0"/>
+    <w:lsdException w:name="Dark List Accent 5" w:semiHidden="0" w:uiPriority="70" w:unhideWhenUsed="0"/>
+    <w:lsdException w:name="Colorful Shading Accent 5" w:semiHidden="0" w:uiPriority="71" w:unhideWhenUsed="0"/>
+    <w:lsdException w:name="Colorful List Accent 5" w:semiHidden="0" w:uiPriority="72" w:unhideWhenUsed="0"/>
+    <w:lsdException w:name="Colorful Grid Accent 5" w:semiHidden="0" w:uiPriority="73" w:unhideWhenUsed="0"/>
+    <w:lsdException w:name="Light Shading Accent 6" w:semiHidden="0" w:uiPriority="60" w:unhideWhenUsed="0"/>
+    <w:lsdException w:name="Light List Accent 6" w:semiHidden="0" w:uiPriority="61" w:unhideWhenUsed="0"/>
+    <w:lsdException w:name="Light Grid Accent 6" w:semiHidden="0" w:uiPriority="62" w:unhideWhenUsed="0"/>
+    <w:lsdException w:name="Medium Shading 1 Accent 6" w:semiHidden="0" w:uiPriority="63" w:unhideWhenUsed="0"/>
+    <w:lsdException w:name="Medium Shading 2 Accent 6" w:semiHidden="0" w:uiPriority="64" w:unhideWhenUsed="0"/>
+    <w:lsdException w:name="Medium List 1 Accent 6" w:semiHidden="0" w:uiPriority="65" w:unhideWhenUsed="0"/>
+    <w:lsdException w:name="Medium List 2 Accent 6" w:semiHidden="0" w:uiPriority="66" w:unhideWhenUsed="0"/>
+    <w:lsdException w:name="Medium Grid 1 Accent 6" w:semiHidden="0" w:uiPriority="67" w:unhideWhenUsed="0"/>
+    <w:lsdException w:name="Medium Grid 2 Accent 6" w:semiHidden="0" w:uiPriority="68" w:unhideWhenUsed="0"/>
+    <w:lsdException w:name="Medium Grid 3 Accent 6" w:semiHidden="0" w:uiPriority="69" w:unhideWhenUsed="0"/>
+    <w:lsdException w:name="Dark List Accent 6" w:semiHidden="0" w:uiPriority="70" w:unhideWhenUsed="0"/>
+    <w:lsdException w:name="Colorful Shading Accent 6" w:semiHidden="0" w:uiPriority="71" w:unhideWhenUsed="0"/>
+    <w:lsdException w:name="Colorful List Accent 6" w:semiHidden="0" w:uiPriority="72" w:unhideWhenUsed="0"/>
+    <w:lsdException w:name="Colorful Grid Accent 6" w:semiHidden="0" w:uiPriority="73" w:unhideWhenUsed="0"/>
+    <w:lsdException w:name="Subtle Emphasis" w:semiHidden="0" w:uiPriority="19" w:unhideWhenUsed="0" w:qFormat="1"/>
+    <w:lsdException w:name="Intense Emphasis" w:semiHidden="0" w:uiPriority="21" w:unhideWhenUsed="0" w:qFormat="1"/>
+    <w:lsdException w:name="Subtle Reference" w:semiHidden="0" w:uiPriority="31" w:unhideWhenUsed="0" w:qFormat="1"/>
+    <w:lsdException w:name="Intense Reference" w:semiHidden="0" w:uiPriority="32" w:unhideWhenUsed="0" w:qFormat="1"/>
+    <w:lsdException w:name="Book Title" w:semiHidden="0" w:uiPriority="33" w:unhideWhenUsed="0" w:qFormat="1"/>
+    <w:lsdException w:name="Bibliography" w:uiPriority="37"/>
+    <w:lsdException w:name="TOC Heading" w:uiPriority="39" w:qFormat="1"/>
+  </w:latentStyles>
+  <w:style w:type="paragraph" w:default="1" w:styleId="Normal">
+    <w:name w:val="Normal"/>
+  </w:style>
+  <w:style w:type="paragraph" w:styleId="Heading1">
+    <w:name w:val="heading 1"/>
+    <w:basedOn w:val="Normal"/>
+    <w:next w:val="Normal"/>
+    <w:pPr>
+      <w:keepNext/>
+      <w:keepLines/>
+      <w:spacing w:before="480" w:after="120"/>
+      <w:contextualSpacing/>
+      <w:outlineLvl w:val="0"/>
+    </w:pPr>
+    <w:rPr>
+      <w:b/>
+      <w:sz w:val="48"/>
+      <w:szCs w:val="48"/>
+    </w:rPr>
+  </w:style>
+  <w:style w:type="paragraph" w:styleId="Heading2">
+    <w:name w:val="heading 2"/>
+    <w:basedOn w:val="Normal"/>
+    <w:next w:val="Normal"/>
+    <w:pPr>
+      <w:keepNext/>
+      <w:keepLines/>
+      <w:spacing w:before="360" w:after="80"/>
+      <w:contextualSpacing/>
+      <w:outlineLvl w:val="1"/>
+    </w:pPr>
+    <w:rPr>
+      <w:b/>
+      <w:sz w:val="36"/>
+      <w:szCs w:val="36"/>
+    </w:rPr>
+  </w:style>
+  <w:style w:type="paragraph" w:styleId="Heading3">
+    <w:name w:val="heading 3"/>
+    <w:basedOn w:val="Normal"/>
+    <w:next w:val="Normal"/>
+    <w:pPr>
+      <w:keepNext/>
+      <w:keepLines/>
+      <w:spacing w:before="280" w:after="80"/>
+      <w:contextualSpacing/>
+      <w:outlineLvl w:val="2"/>
+    </w:pPr>
+    <w:rPr>
+      <w:b/>
+      <w:sz w:val="28"/>
+      <w:szCs w:val="28"/>
+    </w:rPr>
+  </w:style>
+  <w:style w:type="paragraph" w:styleId="Heading4">
+    <w:name w:val="heading 4"/>
+    <w:basedOn w:val="Normal"/>
+    <w:next w:val="Normal"/>
+    <w:pPr>
+      <w:keepNext/>
+      <w:keepLines/>
+      <w:spacing w:before="240" w:after="40"/>
+      <w:contextualSpacing/>
+      <w:outlineLvl w:val="3"/>
+    </w:pPr>
+    <w:rPr>
+      <w:b/>
+    </w:rPr>
+  </w:style>
+  <w:style w:type="paragraph" w:styleId="Heading5">
+    <w:name w:val="heading 5"/>
+    <w:basedOn w:val="Normal"/>
+    <w:next w:val="Normal"/>
+    <w:pPr>
+      <w:keepNext/>
+      <w:keepLines/>
+      <w:spacing w:before="220" w:after="40"/>
+      <w:contextualSpacing/>
+      <w:outlineLvl w:val="4"/>
+    </w:pPr>
+    <w:rPr>
+      <w:b/>
+      <w:sz w:val="22"/>
+      <w:szCs w:val="22"/>
+    </w:rPr>
+  </w:style>
+  <w:style w:type="paragraph" w:styleId="Heading6">
+    <w:name w:val="heading 6"/>
+    <w:basedOn w:val="Normal"/>
+    <w:next w:val="Normal"/>
+    <w:pPr>
+      <w:keepNext/>
+      <w:keepLines/>
+      <w:spacing w:before="200" w:after="40"/>
+      <w:contextualSpacing/>
+      <w:outlineLvl w:val="5"/>
+    </w:pPr>
+    <w:rPr>
+      <w:b/>
+      <w:sz w:val="20"/>
+      <w:szCs w:val="20"/>
+    </w:rPr>
+  </w:style>
+  <w:style w:type="character" w:default="1" w:styleId="DefaultParagraphFont">
+    <w:name w:val="Default Paragraph Font"/>
+    <w:uiPriority w:val="1"/>
+    <w:semiHidden/>
+    <w:unhideWhenUsed/>
+  </w:style>
+  <w:style w:type="table" w:default="1" w:styleId="TableNormal">
+    <w:name w:val="Normal Table"/>
+    <w:uiPriority w:val="99"/>
+    <w:semiHidden/>
+    <w:unhideWhenUsed/>
+    <w:tblPr>
+      <w:tblInd w:w="0" w:type="dxa"/>
+      <w:tblCellMar>
+        <w:top w:w="0" w:type="dxa"/>
+        <w:left w:w="108" w:type="dxa"/>
+        <w:bottom w:w="0" w:type="dxa"/>
+        <w:right w:w="108" w:type="dxa"/>
+      </w:tblCellMar>
+    </w:tblPr>
+  </w:style>
+  <w:style w:type="numbering" w:default="1" w:styleId="NoList">
+    <w:name w:val="No List"/>
+    <w:uiPriority w:val="99"/>
+    <w:semiHidden/>
+    <w:unhideWhenUsed/>
+  </w:style>
+  <w:style w:type="paragraph" w:styleId="Title">
+    <w:name w:val="Title"/>
+    <w:basedOn w:val="Normal"/>
+    <w:next w:val="Normal"/>
+    <w:pPr>
+      <w:keepNext/>
+      <w:keepLines/>
+      <w:spacing w:before="480" w:after="120"/>
+      <w:contextualSpacing/>
+    </w:pPr>
+    <w:rPr>
+      <w:b/>
+      <w:sz w:val="72"/>
+      <w:szCs w:val="72"/>
+    </w:rPr>
+  </w:style>
+  <w:style w:type="paragraph" w:styleId="Subtitle">
+    <w:name w:val="Subtitle"/>
+    <w:basedOn w:val="Normal"/>
+    <w:next w:val="Normal"/>
+    <w:pPr>
+      <w:keepNext/>
+      <w:keepLines/>
+      <w:spacing w:before="360" w:after="80"/>
+      <w:contextualSpacing/>
+    </w:pPr>
+    <w:rPr>
+      <w:rFonts w:ascii="Georgia" w:eastAsia="Georgia" w:hAnsi="Georgia" w:cs="Georgia"/>
+      <w:i/>
+      <w:color w:val="666666"/>
+      <w:sz w:val="48"/>
+      <w:szCs w:val="48"/>
+    </w:rPr>
+  </w:style>
+  <w:style w:type="paragraph" w:styleId="ListParagraph">
+    <w:name w:val="List Paragraph"/>
+    <w:basedOn w:val="Normal"/>
+    <w:uiPriority w:val="34"/>
+    <w:qFormat/>
+    <w:rsid w:val="00595CF5"/>
+    <w:pPr>
+      <w:ind w:left="720"/>
+      <w:contextualSpacing/>
+    </w:pPr>
+  </w:style>
+  <w:style w:type="paragraph" w:styleId="BalloonText">
+    <w:name w:val="Balloon Text"/>
+    <w:basedOn w:val="Normal"/>
+    <w:link w:val="BalloonTextChar"/>
+    <w:uiPriority w:val="99"/>
+    <w:semiHidden/>
+    <w:unhideWhenUsed/>
+    <w:rsid w:val="00B81850"/>
+    <w:rPr>
+      <w:rFonts w:ascii="Lucida Grande" w:hAnsi="Lucida Grande"/>
+      <w:sz w:val="18"/>
+      <w:szCs w:val="18"/>
+    </w:rPr>
+  </w:style>
+  <w:style w:type="character" w:customStyle="1" w:styleId="BalloonTextChar">
+    <w:name w:val="Balloon Text Char"/>
+    <w:basedOn w:val="DefaultParagraphFont"/>
+    <w:link w:val="BalloonText"/>
+    <w:uiPriority w:val="99"/>
+    <w:semiHidden/>
+    <w:rsid w:val="00B81850"/>
+    <w:rPr>
+      <w:rFonts w:ascii="Lucida Grande" w:hAnsi="Lucida Grande"/>
+      <w:sz w:val="18"/>
+      <w:szCs w:val="18"/>
+    </w:rPr>
   </w:style>
 </w:styles>
 </file>
@@ -3931,7 +4147,7 @@
   <a:extraClrSchemeLst/>
   <a:extLst>
     <a:ext uri="{05A4C25C-085E-4340-85A3-A5531E510DB2}">
-      <thm15:themeFamily xmlns:thm15="http://schemas.microsoft.com/office/thememl/2012/main" name="Office Theme" id="{62F939B6-93AF-4DB8-9C6B-D6C7DFDC589F}" vid="{4A3C46E8-61CC-4603-A589-7422A47A8E4A}"/>
+      <thm15:themeFamily xmlns:thm15="http://schemas.microsoft.com/office/thememl/2012/main" xmlns="" name="Office Theme" id="{62F939B6-93AF-4DB8-9C6B-D6C7DFDC589F}" vid="{4A3C46E8-61CC-4603-A589-7422A47A8E4A}"/>
     </a:ext>
   </a:extLst>
 </a:theme>

</xml_diff>